<commit_message>
Revision de l'architecture et du plan de tests
</commit_message>
<xml_diff>
--- a/Documentations/Architecture_logicielle.docx
+++ b/Documentations/Architecture_logicielle.docx
@@ -1,6 +1,6 @@
 
 <file path=word/document.xml><?xml version="1.0" encoding="utf-8"?>
-<w:document xmlns:ve="http://schemas.openxmlformats.org/markup-compatibility/2006" xmlns:o="urn:schemas-microsoft-com:office:office" xmlns:r="http://schemas.openxmlformats.org/officeDocument/2006/relationships" xmlns:m="http://schemas.openxmlformats.org/officeDocument/2006/math" xmlns:v="urn:schemas-microsoft-com:vml" xmlns:wp="http://schemas.openxmlformats.org/drawingml/2006/wordprocessingDrawing" xmlns:w10="urn:schemas-microsoft-com:office:word" xmlns:w="http://schemas.openxmlformats.org/wordprocessingml/2006/main" xmlns:wne="http://schemas.microsoft.com/office/word/2006/wordml">
+<w:document xmlns:wpc="http://schemas.microsoft.com/office/word/2010/wordprocessingCanvas" xmlns:mc="http://schemas.openxmlformats.org/markup-compatibility/2006" xmlns:o="urn:schemas-microsoft-com:office:office" xmlns:r="http://schemas.openxmlformats.org/officeDocument/2006/relationships" xmlns:m="http://schemas.openxmlformats.org/officeDocument/2006/math" xmlns:v="urn:schemas-microsoft-com:vml" xmlns:wp14="http://schemas.microsoft.com/office/word/2010/wordprocessingDrawing" xmlns:wp="http://schemas.openxmlformats.org/drawingml/2006/wordprocessingDrawing" xmlns:w10="urn:schemas-microsoft-com:office:word" xmlns:w="http://schemas.openxmlformats.org/wordprocessingml/2006/main" xmlns:w14="http://schemas.microsoft.com/office/word/2010/wordml" xmlns:w15="http://schemas.microsoft.com/office/word/2012/wordml" xmlns:wpg="http://schemas.microsoft.com/office/word/2010/wordprocessingGroup" xmlns:wpi="http://schemas.microsoft.com/office/word/2010/wordprocessingInk" xmlns:wne="http://schemas.microsoft.com/office/word/2006/wordml" xmlns:wps="http://schemas.microsoft.com/office/word/2010/wordprocessingShape" mc:Ignorable="w14 w15 wp14">
   <w:body>
     <w:p>
       <w:pPr>
@@ -54,6 +54,7 @@
         <w:dataBinding w:prefixMappings="xmlns:ns0='http://purl.org/dc/elements/1.1/' xmlns:ns1='http://schemas.openxmlformats.org/package/2006/metadata/core-properties' " w:xpath="/ns1:coreProperties[1]/ns0:subject[1]" w:storeItemID="{6C3C8BC8-F283-45AE-878A-BAB7291924A1}"/>
         <w:text/>
       </w:sdtPr>
+      <w:sdtEndPr/>
       <w:sdtContent>
         <w:p>
           <w:pPr>
@@ -90,6 +91,7 @@
           <w:dataBinding w:prefixMappings="xmlns:ns0='http://purl.org/dc/elements/1.1/' xmlns:ns1='http://schemas.openxmlformats.org/package/2006/metadata/core-properties' " w:xpath="/ns1:coreProperties[1]/ns0:title[1]" w:storeItemID="{6C3C8BC8-F283-45AE-878A-BAB7291924A1}"/>
           <w:text/>
         </w:sdtPr>
+        <w:sdtEndPr/>
         <w:sdtContent>
           <w:r>
             <w:rPr>
@@ -139,6 +141,7 @@
           <w:dataBinding w:prefixMappings="xmlns:ns0='http://purl.org/dc/elements/1.1/' xmlns:ns1='http://schemas.openxmlformats.org/package/2006/metadata/core-properties' " w:xpath="/ns1:coreProperties[1]/ns1:contentStatus[1]" w:storeItemID="{6C3C8BC8-F283-45AE-878A-BAB7291924A1}"/>
           <w:text/>
         </w:sdtPr>
+        <w:sdtEndPr/>
         <w:sdtContent>
           <w:r>
             <w:rPr>
@@ -239,7 +242,7 @@
           <w:insideV w:val="single" w:sz="6" w:space="0" w:color="auto"/>
         </w:tblBorders>
         <w:tblLayout w:type="fixed"/>
-        <w:tblLook w:val="0000"/>
+        <w:tblLook w:val="0000" w:firstRow="0" w:lastRow="0" w:firstColumn="0" w:lastColumn="0" w:noHBand="0" w:noVBand="0"/>
       </w:tblPr>
       <w:tblGrid>
         <w:gridCol w:w="1227"/>
@@ -413,8 +416,6 @@
               </w:rPr>
               <w:t>.</w:t>
             </w:r>
-            <w:bookmarkStart w:id="0" w:name="_GoBack"/>
-            <w:bookmarkEnd w:id="0"/>
           </w:p>
         </w:tc>
         <w:tc>
@@ -1669,6 +1670,7 @@
       <w:r>
         <w:rPr>
           <w:noProof/>
+          <w:lang w:val="fr-CA"/>
         </w:rPr>
         <w:tab/>
       </w:r>
@@ -1681,6 +1683,7 @@
       <w:r>
         <w:rPr>
           <w:noProof/>
+          <w:lang w:val="fr-CA"/>
         </w:rPr>
         <w:instrText xml:space="preserve"> PAGEREF _Toc380011388 \h </w:instrText>
       </w:r>
@@ -1698,6 +1701,7 @@
       <w:r>
         <w:rPr>
           <w:noProof/>
+          <w:lang w:val="fr-CA"/>
         </w:rPr>
         <w:t>12</w:t>
       </w:r>
@@ -1740,6 +1744,7 @@
           <w:dataBinding w:prefixMappings="xmlns:ns0='http://purl.org/dc/elements/1.1/' xmlns:ns1='http://schemas.openxmlformats.org/package/2006/metadata/core-properties' " w:xpath="/ns1:coreProperties[1]/ns0:title[1]" w:storeItemID="{6C3C8BC8-F283-45AE-878A-BAB7291924A1}"/>
           <w:text/>
         </w:sdtPr>
+        <w:sdtEndPr/>
         <w:sdtContent>
           <w:r>
             <w:rPr>
@@ -1777,16 +1782,66 @@
           <w:lang w:val="fr-CA"/>
         </w:rPr>
       </w:pPr>
-      <w:bookmarkStart w:id="1" w:name="_Toc456598586"/>
-      <w:bookmarkStart w:id="2" w:name="_Toc380011377"/>
+      <w:bookmarkStart w:id="0" w:name="_Toc456598586"/>
+      <w:bookmarkStart w:id="1" w:name="_Toc380011377"/>
       <w:r>
         <w:rPr>
           <w:lang w:val="fr-CA"/>
         </w:rPr>
         <w:t>Introduction</w:t>
       </w:r>
+      <w:bookmarkEnd w:id="0"/>
       <w:bookmarkEnd w:id="1"/>
+    </w:p>
+    <w:p>
+      <w:pPr>
+        <w:ind w:left="720"/>
+        <w:rPr>
+          <w:lang w:val="fr-CA"/>
+        </w:rPr>
+      </w:pPr>
+      <w:r>
+        <w:rPr>
+          <w:lang w:val="fr-CA" w:eastAsia="fr-CA"/>
+        </w:rPr>
+        <w:t>Ce document offre un aperçu de l’architecture du système qui sera conçu. On décrit d’abord les objectifs et contraintes architecturaux. Puis, à l’aide de diagrammes, on présente une vue des cas d’utilisation, une vue logique, une vue de processus et une vue de déploiement du système.</w:t>
+      </w:r>
+    </w:p>
+    <w:p>
+      <w:pPr>
+        <w:rPr>
+          <w:lang w:val="fr-CA"/>
+        </w:rPr>
+      </w:pPr>
+    </w:p>
+    <w:p>
+      <w:pPr>
+        <w:rPr>
+          <w:lang w:val="fr-CA"/>
+        </w:rPr>
+      </w:pPr>
+    </w:p>
+    <w:p>
+      <w:pPr>
+        <w:pStyle w:val="Titre1"/>
+        <w:rPr>
+          <w:lang w:val="fr-CA"/>
+        </w:rPr>
+      </w:pPr>
+      <w:bookmarkStart w:id="2" w:name="_Toc380011378"/>
+      <w:r>
+        <w:rPr>
+          <w:lang w:val="fr-CA"/>
+        </w:rPr>
+        <w:t>Objectifs et contraintes architecturaux</w:t>
+      </w:r>
       <w:bookmarkEnd w:id="2"/>
+      <w:r>
+        <w:rPr>
+          <w:lang w:val="fr-CA"/>
+        </w:rPr>
+        <w:t xml:space="preserve"> </w:t>
+      </w:r>
     </w:p>
     <w:p>
       <w:pPr>
@@ -1797,17 +1852,32 @@
       </w:pPr>
       <w:r>
         <w:rPr>
-          <w:lang w:val="fr-CA" w:eastAsia="fr-CA"/>
-        </w:rPr>
-        <w:t>Ce document offre un aperçu de l’architecture du système qui sera conçu. On décrit d’abord les objectifs et contraintes architecturaux. Puis, à l’aide de diagrammes, on présente une vue des cas d’utilisation, une vue logique, une vue de processus et une vue de déploiement du système.</w:t>
-      </w:r>
-    </w:p>
-    <w:p>
-      <w:pPr>
-        <w:rPr>
-          <w:lang w:val="fr-CA"/>
-        </w:rPr>
-      </w:pPr>
+          <w:lang w:val="fr-CA"/>
+        </w:rPr>
+        <w:t>Le système développé doit être d’une très grande fiabilité puisque toute défaillance pourrait démolir nos chances de remporter la compétition. Le système doit aussi mettre de l’avant des technologies nouvelles et faire preuve d’une grande originalité.</w:t>
+      </w:r>
+    </w:p>
+    <w:p>
+      <w:pPr>
+        <w:ind w:left="720"/>
+        <w:rPr>
+          <w:lang w:val="fr-CA"/>
+        </w:rPr>
+      </w:pPr>
+    </w:p>
+    <w:p>
+      <w:pPr>
+        <w:ind w:left="720"/>
+        <w:rPr>
+          <w:lang w:val="fr-CA"/>
+        </w:rPr>
+      </w:pPr>
+      <w:r>
+        <w:rPr>
+          <w:lang w:val="fr-CA"/>
+        </w:rPr>
+        <w:t>Afin d’obtenir des résultats satisfaisants dans le temps alloué, nous maximiserons l’utilisation de bibliothèques logicielles existantes.</w:t>
+      </w:r>
     </w:p>
     <w:p>
       <w:pPr>
@@ -1823,85 +1893,20 @@
           <w:lang w:val="fr-CA"/>
         </w:rPr>
       </w:pPr>
-      <w:bookmarkStart w:id="3" w:name="_Toc380011378"/>
-      <w:r>
-        <w:rPr>
-          <w:lang w:val="fr-CA"/>
-        </w:rPr>
-        <w:t>Objectifs et contraintes architecturaux</w:t>
+      <w:bookmarkStart w:id="3" w:name="_Toc380011379"/>
+      <w:r>
+        <w:rPr>
+          <w:lang w:val="fr-CA"/>
+        </w:rPr>
+        <w:t xml:space="preserve">Vue des </w:t>
+      </w:r>
+      <w:r>
+        <w:rPr>
+          <w:lang w:val="fr-CA"/>
+        </w:rPr>
+        <w:t>cas d’utilisation</w:t>
       </w:r>
       <w:bookmarkEnd w:id="3"/>
-      <w:r>
-        <w:rPr>
-          <w:lang w:val="fr-CA"/>
-        </w:rPr>
-        <w:t xml:space="preserve"> </w:t>
-      </w:r>
-    </w:p>
-    <w:p>
-      <w:pPr>
-        <w:ind w:left="720"/>
-        <w:rPr>
-          <w:lang w:val="fr-CA"/>
-        </w:rPr>
-      </w:pPr>
-      <w:r>
-        <w:rPr>
-          <w:lang w:val="fr-CA"/>
-        </w:rPr>
-        <w:t>Le système développé doit être d’une très grande fiabilité puisque toute défaillance pourrait démolir nos chances de remporter la compétition. Le système doit aussi mettre de l’avant des technologies nouvelles et faire preuve d’une grande originalité.</w:t>
-      </w:r>
-    </w:p>
-    <w:p>
-      <w:pPr>
-        <w:ind w:left="720"/>
-        <w:rPr>
-          <w:lang w:val="fr-CA"/>
-        </w:rPr>
-      </w:pPr>
-    </w:p>
-    <w:p>
-      <w:pPr>
-        <w:ind w:left="720"/>
-        <w:rPr>
-          <w:lang w:val="fr-CA"/>
-        </w:rPr>
-      </w:pPr>
-      <w:r>
-        <w:rPr>
-          <w:lang w:val="fr-CA"/>
-        </w:rPr>
-        <w:t>Afin d’obtenir des résultats satisfaisants dans le temps alloué, nous maximiserons l’utilisation de bibliothèques logicielles existantes.</w:t>
-      </w:r>
-    </w:p>
-    <w:p>
-      <w:pPr>
-        <w:rPr>
-          <w:lang w:val="fr-CA"/>
-        </w:rPr>
-      </w:pPr>
-    </w:p>
-    <w:p>
-      <w:pPr>
-        <w:pStyle w:val="Titre1"/>
-        <w:rPr>
-          <w:lang w:val="fr-CA"/>
-        </w:rPr>
-      </w:pPr>
-      <w:bookmarkStart w:id="4" w:name="_Toc380011379"/>
-      <w:r>
-        <w:rPr>
-          <w:lang w:val="fr-CA"/>
-        </w:rPr>
-        <w:t xml:space="preserve">Vue des </w:t>
-      </w:r>
-      <w:r>
-        <w:rPr>
-          <w:lang w:val="fr-CA"/>
-        </w:rPr>
-        <w:t>cas d’utilisation</w:t>
-      </w:r>
-      <w:bookmarkEnd w:id="4"/>
       <w:r>
         <w:rPr>
           <w:lang w:val="fr-CA"/>
@@ -1937,10 +1942,10 @@
             <v:path o:extrusionok="f" gradientshapeok="t" o:connecttype="rect"/>
             <o:lock v:ext="edit" aspectratio="t"/>
           </v:shapetype>
-          <v:shape id="_x0000_i1025" type="#_x0000_t75" style="width:431.15pt;height:240.3pt" o:ole="">
+          <v:shape id="_x0000_i1025" type="#_x0000_t75" style="width:431.25pt;height:240pt" o:ole="">
             <v:imagedata r:id="rId10" o:title=""/>
           </v:shape>
-          <o:OLEObject Type="Embed" ProgID="Visio.Drawing.11" ShapeID="_x0000_i1025" DrawAspect="Content" ObjectID="_1453804326" r:id="rId11"/>
+          <o:OLEObject Type="Embed" ProgID="Visio.Drawing.11" ShapeID="_x0000_i1025" DrawAspect="Content" ObjectID="_1453873672" r:id="rId11"/>
         </w:object>
       </w:r>
     </w:p>
@@ -1951,36 +1956,36 @@
           <w:lang w:val="fr-CA"/>
         </w:rPr>
       </w:pPr>
-      <w:bookmarkStart w:id="5" w:name="_Toc380011380"/>
+      <w:bookmarkStart w:id="4" w:name="_Toc380011380"/>
       <w:r>
         <w:rPr>
           <w:lang w:val="fr-CA"/>
         </w:rPr>
         <w:t>Vue logique</w:t>
       </w:r>
+      <w:bookmarkEnd w:id="4"/>
+      <w:r>
+        <w:rPr>
+          <w:lang w:val="fr-CA"/>
+        </w:rPr>
+        <w:t xml:space="preserve"> </w:t>
+      </w:r>
+    </w:p>
+    <w:p>
+      <w:pPr>
+        <w:pStyle w:val="Titre2"/>
+        <w:rPr>
+          <w:lang w:val="fr-CA"/>
+        </w:rPr>
+      </w:pPr>
+      <w:bookmarkStart w:id="5" w:name="_Toc380011381"/>
+      <w:r>
+        <w:rPr>
+          <w:lang w:val="fr-CA"/>
+        </w:rPr>
+        <w:t>Diagramme de paquetages</w:t>
+      </w:r>
       <w:bookmarkEnd w:id="5"/>
-      <w:r>
-        <w:rPr>
-          <w:lang w:val="fr-CA"/>
-        </w:rPr>
-        <w:t xml:space="preserve"> </w:t>
-      </w:r>
-    </w:p>
-    <w:p>
-      <w:pPr>
-        <w:pStyle w:val="Titre2"/>
-        <w:rPr>
-          <w:lang w:val="fr-CA"/>
-        </w:rPr>
-      </w:pPr>
-      <w:bookmarkStart w:id="6" w:name="_Toc380011381"/>
-      <w:r>
-        <w:rPr>
-          <w:lang w:val="fr-CA"/>
-        </w:rPr>
-        <w:t>Diagramme de paquetages</w:t>
-      </w:r>
-      <w:bookmarkEnd w:id="6"/>
     </w:p>
     <w:p>
       <w:pPr>
@@ -1993,69 +1998,27 @@
         <w:rPr>
           <w:lang w:val="fr-CA"/>
         </w:rPr>
-        <w:t xml:space="preserve">L’application est divisée en 2 binaires. Le binaire «Air Instruments» est un exécutable créé avec le moteur de jeu </w:t>
-      </w:r>
-      <w:proofErr w:type="spellStart"/>
-      <w:r>
-        <w:rPr>
-          <w:lang w:val="fr-CA"/>
-        </w:rPr>
-        <w:t>Unity</w:t>
-      </w:r>
-      <w:proofErr w:type="spellEnd"/>
-      <w:r>
-        <w:rPr>
-          <w:lang w:val="fr-CA"/>
-        </w:rPr>
-        <w:t>. Il gère la logique de jeu, l’affichage et les sons des instruments. La librairie dynamique «</w:t>
-      </w:r>
-      <w:proofErr w:type="spellStart"/>
-      <w:r>
-        <w:rPr>
-          <w:lang w:val="fr-CA"/>
-        </w:rPr>
-        <w:t>SensorLib</w:t>
-      </w:r>
-      <w:proofErr w:type="spellEnd"/>
-      <w:r>
-        <w:rPr>
-          <w:lang w:val="fr-CA"/>
-        </w:rPr>
-        <w:t xml:space="preserve">» est codée en C++. </w:t>
-      </w:r>
-      <w:r>
-        <w:rPr>
-          <w:lang w:val="fr-CA"/>
-        </w:rPr>
-        <w:t xml:space="preserve">Elle accède à l’interface C++ des SDKs associés aux divers capteurs utilisés et permet au projet </w:t>
-      </w:r>
-      <w:proofErr w:type="spellStart"/>
-      <w:r>
-        <w:rPr>
-          <w:lang w:val="fr-CA"/>
-        </w:rPr>
-        <w:t>Unity</w:t>
-      </w:r>
-      <w:proofErr w:type="spellEnd"/>
-      <w:r>
-        <w:rPr>
-          <w:lang w:val="fr-CA"/>
-        </w:rPr>
-        <w:t xml:space="preserve"> d’accéder à leurs données sous une forme simplifiée. La librairie peut appliquer divers filtres à ces données afin de les rendre plus adaptées aux besoins du projet.</w:t>
-      </w:r>
-    </w:p>
-    <w:p>
-      <w:pPr>
-        <w:rPr>
-          <w:lang w:val="fr-CA"/>
-        </w:rPr>
-      </w:pPr>
-      <w:r>
-        <w:object w:dxaOrig="12358" w:dyaOrig="10699">
-          <v:shape id="_x0000_i1026" type="#_x0000_t75" style="width:468pt;height:405.2pt" o:ole="">
+        <w:t xml:space="preserve">L’application est divisée en 2 binaires. Le binaire «Air Instruments» est un exécutable créé avec le moteur de jeu Unity. Il gère la logique de jeu, l’affichage et les sons des instruments. La librairie dynamique «SensorLib» est codée en C++. </w:t>
+      </w:r>
+      <w:r>
+        <w:rPr>
+          <w:lang w:val="fr-CA"/>
+        </w:rPr>
+        <w:t>Elle accède à l’interface C++ des SDKs associés aux divers capteurs utilisés et permet au projet Unity d’accéder à leurs données sous une forme simplifiée. La librairie peut appliquer divers filtres à ces données afin de les rendre plus adaptées aux besoins du projet.</w:t>
+      </w:r>
+    </w:p>
+    <w:p>
+      <w:pPr>
+        <w:rPr>
+          <w:lang w:val="fr-CA"/>
+        </w:rPr>
+      </w:pPr>
+      <w:r>
+        <w:object w:dxaOrig="12330" w:dyaOrig="10666">
+          <v:shape id="_x0000_i1040" type="#_x0000_t75" style="width:468pt;height:405pt" o:ole="">
             <v:imagedata r:id="rId12" o:title=""/>
           </v:shape>
-          <o:OLEObject Type="Embed" ProgID="Visio.Drawing.11" ShapeID="_x0000_i1026" DrawAspect="Content" ObjectID="_1453804327" r:id="rId13"/>
+          <o:OLEObject Type="Embed" ProgID="Visio.Drawing.15" ShapeID="_x0000_i1040" DrawAspect="Content" ObjectID="_1453873673" r:id="rId13"/>
         </w:object>
       </w:r>
     </w:p>
@@ -2073,14 +2036,14 @@
           <w:lang w:val="fr-CA"/>
         </w:rPr>
       </w:pPr>
-      <w:bookmarkStart w:id="7" w:name="_Toc380011382"/>
+      <w:bookmarkStart w:id="6" w:name="_Toc380011382"/>
       <w:r>
         <w:rPr>
           <w:lang w:val="fr-CA"/>
         </w:rPr>
         <w:t>Description des paquetages de «Air Instruments»</w:t>
       </w:r>
-      <w:bookmarkEnd w:id="7"/>
+      <w:bookmarkEnd w:id="6"/>
     </w:p>
     <w:p>
       <w:pPr>
@@ -2101,7 +2064,7 @@
           <w:insideH w:val="single" w:sz="4" w:space="0" w:color="auto"/>
           <w:insideV w:val="single" w:sz="4" w:space="0" w:color="auto"/>
         </w:tblBorders>
-        <w:tblLook w:val="01E0"/>
+        <w:tblLook w:val="01E0" w:firstRow="1" w:lastRow="1" w:firstColumn="1" w:lastColumn="1" w:noHBand="0" w:noVBand="0"/>
       </w:tblPr>
       <w:tblGrid>
         <w:gridCol w:w="1716"/>
@@ -2124,7 +2087,6 @@
                 <w:lang w:val="fr-CA"/>
               </w:rPr>
             </w:pPr>
-            <w:proofErr w:type="spellStart"/>
             <w:r>
               <w:rPr>
                 <w:b/>
@@ -2132,7 +2094,6 @@
               </w:rPr>
               <w:t>GameLogic</w:t>
             </w:r>
-            <w:proofErr w:type="spellEnd"/>
           </w:p>
         </w:tc>
       </w:tr>
@@ -2209,14 +2170,12 @@
                 <w:lang w:val="fr-CA"/>
               </w:rPr>
             </w:pPr>
-            <w:proofErr w:type="spellStart"/>
             <w:r>
               <w:rPr>
                 <w:lang w:val="fr-CA"/>
               </w:rPr>
               <w:t>GameManager</w:t>
             </w:r>
-            <w:proofErr w:type="spellEnd"/>
           </w:p>
           <w:p>
             <w:pPr>
@@ -2247,14 +2206,12 @@
                 <w:lang w:val="fr-CA"/>
               </w:rPr>
             </w:pPr>
-            <w:proofErr w:type="spellStart"/>
             <w:r>
               <w:rPr>
                 <w:lang w:val="fr-CA"/>
               </w:rPr>
               <w:t>InstrumentChooser</w:t>
             </w:r>
-            <w:proofErr w:type="spellEnd"/>
           </w:p>
           <w:p>
             <w:pPr>
@@ -2285,14 +2242,12 @@
                 <w:lang w:val="fr-CA"/>
               </w:rPr>
             </w:pPr>
-            <w:proofErr w:type="spellStart"/>
             <w:r>
               <w:rPr>
                 <w:lang w:val="fr-CA"/>
               </w:rPr>
               <w:t>ModeChooser</w:t>
             </w:r>
-            <w:proofErr w:type="spellEnd"/>
           </w:p>
           <w:p>
             <w:pPr>
@@ -2322,14 +2277,12 @@
                 <w:lang w:val="fr-CA"/>
               </w:rPr>
             </w:pPr>
-            <w:proofErr w:type="spellStart"/>
             <w:r>
               <w:rPr>
                 <w:lang w:val="fr-CA"/>
               </w:rPr>
               <w:t>AssistedController</w:t>
             </w:r>
-            <w:proofErr w:type="spellEnd"/>
           </w:p>
           <w:p>
             <w:pPr>
@@ -2359,14 +2312,12 @@
                 <w:lang w:val="fr-CA"/>
               </w:rPr>
             </w:pPr>
-            <w:proofErr w:type="spellStart"/>
             <w:r>
               <w:rPr>
                 <w:lang w:val="fr-CA"/>
               </w:rPr>
               <w:t>FreeController</w:t>
             </w:r>
-            <w:proofErr w:type="spellEnd"/>
           </w:p>
           <w:p>
             <w:pPr>
@@ -2397,14 +2348,12 @@
                 <w:lang w:val="fr-CA"/>
               </w:rPr>
             </w:pPr>
-            <w:proofErr w:type="spellStart"/>
             <w:r>
               <w:rPr>
                 <w:lang w:val="fr-CA"/>
               </w:rPr>
               <w:t>HackerKit</w:t>
             </w:r>
-            <w:proofErr w:type="spellEnd"/>
           </w:p>
           <w:p>
             <w:pPr>
@@ -2460,49 +2409,7 @@
               <w:rPr>
                 <w:lang w:val="en-CA"/>
               </w:rPr>
-              <w:t xml:space="preserve">Utilise Rendering, </w:t>
-            </w:r>
-            <w:proofErr w:type="spellStart"/>
-            <w:r>
-              <w:rPr>
-                <w:lang w:val="en-CA"/>
-              </w:rPr>
-              <w:t>GestureRecognizer</w:t>
-            </w:r>
-            <w:proofErr w:type="spellEnd"/>
-            <w:r>
-              <w:rPr>
-                <w:lang w:val="en-CA"/>
-              </w:rPr>
-              <w:t xml:space="preserve">, Drum, </w:t>
-            </w:r>
-            <w:proofErr w:type="spellStart"/>
-            <w:r>
-              <w:rPr>
-                <w:lang w:val="en-CA"/>
-              </w:rPr>
-              <w:t>Guitare</w:t>
-            </w:r>
-            <w:proofErr w:type="spellEnd"/>
-            <w:r>
-              <w:rPr>
-                <w:lang w:val="en-CA"/>
-              </w:rPr>
-              <w:t xml:space="preserve">, </w:t>
-            </w:r>
-            <w:proofErr w:type="gramStart"/>
-            <w:r>
-              <w:rPr>
-                <w:lang w:val="en-CA"/>
-              </w:rPr>
-              <w:t>Piano</w:t>
-            </w:r>
-            <w:proofErr w:type="gramEnd"/>
-            <w:r>
-              <w:rPr>
-                <w:lang w:val="en-CA"/>
-              </w:rPr>
-              <w:t>.</w:t>
+              <w:t>Utilise Rendering, GestureRecognizer, Drum, Guitare, Piano.</w:t>
             </w:r>
           </w:p>
         </w:tc>
@@ -2565,10 +2472,10 @@
       </w:pPr>
       <w:r>
         <w:object w:dxaOrig="10422" w:dyaOrig="6159">
-          <v:shape id="_x0000_i1027" type="#_x0000_t75" style="width:322.35pt;height:190.05pt" o:ole="">
+          <v:shape id="_x0000_i1027" type="#_x0000_t75" style="width:322.5pt;height:189.75pt" o:ole="">
             <v:imagedata r:id="rId14" o:title=""/>
           </v:shape>
-          <o:OLEObject Type="Embed" ProgID="Visio.Drawing.11" ShapeID="_x0000_i1027" DrawAspect="Content" ObjectID="_1453804328" r:id="rId15"/>
+          <o:OLEObject Type="Embed" ProgID="Visio.Drawing.11" ShapeID="_x0000_i1027" DrawAspect="Content" ObjectID="_1453873674" r:id="rId15"/>
         </w:object>
       </w:r>
     </w:p>
@@ -2591,7 +2498,7 @@
           <w:insideH w:val="single" w:sz="4" w:space="0" w:color="auto"/>
           <w:insideV w:val="single" w:sz="4" w:space="0" w:color="auto"/>
         </w:tblBorders>
-        <w:tblLook w:val="01E0"/>
+        <w:tblLook w:val="01E0" w:firstRow="1" w:lastRow="1" w:firstColumn="1" w:lastColumn="1" w:noHBand="0" w:noVBand="0"/>
       </w:tblPr>
       <w:tblGrid>
         <w:gridCol w:w="1716"/>
@@ -2614,7 +2521,6 @@
                 <w:lang w:val="fr-CA"/>
               </w:rPr>
             </w:pPr>
-            <w:proofErr w:type="spellStart"/>
             <w:r>
               <w:rPr>
                 <w:b/>
@@ -2622,7 +2528,6 @@
               </w:rPr>
               <w:t>Rendering</w:t>
             </w:r>
-            <w:proofErr w:type="spellEnd"/>
           </w:p>
         </w:tc>
       </w:tr>
@@ -2699,59 +2604,51 @@
                 <w:lang w:val="fr-CA"/>
               </w:rPr>
             </w:pPr>
-            <w:proofErr w:type="spellStart"/>
             <w:r>
               <w:rPr>
                 <w:lang w:val="fr-CA"/>
               </w:rPr>
               <w:t>InstrumentChooserRenderer</w:t>
             </w:r>
-            <w:proofErr w:type="spellEnd"/>
-          </w:p>
-          <w:p>
-            <w:pPr>
-              <w:rPr>
-                <w:lang w:val="fr-CA"/>
-              </w:rPr>
-            </w:pPr>
-            <w:proofErr w:type="spellStart"/>
+          </w:p>
+          <w:p>
+            <w:pPr>
+              <w:rPr>
+                <w:lang w:val="fr-CA"/>
+              </w:rPr>
+            </w:pPr>
             <w:r>
               <w:rPr>
                 <w:lang w:val="fr-CA"/>
               </w:rPr>
               <w:t>ModeChooserRenderer</w:t>
             </w:r>
-            <w:proofErr w:type="spellEnd"/>
-          </w:p>
-          <w:p>
-            <w:pPr>
-              <w:rPr>
-                <w:lang w:val="fr-CA"/>
-              </w:rPr>
-            </w:pPr>
-            <w:proofErr w:type="spellStart"/>
+          </w:p>
+          <w:p>
+            <w:pPr>
+              <w:rPr>
+                <w:lang w:val="fr-CA"/>
+              </w:rPr>
+            </w:pPr>
             <w:r>
               <w:rPr>
                 <w:lang w:val="fr-CA"/>
               </w:rPr>
               <w:t>AsssitedModeRenderer</w:t>
             </w:r>
-            <w:proofErr w:type="spellEnd"/>
-          </w:p>
-          <w:p>
-            <w:pPr>
-              <w:rPr>
-                <w:lang w:val="fr-CA"/>
-              </w:rPr>
-            </w:pPr>
-            <w:proofErr w:type="spellStart"/>
+          </w:p>
+          <w:p>
+            <w:pPr>
+              <w:rPr>
+                <w:lang w:val="fr-CA"/>
+              </w:rPr>
+            </w:pPr>
             <w:r>
               <w:rPr>
                 <w:lang w:val="fr-CA"/>
               </w:rPr>
               <w:t>FreeModeRenderer</w:t>
             </w:r>
-            <w:proofErr w:type="spellEnd"/>
           </w:p>
         </w:tc>
       </w:tr>
@@ -2787,33 +2684,11 @@
                 <w:lang w:val="en-CA"/>
               </w:rPr>
             </w:pPr>
-            <w:proofErr w:type="spellStart"/>
             <w:r>
               <w:rPr>
                 <w:lang w:val="en-CA"/>
               </w:rPr>
-              <w:t>Utilisé</w:t>
-            </w:r>
-            <w:proofErr w:type="spellEnd"/>
-            <w:r>
-              <w:rPr>
-                <w:lang w:val="en-CA"/>
-              </w:rPr>
-              <w:t xml:space="preserve"> par </w:t>
-            </w:r>
-            <w:proofErr w:type="spellStart"/>
-            <w:r>
-              <w:rPr>
-                <w:lang w:val="en-CA"/>
-              </w:rPr>
-              <w:t>GameLogic</w:t>
-            </w:r>
-            <w:proofErr w:type="spellEnd"/>
-            <w:r>
-              <w:rPr>
-                <w:lang w:val="en-CA"/>
-              </w:rPr>
-              <w:t>.</w:t>
+              <w:t>Utilisé par GameLogic.</w:t>
             </w:r>
           </w:p>
         </w:tc>
@@ -2879,7 +2754,7 @@
           <w:insideH w:val="single" w:sz="4" w:space="0" w:color="auto"/>
           <w:insideV w:val="single" w:sz="4" w:space="0" w:color="auto"/>
         </w:tblBorders>
-        <w:tblLook w:val="01E0"/>
+        <w:tblLook w:val="01E0" w:firstRow="1" w:lastRow="1" w:firstColumn="1" w:lastColumn="1" w:noHBand="0" w:noVBand="0"/>
       </w:tblPr>
       <w:tblGrid>
         <w:gridCol w:w="1716"/>
@@ -2902,7 +2777,6 @@
                 <w:lang w:val="fr-CA"/>
               </w:rPr>
             </w:pPr>
-            <w:proofErr w:type="spellStart"/>
             <w:r>
               <w:rPr>
                 <w:b/>
@@ -2910,7 +2784,6 @@
               </w:rPr>
               <w:t>GestureRecognizer</w:t>
             </w:r>
-            <w:proofErr w:type="spellEnd"/>
           </w:p>
         </w:tc>
       </w:tr>
@@ -2987,80 +2860,64 @@
                 <w:lang w:val="en-CA"/>
               </w:rPr>
             </w:pPr>
-            <w:proofErr w:type="spellStart"/>
             <w:r>
               <w:rPr>
                 <w:lang w:val="en-CA"/>
               </w:rPr>
-              <w:t>GestureRecognizer</w:t>
-            </w:r>
-            <w:proofErr w:type="spellEnd"/>
-            <w:r>
+              <w:t>GestureRecognizer (Interface)</w:t>
+            </w:r>
+          </w:p>
+          <w:p>
+            <w:pPr>
               <w:rPr>
                 <w:lang w:val="en-CA"/>
               </w:rPr>
-              <w:t xml:space="preserve"> (Interface)</w:t>
-            </w:r>
-          </w:p>
-          <w:p>
-            <w:pPr>
+            </w:pPr>
+            <w:r>
               <w:rPr>
                 <w:lang w:val="en-CA"/>
               </w:rPr>
-            </w:pPr>
-            <w:proofErr w:type="spellStart"/>
-            <w:r>
+              <w:t>HandsUpRecognizer</w:t>
+            </w:r>
+          </w:p>
+          <w:p>
+            <w:pPr>
               <w:rPr>
                 <w:lang w:val="en-CA"/>
               </w:rPr>
-              <w:t>HandsUpRecognizer</w:t>
-            </w:r>
-            <w:proofErr w:type="spellEnd"/>
-          </w:p>
-          <w:p>
-            <w:pPr>
+            </w:pPr>
+            <w:r>
               <w:rPr>
                 <w:lang w:val="en-CA"/>
               </w:rPr>
-            </w:pPr>
-            <w:proofErr w:type="spellStart"/>
-            <w:r>
+              <w:t>DrumRecognizer</w:t>
+            </w:r>
+          </w:p>
+          <w:p>
+            <w:pPr>
               <w:rPr>
                 <w:lang w:val="en-CA"/>
               </w:rPr>
-              <w:t>DrumRecognizer</w:t>
-            </w:r>
-            <w:proofErr w:type="spellEnd"/>
-          </w:p>
-          <w:p>
-            <w:pPr>
+            </w:pPr>
+            <w:r>
               <w:rPr>
                 <w:lang w:val="en-CA"/>
               </w:rPr>
-            </w:pPr>
-            <w:proofErr w:type="spellStart"/>
-            <w:r>
+              <w:t>GuitareRecognizer</w:t>
+            </w:r>
+          </w:p>
+          <w:p>
+            <w:pPr>
               <w:rPr>
                 <w:lang w:val="en-CA"/>
               </w:rPr>
-              <w:t>GuitareRecognizer</w:t>
-            </w:r>
-            <w:proofErr w:type="spellEnd"/>
-          </w:p>
-          <w:p>
-            <w:pPr>
+            </w:pPr>
+            <w:r>
               <w:rPr>
                 <w:lang w:val="en-CA"/>
               </w:rPr>
-            </w:pPr>
-            <w:proofErr w:type="spellStart"/>
-            <w:r>
-              <w:rPr>
-                <w:lang w:val="en-CA"/>
-              </w:rPr>
               <w:t>PianoRecognizer</w:t>
             </w:r>
-            <w:proofErr w:type="spellEnd"/>
           </w:p>
         </w:tc>
       </w:tr>
@@ -3102,39 +2959,17 @@
               </w:rPr>
               <w:t xml:space="preserve">Utilise </w:t>
             </w:r>
-            <w:proofErr w:type="spellStart"/>
-            <w:r>
-              <w:rPr>
-                <w:lang w:val="fr-CA"/>
-              </w:rPr>
-              <w:t>Skeleton</w:t>
-            </w:r>
-            <w:proofErr w:type="spellEnd"/>
-            <w:r>
-              <w:rPr>
-                <w:lang w:val="fr-CA"/>
-              </w:rPr>
-              <w:t xml:space="preserve">. </w:t>
-            </w:r>
-            <w:r>
-              <w:rPr>
-                <w:lang w:val="fr-CA"/>
-              </w:rPr>
-              <w:t xml:space="preserve">Est utilisé par </w:t>
-            </w:r>
-            <w:proofErr w:type="spellStart"/>
-            <w:r>
-              <w:rPr>
-                <w:lang w:val="fr-CA"/>
-              </w:rPr>
-              <w:t>GameLogic</w:t>
-            </w:r>
-            <w:proofErr w:type="spellEnd"/>
-            <w:r>
-              <w:rPr>
-                <w:lang w:val="fr-CA"/>
-              </w:rPr>
-              <w:t>.</w:t>
+            <w:r>
+              <w:rPr>
+                <w:lang w:val="fr-CA"/>
+              </w:rPr>
+              <w:t xml:space="preserve">Skeleton. </w:t>
+            </w:r>
+            <w:r>
+              <w:rPr>
+                <w:lang w:val="fr-CA"/>
+              </w:rPr>
+              <w:t>Est utilisé par GameLogic.</w:t>
             </w:r>
           </w:p>
         </w:tc>
@@ -3197,10 +3032,10 @@
       </w:pPr>
       <w:r>
         <w:object w:dxaOrig="12585" w:dyaOrig="3923">
-          <v:shape id="_x0000_i1028" type="#_x0000_t75" style="width:384.3pt;height:119.7pt" o:ole="">
+          <v:shape id="_x0000_i1028" type="#_x0000_t75" style="width:384.75pt;height:120pt" o:ole="">
             <v:imagedata r:id="rId16" o:title=""/>
           </v:shape>
-          <o:OLEObject Type="Embed" ProgID="Visio.Drawing.11" ShapeID="_x0000_i1028" DrawAspect="Content" ObjectID="_1453804329" r:id="rId17"/>
+          <o:OLEObject Type="Embed" ProgID="Visio.Drawing.11" ShapeID="_x0000_i1028" DrawAspect="Content" ObjectID="_1453873675" r:id="rId17"/>
         </w:object>
       </w:r>
     </w:p>
@@ -3223,7 +3058,7 @@
           <w:insideH w:val="single" w:sz="4" w:space="0" w:color="auto"/>
           <w:insideV w:val="single" w:sz="4" w:space="0" w:color="auto"/>
         </w:tblBorders>
-        <w:tblLook w:val="01E0"/>
+        <w:tblLook w:val="01E0" w:firstRow="1" w:lastRow="1" w:firstColumn="1" w:lastColumn="1" w:noHBand="0" w:noVBand="0"/>
       </w:tblPr>
       <w:tblGrid>
         <w:gridCol w:w="1716"/>
@@ -3246,7 +3081,6 @@
                 <w:lang w:val="fr-CA"/>
               </w:rPr>
             </w:pPr>
-            <w:proofErr w:type="spellStart"/>
             <w:r>
               <w:rPr>
                 <w:b/>
@@ -3254,7 +3088,6 @@
               </w:rPr>
               <w:t>Drum</w:t>
             </w:r>
-            <w:proofErr w:type="spellEnd"/>
           </w:p>
         </w:tc>
       </w:tr>
@@ -3294,21 +3127,7 @@
               <w:rPr>
                 <w:lang w:val="fr-CA"/>
               </w:rPr>
-              <w:t xml:space="preserve">Gère le fonctionnement du </w:t>
-            </w:r>
-            <w:proofErr w:type="spellStart"/>
-            <w:r>
-              <w:rPr>
-                <w:lang w:val="fr-CA"/>
-              </w:rPr>
-              <w:t>drum</w:t>
-            </w:r>
-            <w:proofErr w:type="spellEnd"/>
-            <w:r>
-              <w:rPr>
-                <w:lang w:val="fr-CA"/>
-              </w:rPr>
-              <w:t>.</w:t>
+              <w:t>Gère le fonctionnement du drum.</w:t>
             </w:r>
           </w:p>
         </w:tc>
@@ -3345,14 +3164,12 @@
                 <w:lang w:val="fr-CA"/>
               </w:rPr>
             </w:pPr>
-            <w:proofErr w:type="spellStart"/>
             <w:r>
               <w:rPr>
                 <w:lang w:val="fr-CA"/>
               </w:rPr>
               <w:t>TipController</w:t>
             </w:r>
-            <w:proofErr w:type="spellEnd"/>
           </w:p>
           <w:p>
             <w:pPr>
@@ -3365,46 +3182,28 @@
                 <w:i/>
                 <w:lang w:val="fr-CA"/>
               </w:rPr>
-              <w:t xml:space="preserve">Contrôle les mouvements d’une baguette de </w:t>
-            </w:r>
-            <w:proofErr w:type="spellStart"/>
-            <w:r>
-              <w:rPr>
-                <w:i/>
-                <w:lang w:val="fr-CA"/>
-              </w:rPr>
-              <w:t>drum</w:t>
-            </w:r>
-            <w:proofErr w:type="spellEnd"/>
-            <w:r>
-              <w:rPr>
-                <w:i/>
-                <w:lang w:val="fr-CA"/>
-              </w:rPr>
-              <w:t>.</w:t>
-            </w:r>
-          </w:p>
-          <w:p>
-            <w:pPr>
-              <w:rPr>
-                <w:lang w:val="fr-CA"/>
-              </w:rPr>
-            </w:pPr>
-          </w:p>
-          <w:p>
-            <w:pPr>
-              <w:rPr>
-                <w:lang w:val="fr-CA"/>
-              </w:rPr>
-            </w:pPr>
-            <w:proofErr w:type="spellStart"/>
+              <w:t>Contrôle les mouvements d’une baguette de drum.</w:t>
+            </w:r>
+          </w:p>
+          <w:p>
+            <w:pPr>
+              <w:rPr>
+                <w:lang w:val="fr-CA"/>
+              </w:rPr>
+            </w:pPr>
+          </w:p>
+          <w:p>
+            <w:pPr>
+              <w:rPr>
+                <w:lang w:val="fr-CA"/>
+              </w:rPr>
+            </w:pPr>
             <w:r>
               <w:rPr>
                 <w:lang w:val="fr-CA"/>
               </w:rPr>
               <w:t>DrumComponent</w:t>
             </w:r>
-            <w:proofErr w:type="spellEnd"/>
           </w:p>
           <w:p>
             <w:pPr>
@@ -3459,41 +3258,13 @@
               <w:rPr>
                 <w:lang w:val="fr-CA"/>
               </w:rPr>
-              <w:t xml:space="preserve">Utilise </w:t>
-            </w:r>
-            <w:proofErr w:type="spellStart"/>
-            <w:r>
-              <w:rPr>
-                <w:lang w:val="fr-CA"/>
-              </w:rPr>
-              <w:t>Skeleton</w:t>
-            </w:r>
-            <w:proofErr w:type="spellEnd"/>
-            <w:r>
-              <w:rPr>
-                <w:lang w:val="fr-CA"/>
-              </w:rPr>
-              <w:t xml:space="preserve">. </w:t>
-            </w:r>
-            <w:r>
-              <w:rPr>
-                <w:lang w:val="fr-CA"/>
-              </w:rPr>
-              <w:t xml:space="preserve">Est utilisé par </w:t>
-            </w:r>
-            <w:proofErr w:type="spellStart"/>
-            <w:r>
-              <w:rPr>
-                <w:lang w:val="fr-CA"/>
-              </w:rPr>
-              <w:t>GameLogic</w:t>
-            </w:r>
-            <w:proofErr w:type="spellEnd"/>
-            <w:r>
-              <w:rPr>
-                <w:lang w:val="fr-CA"/>
-              </w:rPr>
-              <w:t>.</w:t>
+              <w:t xml:space="preserve">Utilise Skeleton. </w:t>
+            </w:r>
+            <w:r>
+              <w:rPr>
+                <w:lang w:val="fr-CA"/>
+              </w:rPr>
+              <w:t>Est utilisé par GameLogic.</w:t>
             </w:r>
           </w:p>
         </w:tc>
@@ -3556,10 +3327,10 @@
       </w:pPr>
       <w:r>
         <w:object w:dxaOrig="4137" w:dyaOrig="2923">
-          <v:shape id="_x0000_i1029" type="#_x0000_t75" style="width:169.1pt;height:119.7pt" o:ole="">
+          <v:shape id="_x0000_i1029" type="#_x0000_t75" style="width:169.5pt;height:120pt" o:ole="">
             <v:imagedata r:id="rId18" o:title=""/>
           </v:shape>
-          <o:OLEObject Type="Embed" ProgID="Visio.Drawing.11" ShapeID="_x0000_i1029" DrawAspect="Content" ObjectID="_1453804330" r:id="rId19"/>
+          <o:OLEObject Type="Embed" ProgID="Visio.Drawing.11" ShapeID="_x0000_i1029" DrawAspect="Content" ObjectID="_1453873676" r:id="rId19"/>
         </w:object>
       </w:r>
     </w:p>
@@ -3582,7 +3353,7 @@
           <w:insideH w:val="single" w:sz="4" w:space="0" w:color="auto"/>
           <w:insideV w:val="single" w:sz="4" w:space="0" w:color="auto"/>
         </w:tblBorders>
-        <w:tblLook w:val="01E0"/>
+        <w:tblLook w:val="01E0" w:firstRow="1" w:lastRow="1" w:firstColumn="1" w:lastColumn="1" w:noHBand="0" w:noVBand="0"/>
       </w:tblPr>
       <w:tblGrid>
         <w:gridCol w:w="1716"/>
@@ -3688,14 +3459,12 @@
                 <w:lang w:val="fr-CA"/>
               </w:rPr>
             </w:pPr>
-            <w:proofErr w:type="spellStart"/>
             <w:r>
               <w:rPr>
                 <w:lang w:val="fr-CA"/>
               </w:rPr>
               <w:t>GuitarController</w:t>
             </w:r>
-            <w:proofErr w:type="spellEnd"/>
           </w:p>
           <w:p>
             <w:pPr>
@@ -3725,14 +3494,12 @@
                 <w:lang w:val="fr-CA"/>
               </w:rPr>
             </w:pPr>
-            <w:proofErr w:type="spellStart"/>
             <w:r>
               <w:rPr>
                 <w:lang w:val="fr-CA"/>
               </w:rPr>
               <w:t>StringComponent</w:t>
             </w:r>
-            <w:proofErr w:type="spellEnd"/>
           </w:p>
           <w:p>
             <w:pPr>
@@ -3787,41 +3554,13 @@
               <w:rPr>
                 <w:lang w:val="fr-CA"/>
               </w:rPr>
-              <w:t xml:space="preserve">Utilise </w:t>
-            </w:r>
-            <w:proofErr w:type="spellStart"/>
-            <w:r>
-              <w:rPr>
-                <w:lang w:val="fr-CA"/>
-              </w:rPr>
-              <w:t>Skeleton</w:t>
-            </w:r>
-            <w:proofErr w:type="spellEnd"/>
-            <w:r>
-              <w:rPr>
-                <w:lang w:val="fr-CA"/>
-              </w:rPr>
-              <w:t xml:space="preserve">. </w:t>
-            </w:r>
-            <w:r>
-              <w:rPr>
-                <w:lang w:val="fr-CA"/>
-              </w:rPr>
-              <w:t xml:space="preserve">Est utilisé par </w:t>
-            </w:r>
-            <w:proofErr w:type="spellStart"/>
-            <w:r>
-              <w:rPr>
-                <w:lang w:val="fr-CA"/>
-              </w:rPr>
-              <w:t>GameLogic</w:t>
-            </w:r>
-            <w:proofErr w:type="spellEnd"/>
-            <w:r>
-              <w:rPr>
-                <w:lang w:val="fr-CA"/>
-              </w:rPr>
-              <w:t>.</w:t>
+              <w:t xml:space="preserve">Utilise Skeleton. </w:t>
+            </w:r>
+            <w:r>
+              <w:rPr>
+                <w:lang w:val="fr-CA"/>
+              </w:rPr>
+              <w:t>Est utilisé par GameLogic.</w:t>
             </w:r>
           </w:p>
         </w:tc>
@@ -3887,7 +3626,7 @@
           <v:shape id="_x0000_i1030" type="#_x0000_t75" style="width:180pt;height:129.75pt" o:ole="">
             <v:imagedata r:id="rId20" o:title=""/>
           </v:shape>
-          <o:OLEObject Type="Embed" ProgID="Visio.Drawing.11" ShapeID="_x0000_i1030" DrawAspect="Content" ObjectID="_1453804331" r:id="rId21"/>
+          <o:OLEObject Type="Embed" ProgID="Visio.Drawing.11" ShapeID="_x0000_i1030" DrawAspect="Content" ObjectID="_1453873677" r:id="rId21"/>
         </w:object>
       </w:r>
     </w:p>
@@ -3910,7 +3649,7 @@
           <w:insideH w:val="single" w:sz="4" w:space="0" w:color="auto"/>
           <w:insideV w:val="single" w:sz="4" w:space="0" w:color="auto"/>
         </w:tblBorders>
-        <w:tblLook w:val="01E0"/>
+        <w:tblLook w:val="01E0" w:firstRow="1" w:lastRow="1" w:firstColumn="1" w:lastColumn="1" w:noHBand="0" w:noVBand="0"/>
       </w:tblPr>
       <w:tblGrid>
         <w:gridCol w:w="1716"/>
@@ -3979,21 +3718,7 @@
               <w:rPr>
                 <w:lang w:val="fr-CA"/>
               </w:rPr>
-              <w:t xml:space="preserve">Gère le fonctionnement du </w:t>
-            </w:r>
-            <w:proofErr w:type="spellStart"/>
-            <w:r>
-              <w:rPr>
-                <w:lang w:val="fr-CA"/>
-              </w:rPr>
-              <w:t>Drum</w:t>
-            </w:r>
-            <w:proofErr w:type="spellEnd"/>
-            <w:r>
-              <w:rPr>
-                <w:lang w:val="fr-CA"/>
-              </w:rPr>
-              <w:t>.</w:t>
+              <w:t>Gère le fonctionnement du Drum.</w:t>
             </w:r>
           </w:p>
         </w:tc>
@@ -4030,14 +3755,12 @@
                 <w:lang w:val="fr-CA"/>
               </w:rPr>
             </w:pPr>
-            <w:proofErr w:type="spellStart"/>
             <w:r>
               <w:rPr>
                 <w:lang w:val="fr-CA"/>
               </w:rPr>
               <w:t>HandController</w:t>
             </w:r>
-            <w:proofErr w:type="spellEnd"/>
           </w:p>
           <w:p>
             <w:pPr>
@@ -4066,14 +3789,12 @@
                 <w:lang w:val="fr-CA"/>
               </w:rPr>
             </w:pPr>
-            <w:proofErr w:type="spellStart"/>
             <w:r>
               <w:rPr>
                 <w:lang w:val="fr-CA"/>
               </w:rPr>
               <w:t>NoteComponent</w:t>
             </w:r>
-            <w:proofErr w:type="spellEnd"/>
           </w:p>
           <w:p>
             <w:pPr>
@@ -4128,41 +3849,13 @@
               <w:rPr>
                 <w:lang w:val="fr-CA"/>
               </w:rPr>
-              <w:t xml:space="preserve">Utilise </w:t>
-            </w:r>
-            <w:proofErr w:type="spellStart"/>
-            <w:r>
-              <w:rPr>
-                <w:lang w:val="fr-CA"/>
-              </w:rPr>
-              <w:t>Skeleton</w:t>
-            </w:r>
-            <w:proofErr w:type="spellEnd"/>
-            <w:r>
-              <w:rPr>
-                <w:lang w:val="fr-CA"/>
-              </w:rPr>
-              <w:t xml:space="preserve">. </w:t>
-            </w:r>
-            <w:r>
-              <w:rPr>
-                <w:lang w:val="fr-CA"/>
-              </w:rPr>
-              <w:t xml:space="preserve">Est utilisé par </w:t>
-            </w:r>
-            <w:proofErr w:type="spellStart"/>
-            <w:r>
-              <w:rPr>
-                <w:lang w:val="fr-CA"/>
-              </w:rPr>
-              <w:t>GameLogic</w:t>
-            </w:r>
-            <w:proofErr w:type="spellEnd"/>
-            <w:r>
-              <w:rPr>
-                <w:lang w:val="fr-CA"/>
-              </w:rPr>
-              <w:t>.</w:t>
+              <w:t xml:space="preserve">Utilise Skeleton. </w:t>
+            </w:r>
+            <w:r>
+              <w:rPr>
+                <w:lang w:val="fr-CA"/>
+              </w:rPr>
+              <w:t>Est utilisé par GameLogic.</w:t>
             </w:r>
           </w:p>
         </w:tc>
@@ -4225,10 +3918,10 @@
       </w:pPr>
       <w:r>
         <w:object w:dxaOrig="4137" w:dyaOrig="3105">
-          <v:shape id="_x0000_i1031" type="#_x0000_t75" style="width:172.45pt;height:129.75pt" o:ole="">
+          <v:shape id="_x0000_i1031" type="#_x0000_t75" style="width:172.5pt;height:129.75pt" o:ole="">
             <v:imagedata r:id="rId22" o:title=""/>
           </v:shape>
-          <o:OLEObject Type="Embed" ProgID="Visio.Drawing.11" ShapeID="_x0000_i1031" DrawAspect="Content" ObjectID="_1453804332" r:id="rId23"/>
+          <o:OLEObject Type="Embed" ProgID="Visio.Drawing.11" ShapeID="_x0000_i1031" DrawAspect="Content" ObjectID="_1453873678" r:id="rId23"/>
         </w:object>
       </w:r>
     </w:p>
@@ -4251,7 +3944,7 @@
           <w:insideH w:val="single" w:sz="4" w:space="0" w:color="auto"/>
           <w:insideV w:val="single" w:sz="4" w:space="0" w:color="auto"/>
         </w:tblBorders>
-        <w:tblLook w:val="01E0"/>
+        <w:tblLook w:val="01E0" w:firstRow="1" w:lastRow="1" w:firstColumn="1" w:lastColumn="1" w:noHBand="0" w:noVBand="0"/>
       </w:tblPr>
       <w:tblGrid>
         <w:gridCol w:w="1716"/>
@@ -4274,7 +3967,6 @@
                 <w:lang w:val="fr-CA"/>
               </w:rPr>
             </w:pPr>
-            <w:proofErr w:type="spellStart"/>
             <w:r>
               <w:rPr>
                 <w:b/>
@@ -4282,7 +3974,6 @@
               </w:rPr>
               <w:t>Skeleton</w:t>
             </w:r>
-            <w:proofErr w:type="spellEnd"/>
           </w:p>
         </w:tc>
       </w:tr>
@@ -4359,14 +4050,12 @@
                 <w:lang w:val="fr-CA"/>
               </w:rPr>
             </w:pPr>
-            <w:proofErr w:type="spellStart"/>
             <w:r>
               <w:rPr>
                 <w:lang w:val="fr-CA"/>
               </w:rPr>
               <w:t>Skeleton</w:t>
             </w:r>
-            <w:proofErr w:type="spellEnd"/>
           </w:p>
           <w:p>
             <w:pPr>
@@ -4397,14 +4086,12 @@
                 <w:lang w:val="fr-CA"/>
               </w:rPr>
             </w:pPr>
-            <w:proofErr w:type="spellStart"/>
             <w:r>
               <w:rPr>
                 <w:lang w:val="fr-CA"/>
               </w:rPr>
               <w:t>JointMover</w:t>
             </w:r>
-            <w:proofErr w:type="spellEnd"/>
           </w:p>
           <w:p>
             <w:pPr>
@@ -4418,23 +4105,7 @@
                 <w:i/>
                 <w:lang w:val="fr-CA"/>
               </w:rPr>
-              <w:t xml:space="preserve">Script associé à un modèle 3D d’un membre du joueur. Gère son positionnement à partir des données obtenues d’un objet </w:t>
-            </w:r>
-            <w:proofErr w:type="spellStart"/>
-            <w:r>
-              <w:rPr>
-                <w:i/>
-                <w:lang w:val="fr-CA"/>
-              </w:rPr>
-              <w:t>Skeleton</w:t>
-            </w:r>
-            <w:proofErr w:type="spellEnd"/>
-            <w:r>
-              <w:rPr>
-                <w:i/>
-                <w:lang w:val="fr-CA"/>
-              </w:rPr>
-              <w:t>.</w:t>
+              <w:t>Script associé à un modèle 3D d’un membre du joueur. Gère son positionnement à partir des données obtenues d’un objet Skeleton.</w:t>
             </w:r>
           </w:p>
         </w:tc>
@@ -4477,47 +4148,11 @@
               </w:rPr>
               <w:t xml:space="preserve">Utilise </w:t>
             </w:r>
-            <w:proofErr w:type="spellStart"/>
-            <w:r>
-              <w:rPr>
-                <w:lang w:val="fr-CA"/>
-              </w:rPr>
-              <w:t>SensorLibInterop</w:t>
-            </w:r>
-            <w:proofErr w:type="spellEnd"/>
-            <w:r>
-              <w:rPr>
-                <w:lang w:val="fr-CA"/>
-              </w:rPr>
-              <w:t xml:space="preserve">. Est utilisé par </w:t>
-            </w:r>
-            <w:proofErr w:type="spellStart"/>
-            <w:r>
-              <w:rPr>
-                <w:lang w:val="fr-CA"/>
-              </w:rPr>
-              <w:t>GestureRecognizer</w:t>
-            </w:r>
-            <w:proofErr w:type="spellEnd"/>
-            <w:r>
-              <w:rPr>
-                <w:lang w:val="fr-CA"/>
-              </w:rPr>
-              <w:t xml:space="preserve">, </w:t>
-            </w:r>
-            <w:proofErr w:type="spellStart"/>
-            <w:r>
-              <w:rPr>
-                <w:lang w:val="fr-CA"/>
-              </w:rPr>
-              <w:t>Drum</w:t>
-            </w:r>
-            <w:proofErr w:type="spellEnd"/>
-            <w:r>
-              <w:rPr>
-                <w:lang w:val="fr-CA"/>
-              </w:rPr>
-              <w:t>, Guitare, Piano.</w:t>
+            <w:r>
+              <w:rPr>
+                <w:lang w:val="fr-CA"/>
+              </w:rPr>
+              <w:t>SensorLibInterop. Est utilisé par GestureRecognizer, Drum, Guitare, Piano.</w:t>
             </w:r>
           </w:p>
         </w:tc>
@@ -4580,10 +4215,10 @@
       </w:pPr>
       <w:r>
         <w:object w:dxaOrig="4137" w:dyaOrig="3091">
-          <v:shape id="_x0000_i1032" type="#_x0000_t75" style="width:169.95pt;height:126.4pt" o:ole="">
+          <v:shape id="_x0000_i1032" type="#_x0000_t75" style="width:170.25pt;height:126.75pt" o:ole="">
             <v:imagedata r:id="rId24" o:title=""/>
           </v:shape>
-          <o:OLEObject Type="Embed" ProgID="Visio.Drawing.11" ShapeID="_x0000_i1032" DrawAspect="Content" ObjectID="_1453804333" r:id="rId25"/>
+          <o:OLEObject Type="Embed" ProgID="Visio.Drawing.11" ShapeID="_x0000_i1032" DrawAspect="Content" ObjectID="_1453873679" r:id="rId25"/>
         </w:object>
       </w:r>
     </w:p>
@@ -4606,7 +4241,7 @@
           <w:insideH w:val="single" w:sz="4" w:space="0" w:color="auto"/>
           <w:insideV w:val="single" w:sz="4" w:space="0" w:color="auto"/>
         </w:tblBorders>
-        <w:tblLook w:val="01E0"/>
+        <w:tblLook w:val="01E0" w:firstRow="1" w:lastRow="1" w:firstColumn="1" w:lastColumn="1" w:noHBand="0" w:noVBand="0"/>
       </w:tblPr>
       <w:tblGrid>
         <w:gridCol w:w="1716"/>
@@ -4629,7 +4264,6 @@
                 <w:lang w:val="fr-CA"/>
               </w:rPr>
             </w:pPr>
-            <w:proofErr w:type="spellStart"/>
             <w:r>
               <w:rPr>
                 <w:b/>
@@ -4637,7 +4271,6 @@
               </w:rPr>
               <w:t>SensorLibInterop</w:t>
             </w:r>
-            <w:proofErr w:type="spellEnd"/>
           </w:p>
         </w:tc>
       </w:tr>
@@ -4677,21 +4310,7 @@
               <w:rPr>
                 <w:lang w:val="fr-CA"/>
               </w:rPr>
-              <w:t xml:space="preserve">Point d’accès à la librairie </w:t>
-            </w:r>
-            <w:proofErr w:type="spellStart"/>
-            <w:r>
-              <w:rPr>
-                <w:lang w:val="fr-CA"/>
-              </w:rPr>
-              <w:t>SensorLib</w:t>
-            </w:r>
-            <w:proofErr w:type="spellEnd"/>
-            <w:r>
-              <w:rPr>
-                <w:lang w:val="fr-CA"/>
-              </w:rPr>
-              <w:t>.</w:t>
+              <w:t>Point d’accès à la librairie SensorLib.</w:t>
             </w:r>
           </w:p>
         </w:tc>
@@ -4729,14 +4348,12 @@
                 <w:lang w:val="fr-CA"/>
               </w:rPr>
             </w:pPr>
-            <w:proofErr w:type="spellStart"/>
             <w:r>
               <w:rPr>
                 <w:lang w:val="fr-CA"/>
               </w:rPr>
               <w:t>SensorLibInterop</w:t>
             </w:r>
-            <w:proofErr w:type="spellEnd"/>
           </w:p>
         </w:tc>
       </w:tr>
@@ -4776,21 +4393,7 @@
               <w:rPr>
                 <w:lang w:val="fr-CA"/>
               </w:rPr>
-              <w:t xml:space="preserve">Est utilisé par </w:t>
-            </w:r>
-            <w:proofErr w:type="spellStart"/>
-            <w:r>
-              <w:rPr>
-                <w:lang w:val="fr-CA"/>
-              </w:rPr>
-              <w:t>Skeleton</w:t>
-            </w:r>
-            <w:proofErr w:type="spellEnd"/>
-            <w:r>
-              <w:rPr>
-                <w:lang w:val="fr-CA"/>
-              </w:rPr>
-              <w:t>.</w:t>
+              <w:t>Est utilisé par Skeleton.</w:t>
             </w:r>
           </w:p>
         </w:tc>
@@ -4853,10 +4456,10 @@
       </w:pPr>
       <w:r>
         <w:object w:dxaOrig="4137" w:dyaOrig="1676">
-          <v:shape id="_x0000_i1033" type="#_x0000_t75" style="width:170.8pt;height:68.65pt" o:ole="">
+          <v:shape id="_x0000_i1033" type="#_x0000_t75" style="width:171pt;height:69pt" o:ole="">
             <v:imagedata r:id="rId26" o:title=""/>
           </v:shape>
-          <o:OLEObject Type="Embed" ProgID="Visio.Drawing.11" ShapeID="_x0000_i1033" DrawAspect="Content" ObjectID="_1453804334" r:id="rId27"/>
+          <o:OLEObject Type="Embed" ProgID="Visio.Drawing.11" ShapeID="_x0000_i1033" DrawAspect="Content" ObjectID="_1453873680" r:id="rId27"/>
         </w:object>
       </w:r>
     </w:p>
@@ -4867,28 +4470,14 @@
           <w:lang w:val="fr-CA"/>
         </w:rPr>
       </w:pPr>
-      <w:bookmarkStart w:id="8" w:name="_Toc380011383"/>
-      <w:r>
-        <w:rPr>
-          <w:lang w:val="fr-CA"/>
-        </w:rPr>
-        <w:t>Description des paquetages de «</w:t>
-      </w:r>
-      <w:proofErr w:type="spellStart"/>
-      <w:r>
-        <w:rPr>
-          <w:lang w:val="fr-CA"/>
-        </w:rPr>
-        <w:t>SensorLib</w:t>
-      </w:r>
-      <w:proofErr w:type="spellEnd"/>
-      <w:r>
-        <w:rPr>
-          <w:lang w:val="fr-CA"/>
-        </w:rPr>
-        <w:t>»</w:t>
-      </w:r>
-      <w:bookmarkEnd w:id="8"/>
+      <w:bookmarkStart w:id="7" w:name="_Toc380011383"/>
+      <w:r>
+        <w:rPr>
+          <w:lang w:val="fr-CA"/>
+        </w:rPr>
+        <w:t>Description des paquetages de «SensorLib»</w:t>
+      </w:r>
+      <w:bookmarkEnd w:id="7"/>
     </w:p>
     <w:p>
       <w:pPr>
@@ -4916,7 +4505,7 @@
           <w:insideH w:val="single" w:sz="4" w:space="0" w:color="auto"/>
           <w:insideV w:val="single" w:sz="4" w:space="0" w:color="auto"/>
         </w:tblBorders>
-        <w:tblLook w:val="01E0"/>
+        <w:tblLook w:val="01E0" w:firstRow="1" w:lastRow="1" w:firstColumn="1" w:lastColumn="1" w:noHBand="0" w:noVBand="0"/>
       </w:tblPr>
       <w:tblGrid>
         <w:gridCol w:w="1716"/>
@@ -4939,7 +4528,6 @@
                 <w:lang w:val="fr-CA"/>
               </w:rPr>
             </w:pPr>
-            <w:proofErr w:type="spellStart"/>
             <w:r>
               <w:rPr>
                 <w:b/>
@@ -4947,7 +4535,6 @@
               </w:rPr>
               <w:t>SensorLib</w:t>
             </w:r>
-            <w:proofErr w:type="spellEnd"/>
           </w:p>
         </w:tc>
       </w:tr>
@@ -4983,14 +4570,12 @@
                 <w:lang w:val="fr-CA"/>
               </w:rPr>
             </w:pPr>
-            <w:proofErr w:type="spellStart"/>
             <w:r>
               <w:rPr>
                 <w:lang w:val="fr-CA"/>
               </w:rPr>
               <w:t>SensorLib</w:t>
             </w:r>
-            <w:proofErr w:type="spellEnd"/>
           </w:p>
         </w:tc>
       </w:tr>
@@ -5074,33 +4659,11 @@
               </w:rPr>
               <w:t xml:space="preserve">Utilise </w:t>
             </w:r>
-            <w:proofErr w:type="spellStart"/>
-            <w:r>
-              <w:rPr>
-                <w:lang w:val="fr-CA"/>
-              </w:rPr>
-              <w:t>HandTracker</w:t>
-            </w:r>
-            <w:proofErr w:type="spellEnd"/>
-            <w:r>
-              <w:rPr>
-                <w:lang w:val="fr-CA"/>
-              </w:rPr>
-              <w:t xml:space="preserve"> et </w:t>
-            </w:r>
-            <w:proofErr w:type="spellStart"/>
-            <w:r>
-              <w:rPr>
-                <w:lang w:val="fr-CA"/>
-              </w:rPr>
-              <w:t>KinectWrapper</w:t>
-            </w:r>
-            <w:proofErr w:type="spellEnd"/>
-            <w:r>
-              <w:rPr>
-                <w:lang w:val="fr-CA"/>
-              </w:rPr>
-              <w:t>.</w:t>
+            <w:r>
+              <w:rPr>
+                <w:lang w:val="fr-CA"/>
+              </w:rPr>
+              <w:t>HandTracker et KinectWrapper.</w:t>
             </w:r>
           </w:p>
         </w:tc>
@@ -5157,10 +4720,10 @@
       </w:pPr>
       <w:r>
         <w:object w:dxaOrig="4137" w:dyaOrig="1676">
-          <v:shape id="_x0000_i1034" type="#_x0000_t75" style="width:176.65pt;height:71.15pt" o:ole="">
+          <v:shape id="_x0000_i1034" type="#_x0000_t75" style="width:177pt;height:71.25pt" o:ole="">
             <v:imagedata r:id="rId28" o:title=""/>
           </v:shape>
-          <o:OLEObject Type="Embed" ProgID="Visio.Drawing.11" ShapeID="_x0000_i1034" DrawAspect="Content" ObjectID="_1453804335" r:id="rId29"/>
+          <o:OLEObject Type="Embed" ProgID="Visio.Drawing.11" ShapeID="_x0000_i1034" DrawAspect="Content" ObjectID="_1453873681" r:id="rId29"/>
         </w:object>
       </w:r>
     </w:p>
@@ -5183,7 +4746,7 @@
           <w:insideH w:val="single" w:sz="4" w:space="0" w:color="auto"/>
           <w:insideV w:val="single" w:sz="4" w:space="0" w:color="auto"/>
         </w:tblBorders>
-        <w:tblLook w:val="01E0"/>
+        <w:tblLook w:val="01E0" w:firstRow="1" w:lastRow="1" w:firstColumn="1" w:lastColumn="1" w:noHBand="0" w:noVBand="0"/>
       </w:tblPr>
       <w:tblGrid>
         <w:gridCol w:w="1716"/>
@@ -5206,7 +4769,6 @@
                 <w:lang w:val="fr-CA"/>
               </w:rPr>
             </w:pPr>
-            <w:proofErr w:type="spellStart"/>
             <w:r>
               <w:rPr>
                 <w:b/>
@@ -5214,7 +4776,6 @@
               </w:rPr>
               <w:t>HandTracker</w:t>
             </w:r>
-            <w:proofErr w:type="spellEnd"/>
           </w:p>
         </w:tc>
       </w:tr>
@@ -5254,21 +4815,7 @@
               <w:rPr>
                 <w:lang w:val="fr-CA"/>
               </w:rPr>
-              <w:t xml:space="preserve">Applique des filtres aux données du «Intel Hand </w:t>
-            </w:r>
-            <w:proofErr w:type="spellStart"/>
-            <w:r>
-              <w:rPr>
-                <w:lang w:val="fr-CA"/>
-              </w:rPr>
-              <w:t>Tracker</w:t>
-            </w:r>
-            <w:proofErr w:type="spellEnd"/>
-            <w:r>
-              <w:rPr>
-                <w:lang w:val="fr-CA"/>
-              </w:rPr>
-              <w:t xml:space="preserve">» et effectue la calibration des nouvelles mains apparaissant dans le champ de vision. </w:t>
+              <w:t xml:space="preserve">Applique des filtres aux données du «Intel Hand Tracker» et effectue la calibration des nouvelles mains apparaissant dans le champ de vision. </w:t>
             </w:r>
           </w:p>
         </w:tc>
@@ -5305,44 +4852,38 @@
                 <w:lang w:val="fr-CA"/>
               </w:rPr>
             </w:pPr>
-            <w:proofErr w:type="spellStart"/>
             <w:r>
               <w:rPr>
                 <w:lang w:val="fr-CA"/>
               </w:rPr>
               <w:t>HandTracker</w:t>
             </w:r>
-            <w:proofErr w:type="spellEnd"/>
-          </w:p>
-          <w:p>
-            <w:pPr>
-              <w:rPr>
-                <w:lang w:val="fr-CA"/>
-              </w:rPr>
-            </w:pPr>
-            <w:proofErr w:type="spellStart"/>
+          </w:p>
+          <w:p>
+            <w:pPr>
+              <w:rPr>
+                <w:lang w:val="fr-CA"/>
+              </w:rPr>
+            </w:pPr>
             <w:r>
               <w:rPr>
                 <w:lang w:val="fr-CA"/>
               </w:rPr>
               <w:t>HandData</w:t>
             </w:r>
-            <w:proofErr w:type="spellEnd"/>
-          </w:p>
-          <w:p>
-            <w:pPr>
-              <w:rPr>
-                <w:lang w:val="fr-CA"/>
-              </w:rPr>
-            </w:pPr>
-            <w:proofErr w:type="spellStart"/>
+          </w:p>
+          <w:p>
+            <w:pPr>
+              <w:rPr>
+                <w:lang w:val="fr-CA"/>
+              </w:rPr>
+            </w:pPr>
             <w:r>
               <w:rPr>
                 <w:lang w:val="fr-CA"/>
               </w:rPr>
               <w:t>HandCalibrator</w:t>
             </w:r>
-            <w:proofErr w:type="spellEnd"/>
           </w:p>
           <w:p>
             <w:pPr>
@@ -5351,14 +4892,12 @@
                 <w:lang w:val="fr-CA"/>
               </w:rPr>
             </w:pPr>
-            <w:proofErr w:type="spellStart"/>
             <w:r>
               <w:rPr>
                 <w:lang w:val="fr-CA"/>
               </w:rPr>
               <w:t>KalmanFilter</w:t>
             </w:r>
-            <w:proofErr w:type="spellEnd"/>
           </w:p>
         </w:tc>
       </w:tr>
@@ -5398,35 +4937,7 @@
               <w:rPr>
                 <w:lang w:val="fr-CA"/>
               </w:rPr>
-              <w:t xml:space="preserve">Est utilisé par </w:t>
-            </w:r>
-            <w:proofErr w:type="spellStart"/>
-            <w:r>
-              <w:rPr>
-                <w:lang w:val="fr-CA"/>
-              </w:rPr>
-              <w:t>SensorLib</w:t>
-            </w:r>
-            <w:proofErr w:type="spellEnd"/>
-            <w:r>
-              <w:rPr>
-                <w:lang w:val="fr-CA"/>
-              </w:rPr>
-              <w:t xml:space="preserve">. Utilise </w:t>
-            </w:r>
-            <w:proofErr w:type="spellStart"/>
-            <w:r>
-              <w:rPr>
-                <w:lang w:val="fr-CA"/>
-              </w:rPr>
-              <w:t>IntelWrapper</w:t>
-            </w:r>
-            <w:proofErr w:type="spellEnd"/>
-            <w:r>
-              <w:rPr>
-                <w:lang w:val="fr-CA"/>
-              </w:rPr>
-              <w:t>.</w:t>
+              <w:t>Est utilisé par SensorLib. Utilise IntelWrapper.</w:t>
             </w:r>
           </w:p>
         </w:tc>
@@ -5489,10 +5000,10 @@
       </w:pPr>
       <w:r>
         <w:object w:dxaOrig="10456" w:dyaOrig="3809">
-          <v:shape id="_x0000_i1035" type="#_x0000_t75" style="width:340.75pt;height:124.75pt" o:ole="">
+          <v:shape id="_x0000_i1035" type="#_x0000_t75" style="width:340.5pt;height:124.5pt" o:ole="">
             <v:imagedata r:id="rId30" o:title=""/>
           </v:shape>
-          <o:OLEObject Type="Embed" ProgID="Visio.Drawing.11" ShapeID="_x0000_i1035" DrawAspect="Content" ObjectID="_1453804336" r:id="rId31"/>
+          <o:OLEObject Type="Embed" ProgID="Visio.Drawing.11" ShapeID="_x0000_i1035" DrawAspect="Content" ObjectID="_1453873682" r:id="rId31"/>
         </w:object>
       </w:r>
     </w:p>
@@ -5515,7 +5026,7 @@
           <w:insideH w:val="single" w:sz="4" w:space="0" w:color="auto"/>
           <w:insideV w:val="single" w:sz="4" w:space="0" w:color="auto"/>
         </w:tblBorders>
-        <w:tblLook w:val="01E0"/>
+        <w:tblLook w:val="01E0" w:firstRow="1" w:lastRow="1" w:firstColumn="1" w:lastColumn="1" w:noHBand="0" w:noVBand="0"/>
       </w:tblPr>
       <w:tblGrid>
         <w:gridCol w:w="1716"/>
@@ -5538,7 +5049,6 @@
                 <w:lang w:val="fr-CA"/>
               </w:rPr>
             </w:pPr>
-            <w:proofErr w:type="spellStart"/>
             <w:r>
               <w:rPr>
                 <w:b/>
@@ -5546,7 +5056,6 @@
               </w:rPr>
               <w:t>IntelWrapper</w:t>
             </w:r>
-            <w:proofErr w:type="spellEnd"/>
           </w:p>
         </w:tc>
       </w:tr>
@@ -5586,35 +5095,7 @@
               <w:rPr>
                 <w:lang w:val="fr-CA"/>
               </w:rPr>
-              <w:t xml:space="preserve">Interface </w:t>
-            </w:r>
-            <w:proofErr w:type="gramStart"/>
-            <w:r>
-              <w:rPr>
-                <w:lang w:val="fr-CA"/>
-              </w:rPr>
-              <w:t>au Intel</w:t>
-            </w:r>
-            <w:proofErr w:type="gramEnd"/>
-            <w:r>
-              <w:rPr>
-                <w:lang w:val="fr-CA"/>
-              </w:rPr>
-              <w:t xml:space="preserve"> </w:t>
-            </w:r>
-            <w:proofErr w:type="spellStart"/>
-            <w:r>
-              <w:rPr>
-                <w:lang w:val="fr-CA"/>
-              </w:rPr>
-              <w:t>Perceptual</w:t>
-            </w:r>
-            <w:proofErr w:type="spellEnd"/>
-            <w:r>
-              <w:rPr>
-                <w:lang w:val="fr-CA"/>
-              </w:rPr>
-              <w:t xml:space="preserve"> SDK.</w:t>
+              <w:t>Interface au Intel Perceptual SDK.</w:t>
             </w:r>
           </w:p>
         </w:tc>
@@ -5651,14 +5132,12 @@
                 <w:lang w:val="fr-CA"/>
               </w:rPr>
             </w:pPr>
-            <w:proofErr w:type="spellStart"/>
             <w:r>
               <w:rPr>
                 <w:lang w:val="fr-CA"/>
               </w:rPr>
               <w:t>HandTrackerInterface</w:t>
             </w:r>
-            <w:proofErr w:type="spellEnd"/>
           </w:p>
           <w:p>
             <w:pPr>
@@ -5674,14 +5153,12 @@
               </w:rPr>
               <w:t xml:space="preserve">Cette classe sera fortement inspirée d’un </w:t>
             </w:r>
-            <w:proofErr w:type="spellStart"/>
             <w:r>
               <w:rPr>
                 <w:lang w:val="fr-CA"/>
               </w:rPr>
               <w:t>sample</w:t>
             </w:r>
-            <w:proofErr w:type="spellEnd"/>
             <w:r>
               <w:rPr>
                 <w:i/>
@@ -5728,21 +5205,7 @@
               <w:rPr>
                 <w:lang w:val="fr-CA"/>
               </w:rPr>
-              <w:t xml:space="preserve">Est utilisé par </w:t>
-            </w:r>
-            <w:proofErr w:type="spellStart"/>
-            <w:r>
-              <w:rPr>
-                <w:lang w:val="fr-CA"/>
-              </w:rPr>
-              <w:t>HandTracker</w:t>
-            </w:r>
-            <w:proofErr w:type="spellEnd"/>
-            <w:r>
-              <w:rPr>
-                <w:lang w:val="fr-CA"/>
-              </w:rPr>
-              <w:t>.</w:t>
+              <w:t>Est utilisé par HandTracker.</w:t>
             </w:r>
           </w:p>
         </w:tc>
@@ -5805,10 +5268,10 @@
       </w:pPr>
       <w:r>
         <w:object w:dxaOrig="4137" w:dyaOrig="3093">
-          <v:shape id="_x0000_i1036" type="#_x0000_t75" style="width:171.65pt;height:128.1pt" o:ole="">
+          <v:shape id="_x0000_i1036" type="#_x0000_t75" style="width:171.75pt;height:128.25pt" o:ole="">
             <v:imagedata r:id="rId32" o:title=""/>
           </v:shape>
-          <o:OLEObject Type="Embed" ProgID="Visio.Drawing.11" ShapeID="_x0000_i1036" DrawAspect="Content" ObjectID="_1453804337" r:id="rId33"/>
+          <o:OLEObject Type="Embed" ProgID="Visio.Drawing.11" ShapeID="_x0000_i1036" DrawAspect="Content" ObjectID="_1453873683" r:id="rId33"/>
         </w:object>
       </w:r>
     </w:p>
@@ -5831,7 +5294,7 @@
           <w:insideH w:val="single" w:sz="4" w:space="0" w:color="auto"/>
           <w:insideV w:val="single" w:sz="4" w:space="0" w:color="auto"/>
         </w:tblBorders>
-        <w:tblLook w:val="01E0"/>
+        <w:tblLook w:val="01E0" w:firstRow="1" w:lastRow="1" w:firstColumn="1" w:lastColumn="1" w:noHBand="0" w:noVBand="0"/>
       </w:tblPr>
       <w:tblGrid>
         <w:gridCol w:w="1716"/>
@@ -5854,7 +5317,6 @@
                 <w:lang w:val="fr-CA"/>
               </w:rPr>
             </w:pPr>
-            <w:proofErr w:type="spellStart"/>
             <w:r>
               <w:rPr>
                 <w:b/>
@@ -5862,7 +5324,6 @@
               </w:rPr>
               <w:t>KinectWrapper</w:t>
             </w:r>
-            <w:proofErr w:type="spellEnd"/>
           </w:p>
         </w:tc>
       </w:tr>
@@ -5939,59 +5400,51 @@
                 <w:lang w:val="fr-CA"/>
               </w:rPr>
             </w:pPr>
-            <w:proofErr w:type="spellStart"/>
             <w:r>
               <w:rPr>
                 <w:lang w:val="fr-CA"/>
               </w:rPr>
               <w:t>KinectWrapper</w:t>
             </w:r>
-            <w:proofErr w:type="spellEnd"/>
-          </w:p>
-          <w:p>
-            <w:pPr>
-              <w:rPr>
-                <w:lang w:val="fr-CA"/>
-              </w:rPr>
-            </w:pPr>
-            <w:proofErr w:type="spellStart"/>
+          </w:p>
+          <w:p>
+            <w:pPr>
+              <w:rPr>
+                <w:lang w:val="fr-CA"/>
+              </w:rPr>
+            </w:pPr>
             <w:r>
               <w:rPr>
                 <w:lang w:val="fr-CA"/>
               </w:rPr>
               <w:t>KinectSensor</w:t>
             </w:r>
-            <w:proofErr w:type="spellEnd"/>
-          </w:p>
-          <w:p>
-            <w:pPr>
-              <w:rPr>
-                <w:lang w:val="fr-CA"/>
-              </w:rPr>
-            </w:pPr>
-            <w:proofErr w:type="spellStart"/>
+          </w:p>
+          <w:p>
+            <w:pPr>
+              <w:rPr>
+                <w:lang w:val="fr-CA"/>
+              </w:rPr>
+            </w:pPr>
             <w:r>
               <w:rPr>
                 <w:lang w:val="fr-CA"/>
               </w:rPr>
               <w:t>KinectData</w:t>
             </w:r>
-            <w:proofErr w:type="spellEnd"/>
-          </w:p>
-          <w:p>
-            <w:pPr>
-              <w:rPr>
-                <w:lang w:val="fr-CA"/>
-              </w:rPr>
-            </w:pPr>
-            <w:proofErr w:type="spellStart"/>
+          </w:p>
+          <w:p>
+            <w:pPr>
+              <w:rPr>
+                <w:lang w:val="fr-CA"/>
+              </w:rPr>
+            </w:pPr>
             <w:r>
               <w:rPr>
                 <w:lang w:val="fr-CA"/>
               </w:rPr>
               <w:t>KinectReplay</w:t>
             </w:r>
-            <w:proofErr w:type="spellEnd"/>
           </w:p>
         </w:tc>
       </w:tr>
@@ -6031,35 +5484,7 @@
               <w:rPr>
                 <w:lang w:val="fr-CA"/>
               </w:rPr>
-              <w:t xml:space="preserve">Est utilisé par </w:t>
-            </w:r>
-            <w:proofErr w:type="spellStart"/>
-            <w:r>
-              <w:rPr>
-                <w:lang w:val="fr-CA"/>
-              </w:rPr>
-              <w:t>SensorLib</w:t>
-            </w:r>
-            <w:proofErr w:type="spellEnd"/>
-            <w:r>
-              <w:rPr>
-                <w:lang w:val="fr-CA"/>
-              </w:rPr>
-              <w:t xml:space="preserve"> et </w:t>
-            </w:r>
-            <w:proofErr w:type="spellStart"/>
-            <w:r>
-              <w:rPr>
-                <w:lang w:val="fr-CA"/>
-              </w:rPr>
-              <w:t>HandTracker</w:t>
-            </w:r>
-            <w:proofErr w:type="spellEnd"/>
-            <w:r>
-              <w:rPr>
-                <w:lang w:val="fr-CA"/>
-              </w:rPr>
-              <w:t>.</w:t>
+              <w:t>Est utilisé par SensorLib et HandTracker.</w:t>
             </w:r>
           </w:p>
         </w:tc>
@@ -6122,10 +5547,10 @@
       </w:pPr>
       <w:r>
         <w:object w:dxaOrig="12585" w:dyaOrig="3809">
-          <v:shape id="_x0000_i1037" type="#_x0000_t75" style="width:414.4pt;height:125.6pt" o:ole="">
+          <v:shape id="_x0000_i1037" type="#_x0000_t75" style="width:414.75pt;height:125.25pt" o:ole="">
             <v:imagedata r:id="rId34" o:title=""/>
           </v:shape>
-          <o:OLEObject Type="Embed" ProgID="Visio.Drawing.11" ShapeID="_x0000_i1037" DrawAspect="Content" ObjectID="_1453804338" r:id="rId35"/>
+          <o:OLEObject Type="Embed" ProgID="Visio.Drawing.11" ShapeID="_x0000_i1037" DrawAspect="Content" ObjectID="_1453873684" r:id="rId35"/>
         </w:object>
       </w:r>
     </w:p>
@@ -6136,7 +5561,7 @@
           <w:lang w:val="fr-CA"/>
         </w:rPr>
       </w:pPr>
-      <w:bookmarkStart w:id="9" w:name="_Toc380011384"/>
+      <w:bookmarkStart w:id="8" w:name="_Toc380011384"/>
       <w:r>
         <w:rPr>
           <w:lang w:val="fr-CA"/>
@@ -6144,7 +5569,7 @@
         <w:lastRenderedPageBreak/>
         <w:t>Vue des processus</w:t>
       </w:r>
-      <w:bookmarkEnd w:id="9"/>
+      <w:bookmarkEnd w:id="8"/>
       <w:r>
         <w:rPr>
           <w:lang w:val="fr-CA"/>
@@ -6217,7 +5642,7 @@
           <w:lang w:val="fr-CA"/>
         </w:rPr>
       </w:pPr>
-      <w:bookmarkStart w:id="10" w:name="_Toc380011385"/>
+      <w:bookmarkStart w:id="9" w:name="_Toc380011385"/>
       <w:r>
         <w:rPr>
           <w:lang w:val="fr-CA"/>
@@ -6225,34 +5650,34 @@
         <w:lastRenderedPageBreak/>
         <w:t>Vue de déploiement</w:t>
       </w:r>
+      <w:bookmarkEnd w:id="9"/>
+    </w:p>
+    <w:p>
+      <w:pPr>
+        <w:pStyle w:val="Titre2"/>
+        <w:rPr>
+          <w:lang w:val="fr-CA"/>
+        </w:rPr>
+      </w:pPr>
+      <w:bookmarkStart w:id="10" w:name="_Toc380011386"/>
+      <w:r>
+        <w:rPr>
+          <w:lang w:val="fr-CA"/>
+        </w:rPr>
+        <w:t>Diagramme de déploiement</w:t>
+      </w:r>
       <w:bookmarkEnd w:id="10"/>
     </w:p>
     <w:p>
       <w:pPr>
-        <w:pStyle w:val="Titre2"/>
-        <w:rPr>
-          <w:lang w:val="fr-CA"/>
-        </w:rPr>
-      </w:pPr>
-      <w:bookmarkStart w:id="11" w:name="_Toc380011386"/>
-      <w:r>
-        <w:rPr>
-          <w:lang w:val="fr-CA"/>
-        </w:rPr>
-        <w:t>Diagramme de déploiement</w:t>
-      </w:r>
-      <w:bookmarkEnd w:id="11"/>
-    </w:p>
-    <w:p>
-      <w:pPr>
         <w:jc w:val="center"/>
       </w:pPr>
       <w:r>
         <w:object w:dxaOrig="6940" w:dyaOrig="5563">
-          <v:shape id="_x0000_i1038" type="#_x0000_t75" style="width:346.6pt;height:277.95pt" o:ole="">
+          <v:shape id="_x0000_i1038" type="#_x0000_t75" style="width:346.5pt;height:277.5pt" o:ole="">
             <v:imagedata r:id="rId37" o:title=""/>
           </v:shape>
-          <o:OLEObject Type="Embed" ProgID="Visio.Drawing.11" ShapeID="_x0000_i1038" DrawAspect="Content" ObjectID="_1453804339" r:id="rId38"/>
+          <o:OLEObject Type="Embed" ProgID="Visio.Drawing.11" ShapeID="_x0000_i1038" DrawAspect="Content" ObjectID="_1453873685" r:id="rId38"/>
         </w:object>
       </w:r>
     </w:p>
@@ -6265,17 +5690,12 @@
       <w:pPr>
         <w:pStyle w:val="Titre2"/>
       </w:pPr>
-      <w:bookmarkStart w:id="12" w:name="_Toc380011387"/>
+      <w:bookmarkStart w:id="11" w:name="_Toc380011387"/>
       <w:r>
         <w:lastRenderedPageBreak/>
-        <w:t xml:space="preserve">Plan physique de </w:t>
-      </w:r>
-      <w:proofErr w:type="spellStart"/>
-      <w:r>
-        <w:t>l’installation</w:t>
-      </w:r>
-      <w:bookmarkEnd w:id="12"/>
-      <w:proofErr w:type="spellEnd"/>
+        <w:t>Plan physique de l’installation</w:t>
+      </w:r>
+      <w:bookmarkEnd w:id="11"/>
     </w:p>
     <w:p>
       <w:pPr>
@@ -6307,7 +5727,7 @@
                     <a:blip r:embed="rId39" cstate="print">
                       <a:extLst>
                         <a:ext uri="{28A0092B-C50C-407E-A947-70E740481C1C}">
-                          <a14:useLocalDpi xmlns:a14="http://schemas.microsoft.com/office/drawing/2010/main" xmlns:wps="http://schemas.microsoft.com/office/word/2010/wordprocessingShape" xmlns:wpi="http://schemas.microsoft.com/office/word/2010/wordprocessingInk" xmlns:wpg="http://schemas.microsoft.com/office/word/2010/wordprocessingGroup" xmlns:w15="http://schemas.microsoft.com/office/word/2012/wordml" xmlns:w14="http://schemas.microsoft.com/office/word/2010/wordml" xmlns:w="http://schemas.openxmlformats.org/wordprocessingml/2006/main" xmlns:w10="urn:schemas-microsoft-com:office:word" xmlns:wp14="http://schemas.microsoft.com/office/word/2010/wordprocessingDrawing" xmlns:v="urn:schemas-microsoft-com:vml" xmlns:o="urn:schemas-microsoft-com:office:office" xmlns:mc="http://schemas.openxmlformats.org/markup-compatibility/2006" xmlns:wpc="http://schemas.microsoft.com/office/word/2010/wordprocessingCanvas" xmlns="" val="0"/>
+                          <a14:useLocalDpi xmlns:a14="http://schemas.microsoft.com/office/drawing/2010/main" val="0"/>
                         </a:ext>
                       </a:extLst>
                     </a:blip>
@@ -6348,14 +5768,14 @@
           <w:lang w:val="fr-CA"/>
         </w:rPr>
       </w:pPr>
-      <w:bookmarkStart w:id="13" w:name="_Toc380011388"/>
+      <w:bookmarkStart w:id="12" w:name="_Toc380011388"/>
       <w:r>
         <w:rPr>
           <w:lang w:val="fr-CA"/>
         </w:rPr>
         <w:t>Taille et performance</w:t>
       </w:r>
-      <w:bookmarkEnd w:id="13"/>
+      <w:bookmarkEnd w:id="12"/>
       <w:r>
         <w:rPr>
           <w:lang w:val="fr-CA"/>
@@ -6392,35 +5812,7 @@
         <w:rPr>
           <w:lang w:val="fr-CA"/>
         </w:rPr>
-        <w:t xml:space="preserve">Processeur : Intel </w:t>
-      </w:r>
-      <w:proofErr w:type="spellStart"/>
-      <w:r>
-        <w:rPr>
-          <w:lang w:val="fr-CA"/>
-        </w:rPr>
-        <w:t>Core</w:t>
-      </w:r>
-      <w:proofErr w:type="spellEnd"/>
-      <w:r>
-        <w:rPr>
-          <w:lang w:val="fr-CA"/>
-        </w:rPr>
-        <w:t xml:space="preserve"> i7 – 4 </w:t>
-      </w:r>
-      <w:proofErr w:type="spellStart"/>
-      <w:r>
-        <w:rPr>
-          <w:lang w:val="fr-CA"/>
-        </w:rPr>
-        <w:t>coeurs</w:t>
-      </w:r>
-      <w:proofErr w:type="spellEnd"/>
-      <w:r>
-        <w:rPr>
-          <w:lang w:val="fr-CA"/>
-        </w:rPr>
-        <w:t xml:space="preserve"> @ 2.70 GHz</w:t>
+        <w:t>Processeur : Intel Core i7 – 4 coeurs @ 2.70 GHz</w:t>
       </w:r>
     </w:p>
     <w:p>
@@ -6456,35 +5848,7 @@
         <w:rPr>
           <w:lang w:val="fr-CA"/>
         </w:rPr>
-        <w:t xml:space="preserve">Carte graphique : NVIDIA </w:t>
-      </w:r>
-      <w:proofErr w:type="spellStart"/>
-      <w:r>
-        <w:rPr>
-          <w:lang w:val="fr-CA"/>
-        </w:rPr>
-        <w:t>Quadro</w:t>
-      </w:r>
-      <w:proofErr w:type="spellEnd"/>
-      <w:r>
-        <w:rPr>
-          <w:lang w:val="fr-CA"/>
-        </w:rPr>
-        <w:t xml:space="preserve"> K1000M et Intel HD </w:t>
-      </w:r>
-      <w:proofErr w:type="spellStart"/>
-      <w:r>
-        <w:rPr>
-          <w:lang w:val="fr-CA"/>
-        </w:rPr>
-        <w:t>Graphics</w:t>
-      </w:r>
-      <w:proofErr w:type="spellEnd"/>
-      <w:r>
-        <w:rPr>
-          <w:lang w:val="fr-CA"/>
-        </w:rPr>
-        <w:t xml:space="preserve"> 4000</w:t>
+        <w:t>Carte graphique : NVIDIA Quadro K1000M et Intel HD Graphics 4000</w:t>
       </w:r>
     </w:p>
     <w:p>
@@ -6494,6 +5858,8 @@
           <w:lang w:val="fr-CA"/>
         </w:rPr>
       </w:pPr>
+      <w:bookmarkStart w:id="13" w:name="_GoBack"/>
+      <w:bookmarkEnd w:id="13"/>
     </w:p>
     <w:p>
       <w:pPr>
@@ -6531,7 +5897,7 @@
 </file>
 
 <file path=word/endnotes.xml><?xml version="1.0" encoding="utf-8"?>
-<w:endnotes xmlns:ve="http://schemas.openxmlformats.org/markup-compatibility/2006" xmlns:o="urn:schemas-microsoft-com:office:office" xmlns:r="http://schemas.openxmlformats.org/officeDocument/2006/relationships" xmlns:m="http://schemas.openxmlformats.org/officeDocument/2006/math" xmlns:v="urn:schemas-microsoft-com:vml" xmlns:wp="http://schemas.openxmlformats.org/drawingml/2006/wordprocessingDrawing" xmlns:w10="urn:schemas-microsoft-com:office:word" xmlns:w="http://schemas.openxmlformats.org/wordprocessingml/2006/main" xmlns:wne="http://schemas.microsoft.com/office/word/2006/wordml">
+<w:endnotes xmlns:wpc="http://schemas.microsoft.com/office/word/2010/wordprocessingCanvas" xmlns:mc="http://schemas.openxmlformats.org/markup-compatibility/2006" xmlns:o="urn:schemas-microsoft-com:office:office" xmlns:r="http://schemas.openxmlformats.org/officeDocument/2006/relationships" xmlns:m="http://schemas.openxmlformats.org/officeDocument/2006/math" xmlns:v="urn:schemas-microsoft-com:vml" xmlns:wp14="http://schemas.microsoft.com/office/word/2010/wordprocessingDrawing" xmlns:wp="http://schemas.openxmlformats.org/drawingml/2006/wordprocessingDrawing" xmlns:w10="urn:schemas-microsoft-com:office:word" xmlns:w="http://schemas.openxmlformats.org/wordprocessingml/2006/main" xmlns:w14="http://schemas.microsoft.com/office/word/2010/wordml" xmlns:w15="http://schemas.microsoft.com/office/word/2012/wordml" xmlns:wpg="http://schemas.microsoft.com/office/word/2010/wordprocessingGroup" xmlns:wpi="http://schemas.microsoft.com/office/word/2010/wordprocessingInk" xmlns:wne="http://schemas.microsoft.com/office/word/2006/wordml" xmlns:wps="http://schemas.microsoft.com/office/word/2010/wordprocessingShape" mc:Ignorable="w14 w15 wp14">
   <w:endnote w:type="separator" w:id="-1">
     <w:p>
       <w:pPr>
@@ -6556,7 +5922,7 @@
 </file>
 
 <file path=word/footer1.xml><?xml version="1.0" encoding="utf-8"?>
-<w:ftr xmlns:ve="http://schemas.openxmlformats.org/markup-compatibility/2006" xmlns:o="urn:schemas-microsoft-com:office:office" xmlns:r="http://schemas.openxmlformats.org/officeDocument/2006/relationships" xmlns:m="http://schemas.openxmlformats.org/officeDocument/2006/math" xmlns:v="urn:schemas-microsoft-com:vml" xmlns:wp="http://schemas.openxmlformats.org/drawingml/2006/wordprocessingDrawing" xmlns:w10="urn:schemas-microsoft-com:office:word" xmlns:w="http://schemas.openxmlformats.org/wordprocessingml/2006/main" xmlns:wne="http://schemas.microsoft.com/office/word/2006/wordml">
+<w:ftr xmlns:wpc="http://schemas.microsoft.com/office/word/2010/wordprocessingCanvas" xmlns:mc="http://schemas.openxmlformats.org/markup-compatibility/2006" xmlns:o="urn:schemas-microsoft-com:office:office" xmlns:r="http://schemas.openxmlformats.org/officeDocument/2006/relationships" xmlns:m="http://schemas.openxmlformats.org/officeDocument/2006/math" xmlns:v="urn:schemas-microsoft-com:vml" xmlns:wp14="http://schemas.microsoft.com/office/word/2010/wordprocessingDrawing" xmlns:wp="http://schemas.openxmlformats.org/drawingml/2006/wordprocessingDrawing" xmlns:w10="urn:schemas-microsoft-com:office:word" xmlns:w="http://schemas.openxmlformats.org/wordprocessingml/2006/main" xmlns:w14="http://schemas.microsoft.com/office/word/2010/wordml" xmlns:w15="http://schemas.microsoft.com/office/word/2012/wordml" xmlns:wpg="http://schemas.microsoft.com/office/word/2010/wordprocessingGroup" xmlns:wpi="http://schemas.microsoft.com/office/word/2010/wordprocessingInk" xmlns:wne="http://schemas.microsoft.com/office/word/2006/wordml" xmlns:wps="http://schemas.microsoft.com/office/word/2010/wordprocessingShape" mc:Ignorable="w14 w15 wp14">
   <w:p>
     <w:pPr>
       <w:pStyle w:val="Pieddepage"/>
@@ -6594,7 +5960,7 @@
 </file>
 
 <file path=word/footer2.xml><?xml version="1.0" encoding="utf-8"?>
-<w:ftr xmlns:ve="http://schemas.openxmlformats.org/markup-compatibility/2006" xmlns:o="urn:schemas-microsoft-com:office:office" xmlns:r="http://schemas.openxmlformats.org/officeDocument/2006/relationships" xmlns:m="http://schemas.openxmlformats.org/officeDocument/2006/math" xmlns:v="urn:schemas-microsoft-com:vml" xmlns:wp="http://schemas.openxmlformats.org/drawingml/2006/wordprocessingDrawing" xmlns:w10="urn:schemas-microsoft-com:office:word" xmlns:w="http://schemas.openxmlformats.org/wordprocessingml/2006/main" xmlns:wne="http://schemas.microsoft.com/office/word/2006/wordml">
+<w:ftr xmlns:wpc="http://schemas.microsoft.com/office/word/2010/wordprocessingCanvas" xmlns:mc="http://schemas.openxmlformats.org/markup-compatibility/2006" xmlns:o="urn:schemas-microsoft-com:office:office" xmlns:r="http://schemas.openxmlformats.org/officeDocument/2006/relationships" xmlns:m="http://schemas.openxmlformats.org/officeDocument/2006/math" xmlns:v="urn:schemas-microsoft-com:vml" xmlns:wp14="http://schemas.microsoft.com/office/word/2010/wordprocessingDrawing" xmlns:wp="http://schemas.openxmlformats.org/drawingml/2006/wordprocessingDrawing" xmlns:w10="urn:schemas-microsoft-com:office:word" xmlns:w="http://schemas.openxmlformats.org/wordprocessingml/2006/main" xmlns:w14="http://schemas.microsoft.com/office/word/2010/wordml" xmlns:w15="http://schemas.microsoft.com/office/word/2012/wordml" xmlns:wpg="http://schemas.microsoft.com/office/word/2010/wordprocessingGroup" xmlns:wpi="http://schemas.microsoft.com/office/word/2010/wordprocessingInk" xmlns:wne="http://schemas.microsoft.com/office/word/2006/wordml" xmlns:wps="http://schemas.microsoft.com/office/word/2010/wordprocessingShape" mc:Ignorable="w14 w15 wp14">
   <w:tbl>
     <w:tblPr>
       <w:tblW w:w="0" w:type="auto"/>
@@ -6607,7 +5973,7 @@
         <w:insideV w:val="single" w:sz="6" w:space="0" w:color="auto"/>
       </w:tblBorders>
       <w:tblLayout w:type="fixed"/>
-      <w:tblLook w:val="0000"/>
+      <w:tblLook w:val="0000" w:firstRow="0" w:lastRow="0" w:firstColumn="0" w:lastColumn="0" w:noHBand="0" w:noVBand="0"/>
     </w:tblPr>
     <w:tblGrid>
       <w:gridCol w:w="3162"/>
@@ -6667,6 +6033,7 @@
               <w:dataBinding w:prefixMappings="xmlns:ns0='http://schemas.openxmlformats.org/officeDocument/2006/extended-properties' " w:xpath="/ns0:Properties[1]/ns0:Company[1]" w:storeItemID="{6668398D-A668-4E3E-A5EB-62B293D839F1}"/>
               <w:text/>
             </w:sdtPr>
+            <w:sdtEndPr/>
             <w:sdtContent>
               <w:r>
                 <w:rPr>
@@ -6742,7 +6109,7 @@
               <w:rStyle w:val="Numrodepage"/>
               <w:noProof/>
             </w:rPr>
-            <w:t>11</w:t>
+            <w:t>13</w:t>
           </w:r>
           <w:r>
             <w:rPr>
@@ -6756,15 +6123,29 @@
             </w:rPr>
             <w:t xml:space="preserve"> de </w:t>
           </w:r>
-          <w:fldSimple w:instr=" NUMPAGES  \* MERGEFORMAT ">
-            <w:r>
-              <w:rPr>
-                <w:rStyle w:val="Numrodepage"/>
-                <w:noProof/>
-              </w:rPr>
-              <w:t>13</w:t>
-            </w:r>
-          </w:fldSimple>
+          <w:r>
+            <w:fldChar w:fldCharType="begin"/>
+          </w:r>
+          <w:r>
+            <w:instrText xml:space="preserve"> NUMPAGES  \* MERGEFORMAT </w:instrText>
+          </w:r>
+          <w:r>
+            <w:fldChar w:fldCharType="separate"/>
+          </w:r>
+          <w:r>
+            <w:rPr>
+              <w:rStyle w:val="Numrodepage"/>
+              <w:noProof/>
+            </w:rPr>
+            <w:t>13</w:t>
+          </w:r>
+          <w:r>
+            <w:rPr>
+              <w:rStyle w:val="Numrodepage"/>
+              <w:noProof/>
+            </w:rPr>
+            <w:fldChar w:fldCharType="end"/>
+          </w:r>
         </w:p>
       </w:tc>
     </w:tr>
@@ -6778,7 +6159,7 @@
 </file>
 
 <file path=word/footer3.xml><?xml version="1.0" encoding="utf-8"?>
-<w:ftr xmlns:ve="http://schemas.openxmlformats.org/markup-compatibility/2006" xmlns:o="urn:schemas-microsoft-com:office:office" xmlns:r="http://schemas.openxmlformats.org/officeDocument/2006/relationships" xmlns:m="http://schemas.openxmlformats.org/officeDocument/2006/math" xmlns:v="urn:schemas-microsoft-com:vml" xmlns:wp="http://schemas.openxmlformats.org/drawingml/2006/wordprocessingDrawing" xmlns:w10="urn:schemas-microsoft-com:office:word" xmlns:w="http://schemas.openxmlformats.org/wordprocessingml/2006/main" xmlns:wne="http://schemas.microsoft.com/office/word/2006/wordml">
+<w:ftr xmlns:wpc="http://schemas.microsoft.com/office/word/2010/wordprocessingCanvas" xmlns:mc="http://schemas.openxmlformats.org/markup-compatibility/2006" xmlns:o="urn:schemas-microsoft-com:office:office" xmlns:r="http://schemas.openxmlformats.org/officeDocument/2006/relationships" xmlns:m="http://schemas.openxmlformats.org/officeDocument/2006/math" xmlns:v="urn:schemas-microsoft-com:vml" xmlns:wp14="http://schemas.microsoft.com/office/word/2010/wordprocessingDrawing" xmlns:wp="http://schemas.openxmlformats.org/drawingml/2006/wordprocessingDrawing" xmlns:w10="urn:schemas-microsoft-com:office:word" xmlns:w="http://schemas.openxmlformats.org/wordprocessingml/2006/main" xmlns:w14="http://schemas.microsoft.com/office/word/2010/wordml" xmlns:w15="http://schemas.microsoft.com/office/word/2012/wordml" xmlns:wpg="http://schemas.microsoft.com/office/word/2010/wordprocessingGroup" xmlns:wpi="http://schemas.microsoft.com/office/word/2010/wordprocessingInk" xmlns:wne="http://schemas.microsoft.com/office/word/2006/wordml" xmlns:wps="http://schemas.microsoft.com/office/word/2010/wordprocessingShape" mc:Ignorable="w14 w15 wp14">
   <w:p>
     <w:pPr>
       <w:pStyle w:val="Pieddepage"/>
@@ -6788,7 +6169,7 @@
 </file>
 
 <file path=word/footnotes.xml><?xml version="1.0" encoding="utf-8"?>
-<w:footnotes xmlns:ve="http://schemas.openxmlformats.org/markup-compatibility/2006" xmlns:o="urn:schemas-microsoft-com:office:office" xmlns:r="http://schemas.openxmlformats.org/officeDocument/2006/relationships" xmlns:m="http://schemas.openxmlformats.org/officeDocument/2006/math" xmlns:v="urn:schemas-microsoft-com:vml" xmlns:wp="http://schemas.openxmlformats.org/drawingml/2006/wordprocessingDrawing" xmlns:w10="urn:schemas-microsoft-com:office:word" xmlns:w="http://schemas.openxmlformats.org/wordprocessingml/2006/main" xmlns:wne="http://schemas.microsoft.com/office/word/2006/wordml">
+<w:footnotes xmlns:wpc="http://schemas.microsoft.com/office/word/2010/wordprocessingCanvas" xmlns:mc="http://schemas.openxmlformats.org/markup-compatibility/2006" xmlns:o="urn:schemas-microsoft-com:office:office" xmlns:r="http://schemas.openxmlformats.org/officeDocument/2006/relationships" xmlns:m="http://schemas.openxmlformats.org/officeDocument/2006/math" xmlns:v="urn:schemas-microsoft-com:vml" xmlns:wp14="http://schemas.microsoft.com/office/word/2010/wordprocessingDrawing" xmlns:wp="http://schemas.openxmlformats.org/drawingml/2006/wordprocessingDrawing" xmlns:w10="urn:schemas-microsoft-com:office:word" xmlns:w="http://schemas.openxmlformats.org/wordprocessingml/2006/main" xmlns:w14="http://schemas.microsoft.com/office/word/2010/wordml" xmlns:w15="http://schemas.microsoft.com/office/word/2012/wordml" xmlns:wpg="http://schemas.microsoft.com/office/word/2010/wordprocessingGroup" xmlns:wpi="http://schemas.microsoft.com/office/word/2010/wordprocessingInk" xmlns:wne="http://schemas.microsoft.com/office/word/2006/wordml" xmlns:wps="http://schemas.microsoft.com/office/word/2010/wordprocessingShape" mc:Ignorable="w14 w15 wp14">
   <w:footnote w:type="separator" w:id="-1">
     <w:p>
       <w:pPr>
@@ -6813,7 +6194,7 @@
 </file>
 
 <file path=word/header1.xml><?xml version="1.0" encoding="utf-8"?>
-<w:hdr xmlns:ve="http://schemas.openxmlformats.org/markup-compatibility/2006" xmlns:o="urn:schemas-microsoft-com:office:office" xmlns:r="http://schemas.openxmlformats.org/officeDocument/2006/relationships" xmlns:m="http://schemas.openxmlformats.org/officeDocument/2006/math" xmlns:v="urn:schemas-microsoft-com:vml" xmlns:wp="http://schemas.openxmlformats.org/drawingml/2006/wordprocessingDrawing" xmlns:w10="urn:schemas-microsoft-com:office:word" xmlns:w="http://schemas.openxmlformats.org/wordprocessingml/2006/main" xmlns:wne="http://schemas.microsoft.com/office/word/2006/wordml">
+<w:hdr xmlns:wpc="http://schemas.microsoft.com/office/word/2010/wordprocessingCanvas" xmlns:mc="http://schemas.openxmlformats.org/markup-compatibility/2006" xmlns:o="urn:schemas-microsoft-com:office:office" xmlns:r="http://schemas.openxmlformats.org/officeDocument/2006/relationships" xmlns:m="http://schemas.openxmlformats.org/officeDocument/2006/math" xmlns:v="urn:schemas-microsoft-com:vml" xmlns:wp14="http://schemas.microsoft.com/office/word/2010/wordprocessingDrawing" xmlns:wp="http://schemas.openxmlformats.org/drawingml/2006/wordprocessingDrawing" xmlns:w10="urn:schemas-microsoft-com:office:word" xmlns:w="http://schemas.openxmlformats.org/wordprocessingml/2006/main" xmlns:w14="http://schemas.microsoft.com/office/word/2010/wordml" xmlns:w15="http://schemas.microsoft.com/office/word/2012/wordml" xmlns:wpg="http://schemas.microsoft.com/office/word/2010/wordprocessingGroup" xmlns:wpi="http://schemas.microsoft.com/office/word/2010/wordprocessingInk" xmlns:wne="http://schemas.microsoft.com/office/word/2006/wordml" xmlns:wps="http://schemas.microsoft.com/office/word/2010/wordprocessingShape" mc:Ignorable="w14 w15 wp14">
   <w:p>
     <w:pPr>
       <w:rPr>
@@ -6861,6 +6242,7 @@
         <w:dataBinding w:prefixMappings="xmlns:ns0='http://schemas.openxmlformats.org/officeDocument/2006/extended-properties' " w:xpath="/ns0:Properties[1]/ns0:Company[1]" w:storeItemID="{6668398D-A668-4E3E-A5EB-62B293D839F1}"/>
         <w:text/>
       </w:sdtPr>
+      <w:sdtEndPr/>
       <w:sdtContent>
         <w:r>
           <w:rPr>
@@ -6899,7 +6281,7 @@
 </file>
 
 <file path=word/header2.xml><?xml version="1.0" encoding="utf-8"?>
-<w:hdr xmlns:ve="http://schemas.openxmlformats.org/markup-compatibility/2006" xmlns:o="urn:schemas-microsoft-com:office:office" xmlns:r="http://schemas.openxmlformats.org/officeDocument/2006/relationships" xmlns:m="http://schemas.openxmlformats.org/officeDocument/2006/math" xmlns:v="urn:schemas-microsoft-com:vml" xmlns:wp="http://schemas.openxmlformats.org/drawingml/2006/wordprocessingDrawing" xmlns:w10="urn:schemas-microsoft-com:office:word" xmlns:w="http://schemas.openxmlformats.org/wordprocessingml/2006/main" xmlns:wne="http://schemas.microsoft.com/office/word/2006/wordml">
+<w:hdr xmlns:wpc="http://schemas.microsoft.com/office/word/2010/wordprocessingCanvas" xmlns:mc="http://schemas.openxmlformats.org/markup-compatibility/2006" xmlns:o="urn:schemas-microsoft-com:office:office" xmlns:r="http://schemas.openxmlformats.org/officeDocument/2006/relationships" xmlns:m="http://schemas.openxmlformats.org/officeDocument/2006/math" xmlns:v="urn:schemas-microsoft-com:vml" xmlns:wp14="http://schemas.microsoft.com/office/word/2010/wordprocessingDrawing" xmlns:wp="http://schemas.openxmlformats.org/drawingml/2006/wordprocessingDrawing" xmlns:w10="urn:schemas-microsoft-com:office:word" xmlns:w="http://schemas.openxmlformats.org/wordprocessingml/2006/main" xmlns:w14="http://schemas.microsoft.com/office/word/2010/wordml" xmlns:w15="http://schemas.microsoft.com/office/word/2012/wordml" xmlns:wpg="http://schemas.microsoft.com/office/word/2010/wordprocessingGroup" xmlns:wpi="http://schemas.microsoft.com/office/word/2010/wordprocessingInk" xmlns:wne="http://schemas.microsoft.com/office/word/2006/wordml" xmlns:wps="http://schemas.microsoft.com/office/word/2010/wordprocessingShape" mc:Ignorable="w14 w15 wp14">
   <w:tbl>
     <w:tblPr>
       <w:tblW w:w="0" w:type="auto"/>
@@ -6912,7 +6294,7 @@
         <w:insideV w:val="single" w:sz="6" w:space="0" w:color="auto"/>
       </w:tblBorders>
       <w:tblLayout w:type="fixed"/>
-      <w:tblLook w:val="0000"/>
+      <w:tblLook w:val="0000" w:firstRow="0" w:lastRow="0" w:firstColumn="0" w:lastColumn="0" w:noHBand="0" w:noVBand="0"/>
     </w:tblPr>
     <w:tblGrid>
       <w:gridCol w:w="6379"/>
@@ -6929,6 +6311,7 @@
           <w:dataBinding w:prefixMappings="xmlns:ns0='http://purl.org/dc/elements/1.1/' xmlns:ns1='http://schemas.openxmlformats.org/package/2006/metadata/core-properties' " w:xpath="/ns1:coreProperties[1]/ns0:subject[1]" w:storeItemID="{6C3C8BC8-F283-45AE-878A-BAB7291924A1}"/>
           <w:text/>
         </w:sdtPr>
+        <w:sdtEndPr/>
         <w:sdtContent>
           <w:tc>
             <w:tcPr>
@@ -6971,6 +6354,7 @@
               <w:dataBinding w:prefixMappings="xmlns:ns0='http://purl.org/dc/elements/1.1/' xmlns:ns1='http://schemas.openxmlformats.org/package/2006/metadata/core-properties' " w:xpath="/ns1:coreProperties[1]/ns1:contentStatus[1]" w:storeItemID="{6C3C8BC8-F283-45AE-878A-BAB7291924A1}"/>
               <w:text/>
             </w:sdtPr>
+            <w:sdtEndPr/>
             <w:sdtContent>
               <w:r>
                 <w:rPr>
@@ -6997,6 +6381,7 @@
           <w:dataBinding w:prefixMappings="xmlns:ns0='http://purl.org/dc/elements/1.1/' xmlns:ns1='http://schemas.openxmlformats.org/package/2006/metadata/core-properties' " w:xpath="/ns1:coreProperties[1]/ns0:title[1]" w:storeItemID="{6C3C8BC8-F283-45AE-878A-BAB7291924A1}"/>
           <w:text/>
         </w:sdtPr>
+        <w:sdtEndPr/>
         <w:sdtContent>
           <w:tc>
             <w:tcPr>
@@ -7058,7 +6443,7 @@
               <w:noProof/>
               <w:lang w:val="fr-CA"/>
             </w:rPr>
-            <w:t>2014-02-13</w:t>
+            <w:t>2014-02-14</w:t>
           </w:r>
           <w:r>
             <w:rPr>
@@ -7079,7 +6464,7 @@
 </file>
 
 <file path=word/header3.xml><?xml version="1.0" encoding="utf-8"?>
-<w:hdr xmlns:ve="http://schemas.openxmlformats.org/markup-compatibility/2006" xmlns:o="urn:schemas-microsoft-com:office:office" xmlns:r="http://schemas.openxmlformats.org/officeDocument/2006/relationships" xmlns:m="http://schemas.openxmlformats.org/officeDocument/2006/math" xmlns:v="urn:schemas-microsoft-com:vml" xmlns:wp="http://schemas.openxmlformats.org/drawingml/2006/wordprocessingDrawing" xmlns:w10="urn:schemas-microsoft-com:office:word" xmlns:w="http://schemas.openxmlformats.org/wordprocessingml/2006/main" xmlns:wne="http://schemas.microsoft.com/office/word/2006/wordml">
+<w:hdr xmlns:wpc="http://schemas.microsoft.com/office/word/2010/wordprocessingCanvas" xmlns:mc="http://schemas.openxmlformats.org/markup-compatibility/2006" xmlns:o="urn:schemas-microsoft-com:office:office" xmlns:r="http://schemas.openxmlformats.org/officeDocument/2006/relationships" xmlns:m="http://schemas.openxmlformats.org/officeDocument/2006/math" xmlns:v="urn:schemas-microsoft-com:vml" xmlns:wp14="http://schemas.microsoft.com/office/word/2010/wordprocessingDrawing" xmlns:wp="http://schemas.openxmlformats.org/drawingml/2006/wordprocessingDrawing" xmlns:w10="urn:schemas-microsoft-com:office:word" xmlns:w="http://schemas.openxmlformats.org/wordprocessingml/2006/main" xmlns:w14="http://schemas.microsoft.com/office/word/2010/wordml" xmlns:w15="http://schemas.microsoft.com/office/word/2012/wordml" xmlns:wpg="http://schemas.microsoft.com/office/word/2010/wordprocessingGroup" xmlns:wpi="http://schemas.microsoft.com/office/word/2010/wordprocessingInk" xmlns:wne="http://schemas.microsoft.com/office/word/2006/wordml" xmlns:wps="http://schemas.microsoft.com/office/word/2010/wordprocessingShape" mc:Ignorable="w14 w15 wp14">
   <w:p>
     <w:pPr>
       <w:pStyle w:val="En-tte"/>
@@ -7089,7 +6474,7 @@
 </file>
 
 <file path=word/numbering.xml><?xml version="1.0" encoding="utf-8"?>
-<w:numbering xmlns:ve="http://schemas.openxmlformats.org/markup-compatibility/2006" xmlns:o="urn:schemas-microsoft-com:office:office" xmlns:r="http://schemas.openxmlformats.org/officeDocument/2006/relationships" xmlns:m="http://schemas.openxmlformats.org/officeDocument/2006/math" xmlns:v="urn:schemas-microsoft-com:vml" xmlns:wp="http://schemas.openxmlformats.org/drawingml/2006/wordprocessingDrawing" xmlns:w10="urn:schemas-microsoft-com:office:word" xmlns:w="http://schemas.openxmlformats.org/wordprocessingml/2006/main" xmlns:wne="http://schemas.microsoft.com/office/word/2006/wordml">
+<w:numbering xmlns:wpc="http://schemas.microsoft.com/office/word/2010/wordprocessingCanvas" xmlns:mc="http://schemas.openxmlformats.org/markup-compatibility/2006" xmlns:o="urn:schemas-microsoft-com:office:office" xmlns:r="http://schemas.openxmlformats.org/officeDocument/2006/relationships" xmlns:m="http://schemas.openxmlformats.org/officeDocument/2006/math" xmlns:v="urn:schemas-microsoft-com:vml" xmlns:wp14="http://schemas.microsoft.com/office/word/2010/wordprocessingDrawing" xmlns:wp="http://schemas.openxmlformats.org/drawingml/2006/wordprocessingDrawing" xmlns:w10="urn:schemas-microsoft-com:office:word" xmlns:w="http://schemas.openxmlformats.org/wordprocessingml/2006/main" xmlns:w14="http://schemas.microsoft.com/office/word/2010/wordml" xmlns:w15="http://schemas.microsoft.com/office/word/2012/wordml" xmlns:wpg="http://schemas.microsoft.com/office/word/2010/wordprocessingGroup" xmlns:wpi="http://schemas.microsoft.com/office/word/2010/wordprocessingInk" xmlns:wne="http://schemas.microsoft.com/office/word/2006/wordml" xmlns:wps="http://schemas.microsoft.com/office/word/2010/wordprocessingShape" mc:Ignorable="w14 w15 wp14">
   <w:abstractNum w:abstractNumId="0">
     <w:nsid w:val="FFFFFFFB"/>
     <w:multiLevelType w:val="multilevel"/>
@@ -7866,7 +7251,7 @@
 </file>
 
 <file path=word/styles.xml><?xml version="1.0" encoding="utf-8"?>
-<w:styles xmlns:r="http://schemas.openxmlformats.org/officeDocument/2006/relationships" xmlns:w="http://schemas.openxmlformats.org/wordprocessingml/2006/main">
+<w:styles xmlns:mc="http://schemas.openxmlformats.org/markup-compatibility/2006" xmlns:r="http://schemas.openxmlformats.org/officeDocument/2006/relationships" xmlns:w="http://schemas.openxmlformats.org/wordprocessingml/2006/main" xmlns:w14="http://schemas.microsoft.com/office/word/2010/wordml" xmlns:w15="http://schemas.microsoft.com/office/word/2012/wordml" mc:Ignorable="w14 w15">
   <w:docDefaults>
     <w:rPrDefault>
       <w:rPr>
@@ -7876,145 +7261,378 @@
     </w:rPrDefault>
     <w:pPrDefault/>
   </w:docDefaults>
-  <w:latentStyles w:defLockedState="0" w:defUIPriority="99" w:defSemiHidden="1" w:defUnhideWhenUsed="1" w:defQFormat="0" w:count="267">
-    <w:lsdException w:name="Normal" w:semiHidden="0" w:uiPriority="0" w:unhideWhenUsed="0" w:qFormat="1"/>
-    <w:lsdException w:name="heading 1" w:semiHidden="0" w:uiPriority="9" w:unhideWhenUsed="0" w:qFormat="1"/>
-    <w:lsdException w:name="heading 2" w:semiHidden="0" w:uiPriority="9" w:unhideWhenUsed="0" w:qFormat="1"/>
-    <w:lsdException w:name="heading 3" w:semiHidden="0" w:uiPriority="9" w:unhideWhenUsed="0" w:qFormat="1"/>
-    <w:lsdException w:name="heading 4" w:semiHidden="0" w:uiPriority="9" w:unhideWhenUsed="0" w:qFormat="1"/>
-    <w:lsdException w:name="heading 5" w:semiHidden="0" w:uiPriority="9" w:unhideWhenUsed="0" w:qFormat="1"/>
-    <w:lsdException w:name="heading 6" w:semiHidden="0" w:uiPriority="9" w:unhideWhenUsed="0" w:qFormat="1"/>
-    <w:lsdException w:name="heading 7" w:semiHidden="0" w:uiPriority="9" w:unhideWhenUsed="0" w:qFormat="1"/>
-    <w:lsdException w:name="heading 8" w:semiHidden="0" w:uiPriority="9" w:unhideWhenUsed="0" w:qFormat="1"/>
-    <w:lsdException w:name="heading 9" w:semiHidden="0" w:uiPriority="9" w:unhideWhenUsed="0" w:qFormat="1"/>
-    <w:lsdException w:name="toc 1" w:uiPriority="39"/>
-    <w:lsdException w:name="toc 2" w:uiPriority="39"/>
-    <w:lsdException w:name="toc 3" w:uiPriority="39"/>
-    <w:lsdException w:name="toc 4" w:uiPriority="39"/>
-    <w:lsdException w:name="toc 5" w:uiPriority="39"/>
-    <w:lsdException w:name="toc 6" w:uiPriority="39"/>
-    <w:lsdException w:name="toc 7" w:uiPriority="39"/>
-    <w:lsdException w:name="toc 8" w:uiPriority="39"/>
-    <w:lsdException w:name="toc 9" w:uiPriority="39"/>
-    <w:lsdException w:name="caption" w:uiPriority="35" w:qFormat="1"/>
-    <w:lsdException w:name="Title" w:semiHidden="0" w:uiPriority="10" w:unhideWhenUsed="0" w:qFormat="1"/>
-    <w:lsdException w:name="Default Paragraph Font" w:uiPriority="1"/>
-    <w:lsdException w:name="Body Text" w:uiPriority="0"/>
-    <w:lsdException w:name="Subtitle" w:semiHidden="0" w:uiPriority="11" w:unhideWhenUsed="0" w:qFormat="1"/>
-    <w:lsdException w:name="Strong" w:semiHidden="0" w:uiPriority="22" w:unhideWhenUsed="0" w:qFormat="1"/>
-    <w:lsdException w:name="Emphasis" w:semiHidden="0" w:uiPriority="20" w:unhideWhenUsed="0" w:qFormat="1"/>
-    <w:lsdException w:name="Table Grid" w:semiHidden="0" w:uiPriority="59" w:unhideWhenUsed="0"/>
-    <w:lsdException w:name="Placeholder Text" w:unhideWhenUsed="0"/>
-    <w:lsdException w:name="No Spacing" w:semiHidden="0" w:uiPriority="1" w:unhideWhenUsed="0" w:qFormat="1"/>
-    <w:lsdException w:name="Light Shading" w:semiHidden="0" w:uiPriority="60" w:unhideWhenUsed="0"/>
-    <w:lsdException w:name="Light List" w:semiHidden="0" w:uiPriority="61" w:unhideWhenUsed="0"/>
-    <w:lsdException w:name="Light Grid" w:semiHidden="0" w:uiPriority="62" w:unhideWhenUsed="0"/>
-    <w:lsdException w:name="Medium Shading 1" w:semiHidden="0" w:uiPriority="63" w:unhideWhenUsed="0"/>
-    <w:lsdException w:name="Medium Shading 2" w:semiHidden="0" w:uiPriority="64" w:unhideWhenUsed="0"/>
-    <w:lsdException w:name="Medium List 1" w:semiHidden="0" w:uiPriority="65" w:unhideWhenUsed="0"/>
-    <w:lsdException w:name="Medium List 2" w:semiHidden="0" w:uiPriority="66" w:unhideWhenUsed="0"/>
-    <w:lsdException w:name="Medium Grid 1" w:semiHidden="0" w:uiPriority="67" w:unhideWhenUsed="0"/>
-    <w:lsdException w:name="Medium Grid 2" w:semiHidden="0" w:uiPriority="68" w:unhideWhenUsed="0"/>
-    <w:lsdException w:name="Medium Grid 3" w:semiHidden="0" w:uiPriority="69" w:unhideWhenUsed="0"/>
-    <w:lsdException w:name="Dark List" w:semiHidden="0" w:uiPriority="70" w:unhideWhenUsed="0"/>
-    <w:lsdException w:name="Colorful Shading" w:semiHidden="0" w:uiPriority="71" w:unhideWhenUsed="0"/>
-    <w:lsdException w:name="Colorful List" w:semiHidden="0" w:uiPriority="72" w:unhideWhenUsed="0"/>
-    <w:lsdException w:name="Colorful Grid" w:semiHidden="0" w:uiPriority="73" w:unhideWhenUsed="0"/>
-    <w:lsdException w:name="Light Shading Accent 1" w:semiHidden="0" w:uiPriority="60" w:unhideWhenUsed="0"/>
-    <w:lsdException w:name="Light List Accent 1" w:semiHidden="0" w:uiPriority="61" w:unhideWhenUsed="0"/>
-    <w:lsdException w:name="Light Grid Accent 1" w:semiHidden="0" w:uiPriority="62" w:unhideWhenUsed="0"/>
-    <w:lsdException w:name="Medium Shading 1 Accent 1" w:semiHidden="0" w:uiPriority="63" w:unhideWhenUsed="0"/>
-    <w:lsdException w:name="Medium Shading 2 Accent 1" w:semiHidden="0" w:uiPriority="64" w:unhideWhenUsed="0"/>
-    <w:lsdException w:name="Medium List 1 Accent 1" w:semiHidden="0" w:uiPriority="65" w:unhideWhenUsed="0"/>
-    <w:lsdException w:name="Revision" w:unhideWhenUsed="0"/>
-    <w:lsdException w:name="List Paragraph" w:semiHidden="0" w:uiPriority="34" w:unhideWhenUsed="0" w:qFormat="1"/>
-    <w:lsdException w:name="Quote" w:semiHidden="0" w:uiPriority="29" w:unhideWhenUsed="0" w:qFormat="1"/>
-    <w:lsdException w:name="Intense Quote" w:semiHidden="0" w:uiPriority="30" w:unhideWhenUsed="0" w:qFormat="1"/>
-    <w:lsdException w:name="Medium List 2 Accent 1" w:semiHidden="0" w:uiPriority="66" w:unhideWhenUsed="0"/>
-    <w:lsdException w:name="Medium Grid 1 Accent 1" w:semiHidden="0" w:uiPriority="67" w:unhideWhenUsed="0"/>
-    <w:lsdException w:name="Medium Grid 2 Accent 1" w:semiHidden="0" w:uiPriority="68" w:unhideWhenUsed="0"/>
-    <w:lsdException w:name="Medium Grid 3 Accent 1" w:semiHidden="0" w:uiPriority="69" w:unhideWhenUsed="0"/>
-    <w:lsdException w:name="Dark List Accent 1" w:semiHidden="0" w:uiPriority="70" w:unhideWhenUsed="0"/>
-    <w:lsdException w:name="Colorful Shading Accent 1" w:semiHidden="0" w:uiPriority="71" w:unhideWhenUsed="0"/>
-    <w:lsdException w:name="Colorful List Accent 1" w:semiHidden="0" w:uiPriority="72" w:unhideWhenUsed="0"/>
-    <w:lsdException w:name="Colorful Grid Accent 1" w:semiHidden="0" w:uiPriority="73" w:unhideWhenUsed="0"/>
-    <w:lsdException w:name="Light Shading Accent 2" w:semiHidden="0" w:uiPriority="60" w:unhideWhenUsed="0"/>
-    <w:lsdException w:name="Light List Accent 2" w:semiHidden="0" w:uiPriority="61" w:unhideWhenUsed="0"/>
-    <w:lsdException w:name="Light Grid Accent 2" w:semiHidden="0" w:uiPriority="62" w:unhideWhenUsed="0"/>
-    <w:lsdException w:name="Medium Shading 1 Accent 2" w:semiHidden="0" w:uiPriority="63" w:unhideWhenUsed="0"/>
-    <w:lsdException w:name="Medium Shading 2 Accent 2" w:semiHidden="0" w:uiPriority="64" w:unhideWhenUsed="0"/>
-    <w:lsdException w:name="Medium List 1 Accent 2" w:semiHidden="0" w:uiPriority="65" w:unhideWhenUsed="0"/>
-    <w:lsdException w:name="Medium List 2 Accent 2" w:semiHidden="0" w:uiPriority="66" w:unhideWhenUsed="0"/>
-    <w:lsdException w:name="Medium Grid 1 Accent 2" w:semiHidden="0" w:uiPriority="67" w:unhideWhenUsed="0"/>
-    <w:lsdException w:name="Medium Grid 2 Accent 2" w:semiHidden="0" w:uiPriority="68" w:unhideWhenUsed="0"/>
-    <w:lsdException w:name="Medium Grid 3 Accent 2" w:semiHidden="0" w:uiPriority="69" w:unhideWhenUsed="0"/>
-    <w:lsdException w:name="Dark List Accent 2" w:semiHidden="0" w:uiPriority="70" w:unhideWhenUsed="0"/>
-    <w:lsdException w:name="Colorful Shading Accent 2" w:semiHidden="0" w:uiPriority="71" w:unhideWhenUsed="0"/>
-    <w:lsdException w:name="Colorful List Accent 2" w:semiHidden="0" w:uiPriority="72" w:unhideWhenUsed="0"/>
-    <w:lsdException w:name="Colorful Grid Accent 2" w:semiHidden="0" w:uiPriority="73" w:unhideWhenUsed="0"/>
-    <w:lsdException w:name="Light Shading Accent 3" w:semiHidden="0" w:uiPriority="60" w:unhideWhenUsed="0"/>
-    <w:lsdException w:name="Light List Accent 3" w:semiHidden="0" w:uiPriority="61" w:unhideWhenUsed="0"/>
-    <w:lsdException w:name="Light Grid Accent 3" w:semiHidden="0" w:uiPriority="62" w:unhideWhenUsed="0"/>
-    <w:lsdException w:name="Medium Shading 1 Accent 3" w:semiHidden="0" w:uiPriority="63" w:unhideWhenUsed="0"/>
-    <w:lsdException w:name="Medium Shading 2 Accent 3" w:semiHidden="0" w:uiPriority="64" w:unhideWhenUsed="0"/>
-    <w:lsdException w:name="Medium List 1 Accent 3" w:semiHidden="0" w:uiPriority="65" w:unhideWhenUsed="0"/>
-    <w:lsdException w:name="Medium List 2 Accent 3" w:semiHidden="0" w:uiPriority="66" w:unhideWhenUsed="0"/>
-    <w:lsdException w:name="Medium Grid 1 Accent 3" w:semiHidden="0" w:uiPriority="67" w:unhideWhenUsed="0"/>
-    <w:lsdException w:name="Medium Grid 2 Accent 3" w:semiHidden="0" w:uiPriority="68" w:unhideWhenUsed="0"/>
-    <w:lsdException w:name="Medium Grid 3 Accent 3" w:semiHidden="0" w:uiPriority="69" w:unhideWhenUsed="0"/>
-    <w:lsdException w:name="Dark List Accent 3" w:semiHidden="0" w:uiPriority="70" w:unhideWhenUsed="0"/>
-    <w:lsdException w:name="Colorful Shading Accent 3" w:semiHidden="0" w:uiPriority="71" w:unhideWhenUsed="0"/>
-    <w:lsdException w:name="Colorful List Accent 3" w:semiHidden="0" w:uiPriority="72" w:unhideWhenUsed="0"/>
-    <w:lsdException w:name="Colorful Grid Accent 3" w:semiHidden="0" w:uiPriority="73" w:unhideWhenUsed="0"/>
-    <w:lsdException w:name="Light Shading Accent 4" w:semiHidden="0" w:uiPriority="60" w:unhideWhenUsed="0"/>
-    <w:lsdException w:name="Light List Accent 4" w:semiHidden="0" w:uiPriority="61" w:unhideWhenUsed="0"/>
-    <w:lsdException w:name="Light Grid Accent 4" w:semiHidden="0" w:uiPriority="62" w:unhideWhenUsed="0"/>
-    <w:lsdException w:name="Medium Shading 1 Accent 4" w:semiHidden="0" w:uiPriority="63" w:unhideWhenUsed="0"/>
-    <w:lsdException w:name="Medium Shading 2 Accent 4" w:semiHidden="0" w:uiPriority="64" w:unhideWhenUsed="0"/>
-    <w:lsdException w:name="Medium List 1 Accent 4" w:semiHidden="0" w:uiPriority="65" w:unhideWhenUsed="0"/>
-    <w:lsdException w:name="Medium List 2 Accent 4" w:semiHidden="0" w:uiPriority="66" w:unhideWhenUsed="0"/>
-    <w:lsdException w:name="Medium Grid 1 Accent 4" w:semiHidden="0" w:uiPriority="67" w:unhideWhenUsed="0"/>
-    <w:lsdException w:name="Medium Grid 2 Accent 4" w:semiHidden="0" w:uiPriority="68" w:unhideWhenUsed="0"/>
-    <w:lsdException w:name="Medium Grid 3 Accent 4" w:semiHidden="0" w:uiPriority="69" w:unhideWhenUsed="0"/>
-    <w:lsdException w:name="Dark List Accent 4" w:semiHidden="0" w:uiPriority="70" w:unhideWhenUsed="0"/>
-    <w:lsdException w:name="Colorful Shading Accent 4" w:semiHidden="0" w:uiPriority="71" w:unhideWhenUsed="0"/>
-    <w:lsdException w:name="Colorful List Accent 4" w:semiHidden="0" w:uiPriority="72" w:unhideWhenUsed="0"/>
-    <w:lsdException w:name="Colorful Grid Accent 4" w:semiHidden="0" w:uiPriority="73" w:unhideWhenUsed="0"/>
-    <w:lsdException w:name="Light Shading Accent 5" w:semiHidden="0" w:uiPriority="60" w:unhideWhenUsed="0"/>
-    <w:lsdException w:name="Light List Accent 5" w:semiHidden="0" w:uiPriority="61" w:unhideWhenUsed="0"/>
-    <w:lsdException w:name="Light Grid Accent 5" w:semiHidden="0" w:uiPriority="62" w:unhideWhenUsed="0"/>
-    <w:lsdException w:name="Medium Shading 1 Accent 5" w:semiHidden="0" w:uiPriority="63" w:unhideWhenUsed="0"/>
-    <w:lsdException w:name="Medium Shading 2 Accent 5" w:semiHidden="0" w:uiPriority="64" w:unhideWhenUsed="0"/>
-    <w:lsdException w:name="Medium List 1 Accent 5" w:semiHidden="0" w:uiPriority="65" w:unhideWhenUsed="0"/>
-    <w:lsdException w:name="Medium List 2 Accent 5" w:semiHidden="0" w:uiPriority="66" w:unhideWhenUsed="0"/>
-    <w:lsdException w:name="Medium Grid 1 Accent 5" w:semiHidden="0" w:uiPriority="67" w:unhideWhenUsed="0"/>
-    <w:lsdException w:name="Medium Grid 2 Accent 5" w:semiHidden="0" w:uiPriority="68" w:unhideWhenUsed="0"/>
-    <w:lsdException w:name="Medium Grid 3 Accent 5" w:semiHidden="0" w:uiPriority="69" w:unhideWhenUsed="0"/>
-    <w:lsdException w:name="Dark List Accent 5" w:semiHidden="0" w:uiPriority="70" w:unhideWhenUsed="0"/>
-    <w:lsdException w:name="Colorful Shading Accent 5" w:semiHidden="0" w:uiPriority="71" w:unhideWhenUsed="0"/>
-    <w:lsdException w:name="Colorful List Accent 5" w:semiHidden="0" w:uiPriority="72" w:unhideWhenUsed="0"/>
-    <w:lsdException w:name="Colorful Grid Accent 5" w:semiHidden="0" w:uiPriority="73" w:unhideWhenUsed="0"/>
-    <w:lsdException w:name="Light Shading Accent 6" w:semiHidden="0" w:uiPriority="60" w:unhideWhenUsed="0"/>
-    <w:lsdException w:name="Light List Accent 6" w:semiHidden="0" w:uiPriority="61" w:unhideWhenUsed="0"/>
-    <w:lsdException w:name="Light Grid Accent 6" w:semiHidden="0" w:uiPriority="62" w:unhideWhenUsed="0"/>
-    <w:lsdException w:name="Medium Shading 1 Accent 6" w:semiHidden="0" w:uiPriority="63" w:unhideWhenUsed="0"/>
-    <w:lsdException w:name="Medium Shading 2 Accent 6" w:semiHidden="0" w:uiPriority="64" w:unhideWhenUsed="0"/>
-    <w:lsdException w:name="Medium List 1 Accent 6" w:semiHidden="0" w:uiPriority="65" w:unhideWhenUsed="0"/>
-    <w:lsdException w:name="Medium List 2 Accent 6" w:semiHidden="0" w:uiPriority="66" w:unhideWhenUsed="0"/>
-    <w:lsdException w:name="Medium Grid 1 Accent 6" w:semiHidden="0" w:uiPriority="67" w:unhideWhenUsed="0"/>
-    <w:lsdException w:name="Medium Grid 2 Accent 6" w:semiHidden="0" w:uiPriority="68" w:unhideWhenUsed="0"/>
-    <w:lsdException w:name="Medium Grid 3 Accent 6" w:semiHidden="0" w:uiPriority="69" w:unhideWhenUsed="0"/>
-    <w:lsdException w:name="Dark List Accent 6" w:semiHidden="0" w:uiPriority="70" w:unhideWhenUsed="0"/>
-    <w:lsdException w:name="Colorful Shading Accent 6" w:semiHidden="0" w:uiPriority="71" w:unhideWhenUsed="0"/>
-    <w:lsdException w:name="Colorful List Accent 6" w:semiHidden="0" w:uiPriority="72" w:unhideWhenUsed="0"/>
-    <w:lsdException w:name="Colorful Grid Accent 6" w:semiHidden="0" w:uiPriority="73" w:unhideWhenUsed="0"/>
-    <w:lsdException w:name="Subtle Emphasis" w:semiHidden="0" w:uiPriority="19" w:unhideWhenUsed="0" w:qFormat="1"/>
-    <w:lsdException w:name="Intense Emphasis" w:semiHidden="0" w:uiPriority="21" w:unhideWhenUsed="0" w:qFormat="1"/>
-    <w:lsdException w:name="Subtle Reference" w:semiHidden="0" w:uiPriority="31" w:unhideWhenUsed="0" w:qFormat="1"/>
-    <w:lsdException w:name="Intense Reference" w:semiHidden="0" w:uiPriority="32" w:unhideWhenUsed="0" w:qFormat="1"/>
-    <w:lsdException w:name="Book Title" w:semiHidden="0" w:uiPriority="33" w:unhideWhenUsed="0" w:qFormat="1"/>
-    <w:lsdException w:name="Bibliography" w:uiPriority="37"/>
-    <w:lsdException w:name="TOC Heading" w:uiPriority="39" w:qFormat="1"/>
+  <w:latentStyles w:defLockedState="0" w:defUIPriority="99" w:defSemiHidden="0" w:defUnhideWhenUsed="0" w:defQFormat="0" w:count="371">
+    <w:lsdException w:name="Normal" w:uiPriority="0" w:qFormat="1"/>
+    <w:lsdException w:name="heading 1" w:uiPriority="9" w:qFormat="1"/>
+    <w:lsdException w:name="heading 2" w:uiPriority="9" w:qFormat="1"/>
+    <w:lsdException w:name="heading 3" w:uiPriority="9" w:qFormat="1"/>
+    <w:lsdException w:name="heading 4" w:uiPriority="9" w:qFormat="1"/>
+    <w:lsdException w:name="heading 5" w:uiPriority="9" w:qFormat="1"/>
+    <w:lsdException w:name="heading 6" w:uiPriority="9" w:qFormat="1"/>
+    <w:lsdException w:name="heading 7" w:uiPriority="9" w:qFormat="1"/>
+    <w:lsdException w:name="heading 8" w:uiPriority="9" w:qFormat="1"/>
+    <w:lsdException w:name="heading 9" w:uiPriority="9" w:qFormat="1"/>
+    <w:lsdException w:name="index 1" w:semiHidden="1" w:unhideWhenUsed="1"/>
+    <w:lsdException w:name="index 2" w:semiHidden="1" w:unhideWhenUsed="1"/>
+    <w:lsdException w:name="index 3" w:semiHidden="1" w:unhideWhenUsed="1"/>
+    <w:lsdException w:name="index 4" w:semiHidden="1" w:unhideWhenUsed="1"/>
+    <w:lsdException w:name="index 5" w:semiHidden="1" w:unhideWhenUsed="1"/>
+    <w:lsdException w:name="index 6" w:semiHidden="1" w:unhideWhenUsed="1"/>
+    <w:lsdException w:name="index 7" w:semiHidden="1" w:unhideWhenUsed="1"/>
+    <w:lsdException w:name="index 8" w:semiHidden="1" w:unhideWhenUsed="1"/>
+    <w:lsdException w:name="index 9" w:semiHidden="1" w:unhideWhenUsed="1"/>
+    <w:lsdException w:name="toc 1" w:semiHidden="1" w:uiPriority="39" w:unhideWhenUsed="1"/>
+    <w:lsdException w:name="toc 2" w:semiHidden="1" w:uiPriority="39" w:unhideWhenUsed="1"/>
+    <w:lsdException w:name="toc 3" w:semiHidden="1" w:uiPriority="39" w:unhideWhenUsed="1"/>
+    <w:lsdException w:name="toc 4" w:semiHidden="1" w:uiPriority="39" w:unhideWhenUsed="1"/>
+    <w:lsdException w:name="toc 5" w:semiHidden="1" w:uiPriority="39" w:unhideWhenUsed="1"/>
+    <w:lsdException w:name="toc 6" w:semiHidden="1" w:uiPriority="39" w:unhideWhenUsed="1"/>
+    <w:lsdException w:name="toc 7" w:semiHidden="1" w:uiPriority="39" w:unhideWhenUsed="1"/>
+    <w:lsdException w:name="toc 8" w:semiHidden="1" w:uiPriority="39" w:unhideWhenUsed="1"/>
+    <w:lsdException w:name="toc 9" w:semiHidden="1" w:uiPriority="39" w:unhideWhenUsed="1"/>
+    <w:lsdException w:name="Normal Indent" w:semiHidden="1" w:unhideWhenUsed="1"/>
+    <w:lsdException w:name="footnote text" w:semiHidden="1" w:unhideWhenUsed="1"/>
+    <w:lsdException w:name="annotation text" w:semiHidden="1" w:unhideWhenUsed="1"/>
+    <w:lsdException w:name="header" w:semiHidden="1" w:unhideWhenUsed="1"/>
+    <w:lsdException w:name="footer" w:semiHidden="1" w:unhideWhenUsed="1"/>
+    <w:lsdException w:name="index heading" w:semiHidden="1" w:unhideWhenUsed="1"/>
+    <w:lsdException w:name="caption" w:semiHidden="1" w:uiPriority="35" w:unhideWhenUsed="1" w:qFormat="1"/>
+    <w:lsdException w:name="table of figures" w:semiHidden="1" w:unhideWhenUsed="1"/>
+    <w:lsdException w:name="envelope address" w:semiHidden="1" w:unhideWhenUsed="1"/>
+    <w:lsdException w:name="envelope return" w:semiHidden="1" w:unhideWhenUsed="1"/>
+    <w:lsdException w:name="footnote reference" w:semiHidden="1" w:unhideWhenUsed="1"/>
+    <w:lsdException w:name="annotation reference" w:semiHidden="1" w:unhideWhenUsed="1"/>
+    <w:lsdException w:name="line number" w:semiHidden="1" w:unhideWhenUsed="1"/>
+    <w:lsdException w:name="page number" w:semiHidden="1" w:unhideWhenUsed="1"/>
+    <w:lsdException w:name="endnote reference" w:semiHidden="1" w:unhideWhenUsed="1"/>
+    <w:lsdException w:name="endnote text" w:semiHidden="1" w:unhideWhenUsed="1"/>
+    <w:lsdException w:name="table of authorities" w:semiHidden="1" w:unhideWhenUsed="1"/>
+    <w:lsdException w:name="macro" w:semiHidden="1" w:unhideWhenUsed="1"/>
+    <w:lsdException w:name="toa heading" w:semiHidden="1" w:unhideWhenUsed="1"/>
+    <w:lsdException w:name="List" w:semiHidden="1" w:unhideWhenUsed="1"/>
+    <w:lsdException w:name="List Bullet" w:semiHidden="1" w:unhideWhenUsed="1"/>
+    <w:lsdException w:name="List Number" w:semiHidden="1" w:unhideWhenUsed="1"/>
+    <w:lsdException w:name="List 2" w:semiHidden="1" w:unhideWhenUsed="1"/>
+    <w:lsdException w:name="List 3" w:semiHidden="1" w:unhideWhenUsed="1"/>
+    <w:lsdException w:name="List 4" w:semiHidden="1" w:unhideWhenUsed="1"/>
+    <w:lsdException w:name="List 5" w:semiHidden="1" w:unhideWhenUsed="1"/>
+    <w:lsdException w:name="List Bullet 2" w:semiHidden="1" w:unhideWhenUsed="1"/>
+    <w:lsdException w:name="List Bullet 3" w:semiHidden="1" w:unhideWhenUsed="1"/>
+    <w:lsdException w:name="List Bullet 4" w:semiHidden="1" w:unhideWhenUsed="1"/>
+    <w:lsdException w:name="List Bullet 5" w:semiHidden="1" w:unhideWhenUsed="1"/>
+    <w:lsdException w:name="List Number 2" w:semiHidden="1" w:unhideWhenUsed="1"/>
+    <w:lsdException w:name="List Number 3" w:semiHidden="1" w:unhideWhenUsed="1"/>
+    <w:lsdException w:name="List Number 4" w:semiHidden="1" w:unhideWhenUsed="1"/>
+    <w:lsdException w:name="List Number 5" w:semiHidden="1" w:unhideWhenUsed="1"/>
+    <w:lsdException w:name="Title" w:uiPriority="10" w:qFormat="1"/>
+    <w:lsdException w:name="Closing" w:semiHidden="1" w:unhideWhenUsed="1"/>
+    <w:lsdException w:name="Signature" w:semiHidden="1" w:unhideWhenUsed="1"/>
+    <w:lsdException w:name="Default Paragraph Font" w:semiHidden="1" w:uiPriority="1" w:unhideWhenUsed="1"/>
+    <w:lsdException w:name="Body Text" w:semiHidden="1" w:uiPriority="0" w:unhideWhenUsed="1"/>
+    <w:lsdException w:name="Body Text Indent" w:semiHidden="1" w:unhideWhenUsed="1"/>
+    <w:lsdException w:name="List Continue" w:semiHidden="1" w:unhideWhenUsed="1"/>
+    <w:lsdException w:name="List Continue 2" w:semiHidden="1" w:unhideWhenUsed="1"/>
+    <w:lsdException w:name="List Continue 3" w:semiHidden="1" w:unhideWhenUsed="1"/>
+    <w:lsdException w:name="List Continue 4" w:semiHidden="1" w:unhideWhenUsed="1"/>
+    <w:lsdException w:name="List Continue 5" w:semiHidden="1" w:unhideWhenUsed="1"/>
+    <w:lsdException w:name="Message Header" w:semiHidden="1" w:unhideWhenUsed="1"/>
+    <w:lsdException w:name="Subtitle" w:uiPriority="11" w:qFormat="1"/>
+    <w:lsdException w:name="Salutation" w:semiHidden="1" w:unhideWhenUsed="1"/>
+    <w:lsdException w:name="Date" w:semiHidden="1" w:unhideWhenUsed="1"/>
+    <w:lsdException w:name="Body Text First Indent" w:semiHidden="1" w:unhideWhenUsed="1"/>
+    <w:lsdException w:name="Body Text First Indent 2" w:semiHidden="1" w:unhideWhenUsed="1"/>
+    <w:lsdException w:name="Note Heading" w:semiHidden="1" w:unhideWhenUsed="1"/>
+    <w:lsdException w:name="Body Text 2" w:semiHidden="1" w:unhideWhenUsed="1"/>
+    <w:lsdException w:name="Body Text 3" w:semiHidden="1" w:unhideWhenUsed="1"/>
+    <w:lsdException w:name="Body Text Indent 2" w:semiHidden="1" w:unhideWhenUsed="1"/>
+    <w:lsdException w:name="Body Text Indent 3" w:semiHidden="1" w:unhideWhenUsed="1"/>
+    <w:lsdException w:name="Block Text" w:semiHidden="1" w:unhideWhenUsed="1"/>
+    <w:lsdException w:name="Hyperlink" w:semiHidden="1" w:unhideWhenUsed="1"/>
+    <w:lsdException w:name="FollowedHyperlink" w:semiHidden="1" w:unhideWhenUsed="1"/>
+    <w:lsdException w:name="Strong" w:uiPriority="22" w:qFormat="1"/>
+    <w:lsdException w:name="Emphasis" w:uiPriority="20" w:qFormat="1"/>
+    <w:lsdException w:name="Document Map" w:semiHidden="1" w:unhideWhenUsed="1"/>
+    <w:lsdException w:name="Plain Text" w:semiHidden="1" w:unhideWhenUsed="1"/>
+    <w:lsdException w:name="E-mail Signature" w:semiHidden="1" w:unhideWhenUsed="1"/>
+    <w:lsdException w:name="HTML Top of Form" w:semiHidden="1" w:unhideWhenUsed="1"/>
+    <w:lsdException w:name="HTML Bottom of Form" w:semiHidden="1" w:unhideWhenUsed="1"/>
+    <w:lsdException w:name="Normal (Web)" w:semiHidden="1" w:unhideWhenUsed="1"/>
+    <w:lsdException w:name="HTML Acronym" w:semiHidden="1" w:unhideWhenUsed="1"/>
+    <w:lsdException w:name="HTML Address" w:semiHidden="1" w:unhideWhenUsed="1"/>
+    <w:lsdException w:name="HTML Cite" w:semiHidden="1" w:unhideWhenUsed="1"/>
+    <w:lsdException w:name="HTML Code" w:semiHidden="1" w:unhideWhenUsed="1"/>
+    <w:lsdException w:name="HTML Definition" w:semiHidden="1" w:unhideWhenUsed="1"/>
+    <w:lsdException w:name="HTML Keyboard" w:semiHidden="1" w:unhideWhenUsed="1"/>
+    <w:lsdException w:name="HTML Preformatted" w:semiHidden="1" w:unhideWhenUsed="1"/>
+    <w:lsdException w:name="HTML Sample" w:semiHidden="1" w:unhideWhenUsed="1"/>
+    <w:lsdException w:name="HTML Typewriter" w:semiHidden="1" w:unhideWhenUsed="1"/>
+    <w:lsdException w:name="HTML Variable" w:semiHidden="1" w:unhideWhenUsed="1"/>
+    <w:lsdException w:name="Normal Table" w:semiHidden="1" w:unhideWhenUsed="1"/>
+    <w:lsdException w:name="annotation subject" w:semiHidden="1" w:unhideWhenUsed="1"/>
+    <w:lsdException w:name="No List" w:semiHidden="1" w:unhideWhenUsed="1"/>
+    <w:lsdException w:name="Outline List 1" w:semiHidden="1" w:unhideWhenUsed="1"/>
+    <w:lsdException w:name="Outline List 2" w:semiHidden="1" w:unhideWhenUsed="1"/>
+    <w:lsdException w:name="Outline List 3" w:semiHidden="1" w:unhideWhenUsed="1"/>
+    <w:lsdException w:name="Table Simple 1" w:semiHidden="1" w:unhideWhenUsed="1"/>
+    <w:lsdException w:name="Table Simple 2" w:semiHidden="1" w:unhideWhenUsed="1"/>
+    <w:lsdException w:name="Table Simple 3" w:semiHidden="1" w:unhideWhenUsed="1"/>
+    <w:lsdException w:name="Table Classic 1" w:semiHidden="1" w:unhideWhenUsed="1"/>
+    <w:lsdException w:name="Table Classic 2" w:semiHidden="1" w:unhideWhenUsed="1"/>
+    <w:lsdException w:name="Table Classic 3" w:semiHidden="1" w:unhideWhenUsed="1"/>
+    <w:lsdException w:name="Table Classic 4" w:semiHidden="1" w:unhideWhenUsed="1"/>
+    <w:lsdException w:name="Table Colorful 1" w:semiHidden="1" w:unhideWhenUsed="1"/>
+    <w:lsdException w:name="Table Colorful 2" w:semiHidden="1" w:unhideWhenUsed="1"/>
+    <w:lsdException w:name="Table Colorful 3" w:semiHidden="1" w:unhideWhenUsed="1"/>
+    <w:lsdException w:name="Table Columns 1" w:semiHidden="1" w:unhideWhenUsed="1"/>
+    <w:lsdException w:name="Table Columns 2" w:semiHidden="1" w:unhideWhenUsed="1"/>
+    <w:lsdException w:name="Table Columns 3" w:semiHidden="1" w:unhideWhenUsed="1"/>
+    <w:lsdException w:name="Table Columns 4" w:semiHidden="1" w:unhideWhenUsed="1"/>
+    <w:lsdException w:name="Table Columns 5" w:semiHidden="1" w:unhideWhenUsed="1"/>
+    <w:lsdException w:name="Table Grid 1" w:semiHidden="1" w:unhideWhenUsed="1"/>
+    <w:lsdException w:name="Table Grid 2" w:semiHidden="1" w:unhideWhenUsed="1"/>
+    <w:lsdException w:name="Table Grid 3" w:semiHidden="1" w:unhideWhenUsed="1"/>
+    <w:lsdException w:name="Table Grid 4" w:semiHidden="1" w:unhideWhenUsed="1"/>
+    <w:lsdException w:name="Table Grid 5" w:semiHidden="1" w:unhideWhenUsed="1"/>
+    <w:lsdException w:name="Table Grid 6" w:semiHidden="1" w:unhideWhenUsed="1"/>
+    <w:lsdException w:name="Table Grid 7" w:semiHidden="1" w:unhideWhenUsed="1"/>
+    <w:lsdException w:name="Table Grid 8" w:semiHidden="1" w:unhideWhenUsed="1"/>
+    <w:lsdException w:name="Table List 1" w:semiHidden="1" w:unhideWhenUsed="1"/>
+    <w:lsdException w:name="Table List 2" w:semiHidden="1" w:unhideWhenUsed="1"/>
+    <w:lsdException w:name="Table List 3" w:semiHidden="1" w:unhideWhenUsed="1"/>
+    <w:lsdException w:name="Table List 4" w:semiHidden="1" w:unhideWhenUsed="1"/>
+    <w:lsdException w:name="Table List 5" w:semiHidden="1" w:unhideWhenUsed="1"/>
+    <w:lsdException w:name="Table List 6" w:semiHidden="1" w:unhideWhenUsed="1"/>
+    <w:lsdException w:name="Table List 7" w:semiHidden="1" w:unhideWhenUsed="1"/>
+    <w:lsdException w:name="Table List 8" w:semiHidden="1" w:unhideWhenUsed="1"/>
+    <w:lsdException w:name="Table 3D effects 1" w:semiHidden="1" w:unhideWhenUsed="1"/>
+    <w:lsdException w:name="Table 3D effects 2" w:semiHidden="1" w:unhideWhenUsed="1"/>
+    <w:lsdException w:name="Table 3D effects 3" w:semiHidden="1" w:unhideWhenUsed="1"/>
+    <w:lsdException w:name="Table Contemporary" w:semiHidden="1" w:unhideWhenUsed="1"/>
+    <w:lsdException w:name="Table Elegant" w:semiHidden="1" w:unhideWhenUsed="1"/>
+    <w:lsdException w:name="Table Professional" w:semiHidden="1" w:unhideWhenUsed="1"/>
+    <w:lsdException w:name="Table Subtle 1" w:semiHidden="1" w:unhideWhenUsed="1"/>
+    <w:lsdException w:name="Table Subtle 2" w:semiHidden="1" w:unhideWhenUsed="1"/>
+    <w:lsdException w:name="Table Web 1" w:semiHidden="1" w:unhideWhenUsed="1"/>
+    <w:lsdException w:name="Table Web 2" w:semiHidden="1" w:unhideWhenUsed="1"/>
+    <w:lsdException w:name="Table Web 3" w:semiHidden="1" w:unhideWhenUsed="1"/>
+    <w:lsdException w:name="Balloon Text" w:semiHidden="1" w:unhideWhenUsed="1"/>
+    <w:lsdException w:name="Table Grid" w:uiPriority="59"/>
+    <w:lsdException w:name="Table Theme" w:semiHidden="1" w:unhideWhenUsed="1"/>
+    <w:lsdException w:name="Placeholder Text" w:semiHidden="1"/>
+    <w:lsdException w:name="No Spacing" w:uiPriority="1" w:qFormat="1"/>
+    <w:lsdException w:name="Light Shading" w:uiPriority="60"/>
+    <w:lsdException w:name="Light List" w:uiPriority="61"/>
+    <w:lsdException w:name="Light Grid" w:uiPriority="62"/>
+    <w:lsdException w:name="Medium Shading 1" w:uiPriority="63"/>
+    <w:lsdException w:name="Medium Shading 2" w:uiPriority="64"/>
+    <w:lsdException w:name="Medium List 1" w:uiPriority="65"/>
+    <w:lsdException w:name="Medium List 2" w:uiPriority="66"/>
+    <w:lsdException w:name="Medium Grid 1" w:uiPriority="67"/>
+    <w:lsdException w:name="Medium Grid 2" w:uiPriority="68"/>
+    <w:lsdException w:name="Medium Grid 3" w:uiPriority="69"/>
+    <w:lsdException w:name="Dark List" w:uiPriority="70"/>
+    <w:lsdException w:name="Colorful Shading" w:uiPriority="71"/>
+    <w:lsdException w:name="Colorful List" w:uiPriority="72"/>
+    <w:lsdException w:name="Colorful Grid" w:uiPriority="73"/>
+    <w:lsdException w:name="Light Shading Accent 1" w:uiPriority="60"/>
+    <w:lsdException w:name="Light List Accent 1" w:uiPriority="61"/>
+    <w:lsdException w:name="Light Grid Accent 1" w:uiPriority="62"/>
+    <w:lsdException w:name="Medium Shading 1 Accent 1" w:uiPriority="63"/>
+    <w:lsdException w:name="Medium Shading 2 Accent 1" w:uiPriority="64"/>
+    <w:lsdException w:name="Medium List 1 Accent 1" w:uiPriority="65"/>
+    <w:lsdException w:name="Revision" w:semiHidden="1"/>
+    <w:lsdException w:name="List Paragraph" w:uiPriority="34" w:qFormat="1"/>
+    <w:lsdException w:name="Quote" w:uiPriority="29" w:qFormat="1"/>
+    <w:lsdException w:name="Intense Quote" w:uiPriority="30" w:qFormat="1"/>
+    <w:lsdException w:name="Medium List 2 Accent 1" w:uiPriority="66"/>
+    <w:lsdException w:name="Medium Grid 1 Accent 1" w:uiPriority="67"/>
+    <w:lsdException w:name="Medium Grid 2 Accent 1" w:uiPriority="68"/>
+    <w:lsdException w:name="Medium Grid 3 Accent 1" w:uiPriority="69"/>
+    <w:lsdException w:name="Dark List Accent 1" w:uiPriority="70"/>
+    <w:lsdException w:name="Colorful Shading Accent 1" w:uiPriority="71"/>
+    <w:lsdException w:name="Colorful List Accent 1" w:uiPriority="72"/>
+    <w:lsdException w:name="Colorful Grid Accent 1" w:uiPriority="73"/>
+    <w:lsdException w:name="Light Shading Accent 2" w:uiPriority="60"/>
+    <w:lsdException w:name="Light List Accent 2" w:uiPriority="61"/>
+    <w:lsdException w:name="Light Grid Accent 2" w:uiPriority="62"/>
+    <w:lsdException w:name="Medium Shading 1 Accent 2" w:uiPriority="63"/>
+    <w:lsdException w:name="Medium Shading 2 Accent 2" w:uiPriority="64"/>
+    <w:lsdException w:name="Medium List 1 Accent 2" w:uiPriority="65"/>
+    <w:lsdException w:name="Medium List 2 Accent 2" w:uiPriority="66"/>
+    <w:lsdException w:name="Medium Grid 1 Accent 2" w:uiPriority="67"/>
+    <w:lsdException w:name="Medium Grid 2 Accent 2" w:uiPriority="68"/>
+    <w:lsdException w:name="Medium Grid 3 Accent 2" w:uiPriority="69"/>
+    <w:lsdException w:name="Dark List Accent 2" w:uiPriority="70"/>
+    <w:lsdException w:name="Colorful Shading Accent 2" w:uiPriority="71"/>
+    <w:lsdException w:name="Colorful List Accent 2" w:uiPriority="72"/>
+    <w:lsdException w:name="Colorful Grid Accent 2" w:uiPriority="73"/>
+    <w:lsdException w:name="Light Shading Accent 3" w:uiPriority="60"/>
+    <w:lsdException w:name="Light List Accent 3" w:uiPriority="61"/>
+    <w:lsdException w:name="Light Grid Accent 3" w:uiPriority="62"/>
+    <w:lsdException w:name="Medium Shading 1 Accent 3" w:uiPriority="63"/>
+    <w:lsdException w:name="Medium Shading 2 Accent 3" w:uiPriority="64"/>
+    <w:lsdException w:name="Medium List 1 Accent 3" w:uiPriority="65"/>
+    <w:lsdException w:name="Medium List 2 Accent 3" w:uiPriority="66"/>
+    <w:lsdException w:name="Medium Grid 1 Accent 3" w:uiPriority="67"/>
+    <w:lsdException w:name="Medium Grid 2 Accent 3" w:uiPriority="68"/>
+    <w:lsdException w:name="Medium Grid 3 Accent 3" w:uiPriority="69"/>
+    <w:lsdException w:name="Dark List Accent 3" w:uiPriority="70"/>
+    <w:lsdException w:name="Colorful Shading Accent 3" w:uiPriority="71"/>
+    <w:lsdException w:name="Colorful List Accent 3" w:uiPriority="72"/>
+    <w:lsdException w:name="Colorful Grid Accent 3" w:uiPriority="73"/>
+    <w:lsdException w:name="Light Shading Accent 4" w:uiPriority="60"/>
+    <w:lsdException w:name="Light List Accent 4" w:uiPriority="61"/>
+    <w:lsdException w:name="Light Grid Accent 4" w:uiPriority="62"/>
+    <w:lsdException w:name="Medium Shading 1 Accent 4" w:uiPriority="63"/>
+    <w:lsdException w:name="Medium Shading 2 Accent 4" w:uiPriority="64"/>
+    <w:lsdException w:name="Medium List 1 Accent 4" w:uiPriority="65"/>
+    <w:lsdException w:name="Medium List 2 Accent 4" w:uiPriority="66"/>
+    <w:lsdException w:name="Medium Grid 1 Accent 4" w:uiPriority="67"/>
+    <w:lsdException w:name="Medium Grid 2 Accent 4" w:uiPriority="68"/>
+    <w:lsdException w:name="Medium Grid 3 Accent 4" w:uiPriority="69"/>
+    <w:lsdException w:name="Dark List Accent 4" w:uiPriority="70"/>
+    <w:lsdException w:name="Colorful Shading Accent 4" w:uiPriority="71"/>
+    <w:lsdException w:name="Colorful List Accent 4" w:uiPriority="72"/>
+    <w:lsdException w:name="Colorful Grid Accent 4" w:uiPriority="73"/>
+    <w:lsdException w:name="Light Shading Accent 5" w:uiPriority="60"/>
+    <w:lsdException w:name="Light List Accent 5" w:uiPriority="61"/>
+    <w:lsdException w:name="Light Grid Accent 5" w:uiPriority="62"/>
+    <w:lsdException w:name="Medium Shading 1 Accent 5" w:uiPriority="63"/>
+    <w:lsdException w:name="Medium Shading 2 Accent 5" w:uiPriority="64"/>
+    <w:lsdException w:name="Medium List 1 Accent 5" w:uiPriority="65"/>
+    <w:lsdException w:name="Medium List 2 Accent 5" w:uiPriority="66"/>
+    <w:lsdException w:name="Medium Grid 1 Accent 5" w:uiPriority="67"/>
+    <w:lsdException w:name="Medium Grid 2 Accent 5" w:uiPriority="68"/>
+    <w:lsdException w:name="Medium Grid 3 Accent 5" w:uiPriority="69"/>
+    <w:lsdException w:name="Dark List Accent 5" w:uiPriority="70"/>
+    <w:lsdException w:name="Colorful Shading Accent 5" w:uiPriority="71"/>
+    <w:lsdException w:name="Colorful List Accent 5" w:uiPriority="72"/>
+    <w:lsdException w:name="Colorful Grid Accent 5" w:uiPriority="73"/>
+    <w:lsdException w:name="Light Shading Accent 6" w:uiPriority="60"/>
+    <w:lsdException w:name="Light List Accent 6" w:uiPriority="61"/>
+    <w:lsdException w:name="Light Grid Accent 6" w:uiPriority="62"/>
+    <w:lsdException w:name="Medium Shading 1 Accent 6" w:uiPriority="63"/>
+    <w:lsdException w:name="Medium Shading 2 Accent 6" w:uiPriority="64"/>
+    <w:lsdException w:name="Medium List 1 Accent 6" w:uiPriority="65"/>
+    <w:lsdException w:name="Medium List 2 Accent 6" w:uiPriority="66"/>
+    <w:lsdException w:name="Medium Grid 1 Accent 6" w:uiPriority="67"/>
+    <w:lsdException w:name="Medium Grid 2 Accent 6" w:uiPriority="68"/>
+    <w:lsdException w:name="Medium Grid 3 Accent 6" w:uiPriority="69"/>
+    <w:lsdException w:name="Dark List Accent 6" w:uiPriority="70"/>
+    <w:lsdException w:name="Colorful Shading Accent 6" w:uiPriority="71"/>
+    <w:lsdException w:name="Colorful List Accent 6" w:uiPriority="72"/>
+    <w:lsdException w:name="Colorful Grid Accent 6" w:uiPriority="73"/>
+    <w:lsdException w:name="Subtle Emphasis" w:uiPriority="19" w:qFormat="1"/>
+    <w:lsdException w:name="Intense Emphasis" w:uiPriority="21" w:qFormat="1"/>
+    <w:lsdException w:name="Subtle Reference" w:uiPriority="31" w:qFormat="1"/>
+    <w:lsdException w:name="Intense Reference" w:uiPriority="32" w:qFormat="1"/>
+    <w:lsdException w:name="Book Title" w:uiPriority="33" w:qFormat="1"/>
+    <w:lsdException w:name="Bibliography" w:semiHidden="1" w:uiPriority="37" w:unhideWhenUsed="1"/>
+    <w:lsdException w:name="TOC Heading" w:semiHidden="1" w:uiPriority="39" w:unhideWhenUsed="1" w:qFormat="1"/>
+    <w:lsdException w:name="Plain Table 1" w:uiPriority="41"/>
+    <w:lsdException w:name="Plain Table 2" w:uiPriority="42"/>
+    <w:lsdException w:name="Plain Table 3" w:uiPriority="43"/>
+    <w:lsdException w:name="Plain Table 4" w:uiPriority="44"/>
+    <w:lsdException w:name="Plain Table 5" w:uiPriority="45"/>
+    <w:lsdException w:name="Grid Table Light" w:uiPriority="40"/>
+    <w:lsdException w:name="Grid Table 1 Light" w:uiPriority="46"/>
+    <w:lsdException w:name="Grid Table 2" w:uiPriority="47"/>
+    <w:lsdException w:name="Grid Table 3" w:uiPriority="48"/>
+    <w:lsdException w:name="Grid Table 4" w:uiPriority="49"/>
+    <w:lsdException w:name="Grid Table 5 Dark" w:uiPriority="50"/>
+    <w:lsdException w:name="Grid Table 6 Colorful" w:uiPriority="51"/>
+    <w:lsdException w:name="Grid Table 7 Colorful" w:uiPriority="52"/>
+    <w:lsdException w:name="Grid Table 1 Light Accent 1" w:uiPriority="46"/>
+    <w:lsdException w:name="Grid Table 2 Accent 1" w:uiPriority="47"/>
+    <w:lsdException w:name="Grid Table 3 Accent 1" w:uiPriority="48"/>
+    <w:lsdException w:name="Grid Table 4 Accent 1" w:uiPriority="49"/>
+    <w:lsdException w:name="Grid Table 5 Dark Accent 1" w:uiPriority="50"/>
+    <w:lsdException w:name="Grid Table 6 Colorful Accent 1" w:uiPriority="51"/>
+    <w:lsdException w:name="Grid Table 7 Colorful Accent 1" w:uiPriority="52"/>
+    <w:lsdException w:name="Grid Table 1 Light Accent 2" w:uiPriority="46"/>
+    <w:lsdException w:name="Grid Table 2 Accent 2" w:uiPriority="47"/>
+    <w:lsdException w:name="Grid Table 3 Accent 2" w:uiPriority="48"/>
+    <w:lsdException w:name="Grid Table 4 Accent 2" w:uiPriority="49"/>
+    <w:lsdException w:name="Grid Table 5 Dark Accent 2" w:uiPriority="50"/>
+    <w:lsdException w:name="Grid Table 6 Colorful Accent 2" w:uiPriority="51"/>
+    <w:lsdException w:name="Grid Table 7 Colorful Accent 2" w:uiPriority="52"/>
+    <w:lsdException w:name="Grid Table 1 Light Accent 3" w:uiPriority="46"/>
+    <w:lsdException w:name="Grid Table 2 Accent 3" w:uiPriority="47"/>
+    <w:lsdException w:name="Grid Table 3 Accent 3" w:uiPriority="48"/>
+    <w:lsdException w:name="Grid Table 4 Accent 3" w:uiPriority="49"/>
+    <w:lsdException w:name="Grid Table 5 Dark Accent 3" w:uiPriority="50"/>
+    <w:lsdException w:name="Grid Table 6 Colorful Accent 3" w:uiPriority="51"/>
+    <w:lsdException w:name="Grid Table 7 Colorful Accent 3" w:uiPriority="52"/>
+    <w:lsdException w:name="Grid Table 1 Light Accent 4" w:uiPriority="46"/>
+    <w:lsdException w:name="Grid Table 2 Accent 4" w:uiPriority="47"/>
+    <w:lsdException w:name="Grid Table 3 Accent 4" w:uiPriority="48"/>
+    <w:lsdException w:name="Grid Table 4 Accent 4" w:uiPriority="49"/>
+    <w:lsdException w:name="Grid Table 5 Dark Accent 4" w:uiPriority="50"/>
+    <w:lsdException w:name="Grid Table 6 Colorful Accent 4" w:uiPriority="51"/>
+    <w:lsdException w:name="Grid Table 7 Colorful Accent 4" w:uiPriority="52"/>
+    <w:lsdException w:name="Grid Table 1 Light Accent 5" w:uiPriority="46"/>
+    <w:lsdException w:name="Grid Table 2 Accent 5" w:uiPriority="47"/>
+    <w:lsdException w:name="Grid Table 3 Accent 5" w:uiPriority="48"/>
+    <w:lsdException w:name="Grid Table 4 Accent 5" w:uiPriority="49"/>
+    <w:lsdException w:name="Grid Table 5 Dark Accent 5" w:uiPriority="50"/>
+    <w:lsdException w:name="Grid Table 6 Colorful Accent 5" w:uiPriority="51"/>
+    <w:lsdException w:name="Grid Table 7 Colorful Accent 5" w:uiPriority="52"/>
+    <w:lsdException w:name="Grid Table 1 Light Accent 6" w:uiPriority="46"/>
+    <w:lsdException w:name="Grid Table 2 Accent 6" w:uiPriority="47"/>
+    <w:lsdException w:name="Grid Table 3 Accent 6" w:uiPriority="48"/>
+    <w:lsdException w:name="Grid Table 4 Accent 6" w:uiPriority="49"/>
+    <w:lsdException w:name="Grid Table 5 Dark Accent 6" w:uiPriority="50"/>
+    <w:lsdException w:name="Grid Table 6 Colorful Accent 6" w:uiPriority="51"/>
+    <w:lsdException w:name="Grid Table 7 Colorful Accent 6" w:uiPriority="52"/>
+    <w:lsdException w:name="List Table 1 Light" w:uiPriority="46"/>
+    <w:lsdException w:name="List Table 2" w:uiPriority="47"/>
+    <w:lsdException w:name="List Table 3" w:uiPriority="48"/>
+    <w:lsdException w:name="List Table 4" w:uiPriority="49"/>
+    <w:lsdException w:name="List Table 5 Dark" w:uiPriority="50"/>
+    <w:lsdException w:name="List Table 6 Colorful" w:uiPriority="51"/>
+    <w:lsdException w:name="List Table 7 Colorful" w:uiPriority="52"/>
+    <w:lsdException w:name="List Table 1 Light Accent 1" w:uiPriority="46"/>
+    <w:lsdException w:name="List Table 2 Accent 1" w:uiPriority="47"/>
+    <w:lsdException w:name="List Table 3 Accent 1" w:uiPriority="48"/>
+    <w:lsdException w:name="List Table 4 Accent 1" w:uiPriority="49"/>
+    <w:lsdException w:name="List Table 5 Dark Accent 1" w:uiPriority="50"/>
+    <w:lsdException w:name="List Table 6 Colorful Accent 1" w:uiPriority="51"/>
+    <w:lsdException w:name="List Table 7 Colorful Accent 1" w:uiPriority="52"/>
+    <w:lsdException w:name="List Table 1 Light Accent 2" w:uiPriority="46"/>
+    <w:lsdException w:name="List Table 2 Accent 2" w:uiPriority="47"/>
+    <w:lsdException w:name="List Table 3 Accent 2" w:uiPriority="48"/>
+    <w:lsdException w:name="List Table 4 Accent 2" w:uiPriority="49"/>
+    <w:lsdException w:name="List Table 5 Dark Accent 2" w:uiPriority="50"/>
+    <w:lsdException w:name="List Table 6 Colorful Accent 2" w:uiPriority="51"/>
+    <w:lsdException w:name="List Table 7 Colorful Accent 2" w:uiPriority="52"/>
+    <w:lsdException w:name="List Table 1 Light Accent 3" w:uiPriority="46"/>
+    <w:lsdException w:name="List Table 2 Accent 3" w:uiPriority="47"/>
+    <w:lsdException w:name="List Table 3 Accent 3" w:uiPriority="48"/>
+    <w:lsdException w:name="List Table 4 Accent 3" w:uiPriority="49"/>
+    <w:lsdException w:name="List Table 5 Dark Accent 3" w:uiPriority="50"/>
+    <w:lsdException w:name="List Table 6 Colorful Accent 3" w:uiPriority="51"/>
+    <w:lsdException w:name="List Table 7 Colorful Accent 3" w:uiPriority="52"/>
+    <w:lsdException w:name="List Table 1 Light Accent 4" w:uiPriority="46"/>
+    <w:lsdException w:name="List Table 2 Accent 4" w:uiPriority="47"/>
+    <w:lsdException w:name="List Table 3 Accent 4" w:uiPriority="48"/>
+    <w:lsdException w:name="List Table 4 Accent 4" w:uiPriority="49"/>
+    <w:lsdException w:name="List Table 5 Dark Accent 4" w:uiPriority="50"/>
+    <w:lsdException w:name="List Table 6 Colorful Accent 4" w:uiPriority="51"/>
+    <w:lsdException w:name="List Table 7 Colorful Accent 4" w:uiPriority="52"/>
+    <w:lsdException w:name="List Table 1 Light Accent 5" w:uiPriority="46"/>
+    <w:lsdException w:name="List Table 2 Accent 5" w:uiPriority="47"/>
+    <w:lsdException w:name="List Table 3 Accent 5" w:uiPriority="48"/>
+    <w:lsdException w:name="List Table 4 Accent 5" w:uiPriority="49"/>
+    <w:lsdException w:name="List Table 5 Dark Accent 5" w:uiPriority="50"/>
+    <w:lsdException w:name="List Table 6 Colorful Accent 5" w:uiPriority="51"/>
+    <w:lsdException w:name="List Table 7 Colorful Accent 5" w:uiPriority="52"/>
+    <w:lsdException w:name="List Table 1 Light Accent 6" w:uiPriority="46"/>
+    <w:lsdException w:name="List Table 2 Accent 6" w:uiPriority="47"/>
+    <w:lsdException w:name="List Table 3 Accent 6" w:uiPriority="48"/>
+    <w:lsdException w:name="List Table 4 Accent 6" w:uiPriority="49"/>
+    <w:lsdException w:name="List Table 5 Dark Accent 6" w:uiPriority="50"/>
+    <w:lsdException w:name="List Table 6 Colorful Accent 6" w:uiPriority="51"/>
+    <w:lsdException w:name="List Table 7 Colorful Accent 6" w:uiPriority="52"/>
   </w:latentStyles>
   <w:style w:type="paragraph" w:default="1" w:styleId="Normal">
     <w:name w:val="Normal"/>
@@ -8207,7 +7825,6 @@
     <w:uiPriority w:val="99"/>
     <w:semiHidden/>
     <w:unhideWhenUsed/>
-    <w:qFormat/>
     <w:tblPr>
       <w:tblInd w:w="0" w:type="dxa"/>
       <w:tblCellMar>
@@ -8698,7 +8315,7 @@
 </file>
 
 <file path=word/glossary/document.xml><?xml version="1.0" encoding="utf-8"?>
-<w:glossaryDocument xmlns:ve="http://schemas.openxmlformats.org/markup-compatibility/2006" xmlns:o="urn:schemas-microsoft-com:office:office" xmlns:r="http://schemas.openxmlformats.org/officeDocument/2006/relationships" xmlns:m="http://schemas.openxmlformats.org/officeDocument/2006/math" xmlns:v="urn:schemas-microsoft-com:vml" xmlns:wp="http://schemas.openxmlformats.org/drawingml/2006/wordprocessingDrawing" xmlns:w10="urn:schemas-microsoft-com:office:word" xmlns:w="http://schemas.openxmlformats.org/wordprocessingml/2006/main" xmlns:wne="http://schemas.microsoft.com/office/word/2006/wordml">
+<w:glossaryDocument xmlns:wpc="http://schemas.microsoft.com/office/word/2010/wordprocessingCanvas" xmlns:mc="http://schemas.openxmlformats.org/markup-compatibility/2006" xmlns:o="urn:schemas-microsoft-com:office:office" xmlns:r="http://schemas.openxmlformats.org/officeDocument/2006/relationships" xmlns:m="http://schemas.openxmlformats.org/officeDocument/2006/math" xmlns:v="urn:schemas-microsoft-com:vml" xmlns:wp14="http://schemas.microsoft.com/office/word/2010/wordprocessingDrawing" xmlns:wp="http://schemas.openxmlformats.org/drawingml/2006/wordprocessingDrawing" xmlns:w10="urn:schemas-microsoft-com:office:word" xmlns:w="http://schemas.openxmlformats.org/wordprocessingml/2006/main" xmlns:w14="http://schemas.microsoft.com/office/word/2010/wordml" xmlns:w15="http://schemas.microsoft.com/office/word/2012/wordml" xmlns:wpg="http://schemas.microsoft.com/office/word/2010/wordprocessingGroup" xmlns:wpi="http://schemas.microsoft.com/office/word/2010/wordprocessingInk" xmlns:wne="http://schemas.microsoft.com/office/word/2006/wordml" xmlns:wps="http://schemas.microsoft.com/office/word/2010/wordprocessingShape" mc:Ignorable="w14 w15 wp14">
   <w:docParts>
     <w:docPart>
       <w:docPartPr>
@@ -8806,110 +8423,6 @@
     </w:docPart>
     <w:docPart>
       <w:docPartPr>
-        <w:name w:val="0741A0EE1ACA4B9EB7448CECEC81D1DF"/>
-        <w:category>
-          <w:name w:val="Général"/>
-          <w:gallery w:val="placeholder"/>
-        </w:category>
-        <w:types>
-          <w:type w:val="bbPlcHdr"/>
-        </w:types>
-        <w:behaviors>
-          <w:behavior w:val="content"/>
-        </w:behaviors>
-        <w:guid w:val="{AC03D11B-FA11-426F-B9EE-BA06AFE12CF5}"/>
-      </w:docPartPr>
-      <w:docPartBody>
-        <w:p>
-          <w:r>
-            <w:rPr>
-              <w:rStyle w:val="Textedelespacerserv"/>
-            </w:rPr>
-            <w:t>[État ]</w:t>
-          </w:r>
-        </w:p>
-      </w:docPartBody>
-    </w:docPart>
-    <w:docPart>
-      <w:docPartPr>
-        <w:name w:val="10D9301A9E854EE9A917C1ACDE4158F8"/>
-        <w:category>
-          <w:name w:val="Général"/>
-          <w:gallery w:val="placeholder"/>
-        </w:category>
-        <w:types>
-          <w:type w:val="bbPlcHdr"/>
-        </w:types>
-        <w:behaviors>
-          <w:behavior w:val="content"/>
-        </w:behaviors>
-        <w:guid w:val="{71EEE289-D4C6-46A2-9EC1-7BDD19671060}"/>
-      </w:docPartPr>
-      <w:docPartBody>
-        <w:p>
-          <w:r>
-            <w:rPr>
-              <w:rStyle w:val="Textedelespacerserv"/>
-            </w:rPr>
-            <w:t>[Objet ]</w:t>
-          </w:r>
-        </w:p>
-      </w:docPartBody>
-    </w:docPart>
-    <w:docPart>
-      <w:docPartPr>
-        <w:name w:val="58253FA77D00418C93EA8DBA278CCBDD"/>
-        <w:category>
-          <w:name w:val="Général"/>
-          <w:gallery w:val="placeholder"/>
-        </w:category>
-        <w:types>
-          <w:type w:val="bbPlcHdr"/>
-        </w:types>
-        <w:behaviors>
-          <w:behavior w:val="content"/>
-        </w:behaviors>
-        <w:guid w:val="{63BA976D-5EF6-432C-B9C8-2789894F69A7}"/>
-      </w:docPartPr>
-      <w:docPartBody>
-        <w:p>
-          <w:r>
-            <w:rPr>
-              <w:rStyle w:val="Textedelespacerserv"/>
-            </w:rPr>
-            <w:t>[Titre ]</w:t>
-          </w:r>
-        </w:p>
-      </w:docPartBody>
-    </w:docPart>
-    <w:docPart>
-      <w:docPartPr>
-        <w:name w:val="A990479B9B504221922AA92DE9F81A85"/>
-        <w:category>
-          <w:name w:val="Général"/>
-          <w:gallery w:val="placeholder"/>
-        </w:category>
-        <w:types>
-          <w:type w:val="bbPlcHdr"/>
-        </w:types>
-        <w:behaviors>
-          <w:behavior w:val="content"/>
-        </w:behaviors>
-        <w:guid w:val="{E90129F4-3F6C-4C27-8263-757F5DF0F820}"/>
-      </w:docPartPr>
-      <w:docPartBody>
-        <w:p>
-          <w:r>
-            <w:rPr>
-              <w:rStyle w:val="Textedelespacerserv"/>
-            </w:rPr>
-            <w:t>[Société]</w:t>
-          </w:r>
-        </w:p>
-      </w:docPartBody>
-    </w:docPart>
-    <w:docPart>
-      <w:docPartPr>
         <w:name w:val="68D660F33340409D9F9E5808DC5C3B47"/>
         <w:category>
           <w:name w:val="Général"/>
@@ -8939,7 +8452,7 @@
 </file>
 
 <file path=word/glossary/fontTable.xml><?xml version="1.0" encoding="utf-8"?>
-<w:fonts xmlns:r="http://schemas.openxmlformats.org/officeDocument/2006/relationships" xmlns:w="http://schemas.openxmlformats.org/wordprocessingml/2006/main">
+<w:fonts xmlns:mc="http://schemas.openxmlformats.org/markup-compatibility/2006" xmlns:r="http://schemas.openxmlformats.org/officeDocument/2006/relationships" xmlns:w="http://schemas.openxmlformats.org/wordprocessingml/2006/main" xmlns:w14="http://schemas.microsoft.com/office/word/2010/wordml" xmlns:w15="http://schemas.microsoft.com/office/word/2012/wordml" mc:Ignorable="w14 w15">
   <w:font w:name="Symbol">
     <w:panose1 w:val="05050102010706020507"/>
     <w:charset w:val="02"/>
@@ -8952,7 +8465,7 @@
     <w:charset w:val="00"/>
     <w:family w:val="roman"/>
     <w:pitch w:val="variable"/>
-    <w:sig w:usb0="E0002EFF" w:usb1="C0007843" w:usb2="00000009" w:usb3="00000000" w:csb0="000001FF" w:csb1="00000000"/>
+    <w:sig w:usb0="E0002AFF" w:usb1="C0007841" w:usb2="00000009" w:usb3="00000000" w:csb0="000001FF" w:csb1="00000000"/>
   </w:font>
   <w:font w:name="Courier New">
     <w:panose1 w:val="02070309020205020404"/>
@@ -8984,7 +8497,7 @@
     <w:sig w:usb0="00000003" w:usb1="00000000" w:usb2="00000000" w:usb3="00000000" w:csb0="00000001" w:csb1="00000000"/>
   </w:font>
   <w:font w:name="Helvetica">
-    <w:panose1 w:val="020B0504020202020204"/>
+    <w:panose1 w:val="020B0500000000000000"/>
     <w:charset w:val="00"/>
     <w:family w:val="swiss"/>
     <w:notTrueType/>
@@ -9012,17 +8525,25 @@
     <w:pitch w:val="variable"/>
     <w:sig w:usb0="E00002FF" w:usb1="400004FF" w:usb2="00000000" w:usb3="00000000" w:csb0="0000019F" w:csb1="00000000"/>
   </w:font>
+  <w:font w:name="Calibri Light">
+    <w:panose1 w:val="020F0302020204030204"/>
+    <w:charset w:val="00"/>
+    <w:family w:val="swiss"/>
+    <w:pitch w:val="variable"/>
+    <w:sig w:usb0="A00002EF" w:usb1="4000207B" w:usb2="00000000" w:usb3="00000000" w:csb0="0000019F" w:csb1="00000000"/>
+  </w:font>
 </w:fonts>
 </file>
 
 <file path=word/glossary/settings.xml><?xml version="1.0" encoding="utf-8"?>
-<w:settings xmlns:o="urn:schemas-microsoft-com:office:office" xmlns:r="http://schemas.openxmlformats.org/officeDocument/2006/relationships" xmlns:m="http://schemas.openxmlformats.org/officeDocument/2006/math" xmlns:v="urn:schemas-microsoft-com:vml" xmlns:w10="urn:schemas-microsoft-com:office:word" xmlns:w="http://schemas.openxmlformats.org/wordprocessingml/2006/main" xmlns:sl="http://schemas.openxmlformats.org/schemaLibrary/2006/main">
+<w:settings xmlns:mc="http://schemas.openxmlformats.org/markup-compatibility/2006" xmlns:o="urn:schemas-microsoft-com:office:office" xmlns:r="http://schemas.openxmlformats.org/officeDocument/2006/relationships" xmlns:m="http://schemas.openxmlformats.org/officeDocument/2006/math" xmlns:v="urn:schemas-microsoft-com:vml" xmlns:w10="urn:schemas-microsoft-com:office:word" xmlns:w="http://schemas.openxmlformats.org/wordprocessingml/2006/main" xmlns:w14="http://schemas.microsoft.com/office/word/2010/wordml" xmlns:w15="http://schemas.microsoft.com/office/word/2012/wordml" xmlns:sl="http://schemas.openxmlformats.org/schemaLibrary/2006/main" mc:Ignorable="w14 w15">
   <w:view w:val="normal"/>
   <w:defaultTabStop w:val="720"/>
   <w:hyphenationZone w:val="425"/>
   <w:characterSpacingControl w:val="doNotCompress"/>
   <w:compat>
     <w:useFELayout/>
+    <w:compatSetting w:name="compatibilityMode" w:uri="http://schemas.microsoft.com/office/word" w:val="12"/>
   </w:compat>
   <w:rsids>
     <w:rsidRoot w:val="00C46B0F"/>
@@ -9040,7 +8561,7 @@
     <m:mathFont m:val="Cambria Math"/>
     <m:brkBin m:val="before"/>
     <m:brkBinSub m:val="--"/>
-    <m:smallFrac m:val="off"/>
+    <m:smallFrac m:val="0"/>
     <m:dispDef/>
     <m:lMargin m:val="0"/>
     <m:rMargin m:val="0"/>
@@ -9057,7 +8578,7 @@
 </file>
 
 <file path=word/glossary/styles.xml><?xml version="1.0" encoding="utf-8"?>
-<w:styles xmlns:r="http://schemas.openxmlformats.org/officeDocument/2006/relationships" xmlns:w="http://schemas.openxmlformats.org/wordprocessingml/2006/main">
+<w:styles xmlns:mc="http://schemas.openxmlformats.org/markup-compatibility/2006" xmlns:r="http://schemas.openxmlformats.org/officeDocument/2006/relationships" xmlns:w="http://schemas.openxmlformats.org/wordprocessingml/2006/main" xmlns:w14="http://schemas.microsoft.com/office/word/2010/wordml" xmlns:w15="http://schemas.microsoft.com/office/word/2012/wordml" mc:Ignorable="w14 w15">
   <w:docDefaults>
     <w:rPrDefault>
       <w:rPr>
@@ -9073,144 +8594,378 @@
       </w:pPr>
     </w:pPrDefault>
   </w:docDefaults>
-  <w:latentStyles w:defLockedState="0" w:defUIPriority="99" w:defSemiHidden="1" w:defUnhideWhenUsed="1" w:defQFormat="0" w:count="267">
-    <w:lsdException w:name="Normal" w:semiHidden="0" w:uiPriority="0" w:unhideWhenUsed="0" w:qFormat="1"/>
-    <w:lsdException w:name="heading 1" w:semiHidden="0" w:uiPriority="9" w:unhideWhenUsed="0" w:qFormat="1"/>
-    <w:lsdException w:name="heading 2" w:uiPriority="9" w:qFormat="1"/>
-    <w:lsdException w:name="heading 3" w:uiPriority="9" w:qFormat="1"/>
-    <w:lsdException w:name="heading 4" w:uiPriority="9" w:qFormat="1"/>
-    <w:lsdException w:name="heading 5" w:uiPriority="9" w:qFormat="1"/>
-    <w:lsdException w:name="heading 6" w:uiPriority="9" w:qFormat="1"/>
-    <w:lsdException w:name="heading 7" w:uiPriority="9" w:qFormat="1"/>
-    <w:lsdException w:name="heading 8" w:uiPriority="9" w:qFormat="1"/>
-    <w:lsdException w:name="heading 9" w:uiPriority="9" w:qFormat="1"/>
-    <w:lsdException w:name="toc 1" w:uiPriority="39"/>
-    <w:lsdException w:name="toc 2" w:uiPriority="39"/>
-    <w:lsdException w:name="toc 3" w:uiPriority="39"/>
-    <w:lsdException w:name="toc 4" w:uiPriority="39"/>
-    <w:lsdException w:name="toc 5" w:uiPriority="39"/>
-    <w:lsdException w:name="toc 6" w:uiPriority="39"/>
-    <w:lsdException w:name="toc 7" w:uiPriority="39"/>
-    <w:lsdException w:name="toc 8" w:uiPriority="39"/>
-    <w:lsdException w:name="toc 9" w:uiPriority="39"/>
-    <w:lsdException w:name="caption" w:uiPriority="35" w:qFormat="1"/>
-    <w:lsdException w:name="Title" w:semiHidden="0" w:uiPriority="10" w:unhideWhenUsed="0" w:qFormat="1"/>
-    <w:lsdException w:name="Default Paragraph Font" w:uiPriority="1"/>
-    <w:lsdException w:name="Subtitle" w:semiHidden="0" w:uiPriority="11" w:unhideWhenUsed="0" w:qFormat="1"/>
-    <w:lsdException w:name="Strong" w:semiHidden="0" w:uiPriority="22" w:unhideWhenUsed="0" w:qFormat="1"/>
-    <w:lsdException w:name="Emphasis" w:semiHidden="0" w:uiPriority="20" w:unhideWhenUsed="0" w:qFormat="1"/>
-    <w:lsdException w:name="Table Grid" w:semiHidden="0" w:uiPriority="59" w:unhideWhenUsed="0"/>
-    <w:lsdException w:name="Placeholder Text" w:unhideWhenUsed="0"/>
-    <w:lsdException w:name="No Spacing" w:semiHidden="0" w:uiPriority="1" w:unhideWhenUsed="0" w:qFormat="1"/>
-    <w:lsdException w:name="Light Shading" w:semiHidden="0" w:uiPriority="60" w:unhideWhenUsed="0"/>
-    <w:lsdException w:name="Light List" w:semiHidden="0" w:uiPriority="61" w:unhideWhenUsed="0"/>
-    <w:lsdException w:name="Light Grid" w:semiHidden="0" w:uiPriority="62" w:unhideWhenUsed="0"/>
-    <w:lsdException w:name="Medium Shading 1" w:semiHidden="0" w:uiPriority="63" w:unhideWhenUsed="0"/>
-    <w:lsdException w:name="Medium Shading 2" w:semiHidden="0" w:uiPriority="64" w:unhideWhenUsed="0"/>
-    <w:lsdException w:name="Medium List 1" w:semiHidden="0" w:uiPriority="65" w:unhideWhenUsed="0"/>
-    <w:lsdException w:name="Medium List 2" w:semiHidden="0" w:uiPriority="66" w:unhideWhenUsed="0"/>
-    <w:lsdException w:name="Medium Grid 1" w:semiHidden="0" w:uiPriority="67" w:unhideWhenUsed="0"/>
-    <w:lsdException w:name="Medium Grid 2" w:semiHidden="0" w:uiPriority="68" w:unhideWhenUsed="0"/>
-    <w:lsdException w:name="Medium Grid 3" w:semiHidden="0" w:uiPriority="69" w:unhideWhenUsed="0"/>
-    <w:lsdException w:name="Dark List" w:semiHidden="0" w:uiPriority="70" w:unhideWhenUsed="0"/>
-    <w:lsdException w:name="Colorful Shading" w:semiHidden="0" w:uiPriority="71" w:unhideWhenUsed="0"/>
-    <w:lsdException w:name="Colorful List" w:semiHidden="0" w:uiPriority="72" w:unhideWhenUsed="0"/>
-    <w:lsdException w:name="Colorful Grid" w:semiHidden="0" w:uiPriority="73" w:unhideWhenUsed="0"/>
-    <w:lsdException w:name="Light Shading Accent 1" w:semiHidden="0" w:uiPriority="60" w:unhideWhenUsed="0"/>
-    <w:lsdException w:name="Light List Accent 1" w:semiHidden="0" w:uiPriority="61" w:unhideWhenUsed="0"/>
-    <w:lsdException w:name="Light Grid Accent 1" w:semiHidden="0" w:uiPriority="62" w:unhideWhenUsed="0"/>
-    <w:lsdException w:name="Medium Shading 1 Accent 1" w:semiHidden="0" w:uiPriority="63" w:unhideWhenUsed="0"/>
-    <w:lsdException w:name="Medium Shading 2 Accent 1" w:semiHidden="0" w:uiPriority="64" w:unhideWhenUsed="0"/>
-    <w:lsdException w:name="Medium List 1 Accent 1" w:semiHidden="0" w:uiPriority="65" w:unhideWhenUsed="0"/>
-    <w:lsdException w:name="Revision" w:unhideWhenUsed="0"/>
-    <w:lsdException w:name="List Paragraph" w:semiHidden="0" w:uiPriority="34" w:unhideWhenUsed="0" w:qFormat="1"/>
-    <w:lsdException w:name="Quote" w:semiHidden="0" w:uiPriority="29" w:unhideWhenUsed="0" w:qFormat="1"/>
-    <w:lsdException w:name="Intense Quote" w:semiHidden="0" w:uiPriority="30" w:unhideWhenUsed="0" w:qFormat="1"/>
-    <w:lsdException w:name="Medium List 2 Accent 1" w:semiHidden="0" w:uiPriority="66" w:unhideWhenUsed="0"/>
-    <w:lsdException w:name="Medium Grid 1 Accent 1" w:semiHidden="0" w:uiPriority="67" w:unhideWhenUsed="0"/>
-    <w:lsdException w:name="Medium Grid 2 Accent 1" w:semiHidden="0" w:uiPriority="68" w:unhideWhenUsed="0"/>
-    <w:lsdException w:name="Medium Grid 3 Accent 1" w:semiHidden="0" w:uiPriority="69" w:unhideWhenUsed="0"/>
-    <w:lsdException w:name="Dark List Accent 1" w:semiHidden="0" w:uiPriority="70" w:unhideWhenUsed="0"/>
-    <w:lsdException w:name="Colorful Shading Accent 1" w:semiHidden="0" w:uiPriority="71" w:unhideWhenUsed="0"/>
-    <w:lsdException w:name="Colorful List Accent 1" w:semiHidden="0" w:uiPriority="72" w:unhideWhenUsed="0"/>
-    <w:lsdException w:name="Colorful Grid Accent 1" w:semiHidden="0" w:uiPriority="73" w:unhideWhenUsed="0"/>
-    <w:lsdException w:name="Light Shading Accent 2" w:semiHidden="0" w:uiPriority="60" w:unhideWhenUsed="0"/>
-    <w:lsdException w:name="Light List Accent 2" w:semiHidden="0" w:uiPriority="61" w:unhideWhenUsed="0"/>
-    <w:lsdException w:name="Light Grid Accent 2" w:semiHidden="0" w:uiPriority="62" w:unhideWhenUsed="0"/>
-    <w:lsdException w:name="Medium Shading 1 Accent 2" w:semiHidden="0" w:uiPriority="63" w:unhideWhenUsed="0"/>
-    <w:lsdException w:name="Medium Shading 2 Accent 2" w:semiHidden="0" w:uiPriority="64" w:unhideWhenUsed="0"/>
-    <w:lsdException w:name="Medium List 1 Accent 2" w:semiHidden="0" w:uiPriority="65" w:unhideWhenUsed="0"/>
-    <w:lsdException w:name="Medium List 2 Accent 2" w:semiHidden="0" w:uiPriority="66" w:unhideWhenUsed="0"/>
-    <w:lsdException w:name="Medium Grid 1 Accent 2" w:semiHidden="0" w:uiPriority="67" w:unhideWhenUsed="0"/>
-    <w:lsdException w:name="Medium Grid 2 Accent 2" w:semiHidden="0" w:uiPriority="68" w:unhideWhenUsed="0"/>
-    <w:lsdException w:name="Medium Grid 3 Accent 2" w:semiHidden="0" w:uiPriority="69" w:unhideWhenUsed="0"/>
-    <w:lsdException w:name="Dark List Accent 2" w:semiHidden="0" w:uiPriority="70" w:unhideWhenUsed="0"/>
-    <w:lsdException w:name="Colorful Shading Accent 2" w:semiHidden="0" w:uiPriority="71" w:unhideWhenUsed="0"/>
-    <w:lsdException w:name="Colorful List Accent 2" w:semiHidden="0" w:uiPriority="72" w:unhideWhenUsed="0"/>
-    <w:lsdException w:name="Colorful Grid Accent 2" w:semiHidden="0" w:uiPriority="73" w:unhideWhenUsed="0"/>
-    <w:lsdException w:name="Light Shading Accent 3" w:semiHidden="0" w:uiPriority="60" w:unhideWhenUsed="0"/>
-    <w:lsdException w:name="Light List Accent 3" w:semiHidden="0" w:uiPriority="61" w:unhideWhenUsed="0"/>
-    <w:lsdException w:name="Light Grid Accent 3" w:semiHidden="0" w:uiPriority="62" w:unhideWhenUsed="0"/>
-    <w:lsdException w:name="Medium Shading 1 Accent 3" w:semiHidden="0" w:uiPriority="63" w:unhideWhenUsed="0"/>
-    <w:lsdException w:name="Medium Shading 2 Accent 3" w:semiHidden="0" w:uiPriority="64" w:unhideWhenUsed="0"/>
-    <w:lsdException w:name="Medium List 1 Accent 3" w:semiHidden="0" w:uiPriority="65" w:unhideWhenUsed="0"/>
-    <w:lsdException w:name="Medium List 2 Accent 3" w:semiHidden="0" w:uiPriority="66" w:unhideWhenUsed="0"/>
-    <w:lsdException w:name="Medium Grid 1 Accent 3" w:semiHidden="0" w:uiPriority="67" w:unhideWhenUsed="0"/>
-    <w:lsdException w:name="Medium Grid 2 Accent 3" w:semiHidden="0" w:uiPriority="68" w:unhideWhenUsed="0"/>
-    <w:lsdException w:name="Medium Grid 3 Accent 3" w:semiHidden="0" w:uiPriority="69" w:unhideWhenUsed="0"/>
-    <w:lsdException w:name="Dark List Accent 3" w:semiHidden="0" w:uiPriority="70" w:unhideWhenUsed="0"/>
-    <w:lsdException w:name="Colorful Shading Accent 3" w:semiHidden="0" w:uiPriority="71" w:unhideWhenUsed="0"/>
-    <w:lsdException w:name="Colorful List Accent 3" w:semiHidden="0" w:uiPriority="72" w:unhideWhenUsed="0"/>
-    <w:lsdException w:name="Colorful Grid Accent 3" w:semiHidden="0" w:uiPriority="73" w:unhideWhenUsed="0"/>
-    <w:lsdException w:name="Light Shading Accent 4" w:semiHidden="0" w:uiPriority="60" w:unhideWhenUsed="0"/>
-    <w:lsdException w:name="Light List Accent 4" w:semiHidden="0" w:uiPriority="61" w:unhideWhenUsed="0"/>
-    <w:lsdException w:name="Light Grid Accent 4" w:semiHidden="0" w:uiPriority="62" w:unhideWhenUsed="0"/>
-    <w:lsdException w:name="Medium Shading 1 Accent 4" w:semiHidden="0" w:uiPriority="63" w:unhideWhenUsed="0"/>
-    <w:lsdException w:name="Medium Shading 2 Accent 4" w:semiHidden="0" w:uiPriority="64" w:unhideWhenUsed="0"/>
-    <w:lsdException w:name="Medium List 1 Accent 4" w:semiHidden="0" w:uiPriority="65" w:unhideWhenUsed="0"/>
-    <w:lsdException w:name="Medium List 2 Accent 4" w:semiHidden="0" w:uiPriority="66" w:unhideWhenUsed="0"/>
-    <w:lsdException w:name="Medium Grid 1 Accent 4" w:semiHidden="0" w:uiPriority="67" w:unhideWhenUsed="0"/>
-    <w:lsdException w:name="Medium Grid 2 Accent 4" w:semiHidden="0" w:uiPriority="68" w:unhideWhenUsed="0"/>
-    <w:lsdException w:name="Medium Grid 3 Accent 4" w:semiHidden="0" w:uiPriority="69" w:unhideWhenUsed="0"/>
-    <w:lsdException w:name="Dark List Accent 4" w:semiHidden="0" w:uiPriority="70" w:unhideWhenUsed="0"/>
-    <w:lsdException w:name="Colorful Shading Accent 4" w:semiHidden="0" w:uiPriority="71" w:unhideWhenUsed="0"/>
-    <w:lsdException w:name="Colorful List Accent 4" w:semiHidden="0" w:uiPriority="72" w:unhideWhenUsed="0"/>
-    <w:lsdException w:name="Colorful Grid Accent 4" w:semiHidden="0" w:uiPriority="73" w:unhideWhenUsed="0"/>
-    <w:lsdException w:name="Light Shading Accent 5" w:semiHidden="0" w:uiPriority="60" w:unhideWhenUsed="0"/>
-    <w:lsdException w:name="Light List Accent 5" w:semiHidden="0" w:uiPriority="61" w:unhideWhenUsed="0"/>
-    <w:lsdException w:name="Light Grid Accent 5" w:semiHidden="0" w:uiPriority="62" w:unhideWhenUsed="0"/>
-    <w:lsdException w:name="Medium Shading 1 Accent 5" w:semiHidden="0" w:uiPriority="63" w:unhideWhenUsed="0"/>
-    <w:lsdException w:name="Medium Shading 2 Accent 5" w:semiHidden="0" w:uiPriority="64" w:unhideWhenUsed="0"/>
-    <w:lsdException w:name="Medium List 1 Accent 5" w:semiHidden="0" w:uiPriority="65" w:unhideWhenUsed="0"/>
-    <w:lsdException w:name="Medium List 2 Accent 5" w:semiHidden="0" w:uiPriority="66" w:unhideWhenUsed="0"/>
-    <w:lsdException w:name="Medium Grid 1 Accent 5" w:semiHidden="0" w:uiPriority="67" w:unhideWhenUsed="0"/>
-    <w:lsdException w:name="Medium Grid 2 Accent 5" w:semiHidden="0" w:uiPriority="68" w:unhideWhenUsed="0"/>
-    <w:lsdException w:name="Medium Grid 3 Accent 5" w:semiHidden="0" w:uiPriority="69" w:unhideWhenUsed="0"/>
-    <w:lsdException w:name="Dark List Accent 5" w:semiHidden="0" w:uiPriority="70" w:unhideWhenUsed="0"/>
-    <w:lsdException w:name="Colorful Shading Accent 5" w:semiHidden="0" w:uiPriority="71" w:unhideWhenUsed="0"/>
-    <w:lsdException w:name="Colorful List Accent 5" w:semiHidden="0" w:uiPriority="72" w:unhideWhenUsed="0"/>
-    <w:lsdException w:name="Colorful Grid Accent 5" w:semiHidden="0" w:uiPriority="73" w:unhideWhenUsed="0"/>
-    <w:lsdException w:name="Light Shading Accent 6" w:semiHidden="0" w:uiPriority="60" w:unhideWhenUsed="0"/>
-    <w:lsdException w:name="Light List Accent 6" w:semiHidden="0" w:uiPriority="61" w:unhideWhenUsed="0"/>
-    <w:lsdException w:name="Light Grid Accent 6" w:semiHidden="0" w:uiPriority="62" w:unhideWhenUsed="0"/>
-    <w:lsdException w:name="Medium Shading 1 Accent 6" w:semiHidden="0" w:uiPriority="63" w:unhideWhenUsed="0"/>
-    <w:lsdException w:name="Medium Shading 2 Accent 6" w:semiHidden="0" w:uiPriority="64" w:unhideWhenUsed="0"/>
-    <w:lsdException w:name="Medium List 1 Accent 6" w:semiHidden="0" w:uiPriority="65" w:unhideWhenUsed="0"/>
-    <w:lsdException w:name="Medium List 2 Accent 6" w:semiHidden="0" w:uiPriority="66" w:unhideWhenUsed="0"/>
-    <w:lsdException w:name="Medium Grid 1 Accent 6" w:semiHidden="0" w:uiPriority="67" w:unhideWhenUsed="0"/>
-    <w:lsdException w:name="Medium Grid 2 Accent 6" w:semiHidden="0" w:uiPriority="68" w:unhideWhenUsed="0"/>
-    <w:lsdException w:name="Medium Grid 3 Accent 6" w:semiHidden="0" w:uiPriority="69" w:unhideWhenUsed="0"/>
-    <w:lsdException w:name="Dark List Accent 6" w:semiHidden="0" w:uiPriority="70" w:unhideWhenUsed="0"/>
-    <w:lsdException w:name="Colorful Shading Accent 6" w:semiHidden="0" w:uiPriority="71" w:unhideWhenUsed="0"/>
-    <w:lsdException w:name="Colorful List Accent 6" w:semiHidden="0" w:uiPriority="72" w:unhideWhenUsed="0"/>
-    <w:lsdException w:name="Colorful Grid Accent 6" w:semiHidden="0" w:uiPriority="73" w:unhideWhenUsed="0"/>
-    <w:lsdException w:name="Subtle Emphasis" w:semiHidden="0" w:uiPriority="19" w:unhideWhenUsed="0" w:qFormat="1"/>
-    <w:lsdException w:name="Intense Emphasis" w:semiHidden="0" w:uiPriority="21" w:unhideWhenUsed="0" w:qFormat="1"/>
-    <w:lsdException w:name="Subtle Reference" w:semiHidden="0" w:uiPriority="31" w:unhideWhenUsed="0" w:qFormat="1"/>
-    <w:lsdException w:name="Intense Reference" w:semiHidden="0" w:uiPriority="32" w:unhideWhenUsed="0" w:qFormat="1"/>
-    <w:lsdException w:name="Book Title" w:semiHidden="0" w:uiPriority="33" w:unhideWhenUsed="0" w:qFormat="1"/>
-    <w:lsdException w:name="Bibliography" w:uiPriority="37"/>
-    <w:lsdException w:name="TOC Heading" w:uiPriority="39" w:qFormat="1"/>
+  <w:latentStyles w:defLockedState="0" w:defUIPriority="99" w:defSemiHidden="0" w:defUnhideWhenUsed="0" w:defQFormat="0" w:count="371">
+    <w:lsdException w:name="Normal" w:uiPriority="0" w:qFormat="1"/>
+    <w:lsdException w:name="heading 1" w:uiPriority="9" w:qFormat="1"/>
+    <w:lsdException w:name="heading 2" w:semiHidden="1" w:uiPriority="9" w:unhideWhenUsed="1" w:qFormat="1"/>
+    <w:lsdException w:name="heading 3" w:semiHidden="1" w:uiPriority="9" w:unhideWhenUsed="1" w:qFormat="1"/>
+    <w:lsdException w:name="heading 4" w:semiHidden="1" w:uiPriority="9" w:unhideWhenUsed="1" w:qFormat="1"/>
+    <w:lsdException w:name="heading 5" w:semiHidden="1" w:uiPriority="9" w:unhideWhenUsed="1" w:qFormat="1"/>
+    <w:lsdException w:name="heading 6" w:semiHidden="1" w:uiPriority="9" w:unhideWhenUsed="1" w:qFormat="1"/>
+    <w:lsdException w:name="heading 7" w:semiHidden="1" w:uiPriority="9" w:unhideWhenUsed="1" w:qFormat="1"/>
+    <w:lsdException w:name="heading 8" w:semiHidden="1" w:uiPriority="9" w:unhideWhenUsed="1" w:qFormat="1"/>
+    <w:lsdException w:name="heading 9" w:semiHidden="1" w:uiPriority="9" w:unhideWhenUsed="1" w:qFormat="1"/>
+    <w:lsdException w:name="index 1" w:semiHidden="1" w:unhideWhenUsed="1"/>
+    <w:lsdException w:name="index 2" w:semiHidden="1" w:unhideWhenUsed="1"/>
+    <w:lsdException w:name="index 3" w:semiHidden="1" w:unhideWhenUsed="1"/>
+    <w:lsdException w:name="index 4" w:semiHidden="1" w:unhideWhenUsed="1"/>
+    <w:lsdException w:name="index 5" w:semiHidden="1" w:unhideWhenUsed="1"/>
+    <w:lsdException w:name="index 6" w:semiHidden="1" w:unhideWhenUsed="1"/>
+    <w:lsdException w:name="index 7" w:semiHidden="1" w:unhideWhenUsed="1"/>
+    <w:lsdException w:name="index 8" w:semiHidden="1" w:unhideWhenUsed="1"/>
+    <w:lsdException w:name="index 9" w:semiHidden="1" w:unhideWhenUsed="1"/>
+    <w:lsdException w:name="toc 1" w:semiHidden="1" w:uiPriority="39" w:unhideWhenUsed="1"/>
+    <w:lsdException w:name="toc 2" w:semiHidden="1" w:uiPriority="39" w:unhideWhenUsed="1"/>
+    <w:lsdException w:name="toc 3" w:semiHidden="1" w:uiPriority="39" w:unhideWhenUsed="1"/>
+    <w:lsdException w:name="toc 4" w:semiHidden="1" w:uiPriority="39" w:unhideWhenUsed="1"/>
+    <w:lsdException w:name="toc 5" w:semiHidden="1" w:uiPriority="39" w:unhideWhenUsed="1"/>
+    <w:lsdException w:name="toc 6" w:semiHidden="1" w:uiPriority="39" w:unhideWhenUsed="1"/>
+    <w:lsdException w:name="toc 7" w:semiHidden="1" w:uiPriority="39" w:unhideWhenUsed="1"/>
+    <w:lsdException w:name="toc 8" w:semiHidden="1" w:uiPriority="39" w:unhideWhenUsed="1"/>
+    <w:lsdException w:name="toc 9" w:semiHidden="1" w:uiPriority="39" w:unhideWhenUsed="1"/>
+    <w:lsdException w:name="Normal Indent" w:semiHidden="1" w:unhideWhenUsed="1"/>
+    <w:lsdException w:name="footnote text" w:semiHidden="1" w:unhideWhenUsed="1"/>
+    <w:lsdException w:name="annotation text" w:semiHidden="1" w:unhideWhenUsed="1"/>
+    <w:lsdException w:name="header" w:semiHidden="1" w:unhideWhenUsed="1"/>
+    <w:lsdException w:name="footer" w:semiHidden="1" w:unhideWhenUsed="1"/>
+    <w:lsdException w:name="index heading" w:semiHidden="1" w:unhideWhenUsed="1"/>
+    <w:lsdException w:name="caption" w:semiHidden="1" w:uiPriority="35" w:unhideWhenUsed="1" w:qFormat="1"/>
+    <w:lsdException w:name="table of figures" w:semiHidden="1" w:unhideWhenUsed="1"/>
+    <w:lsdException w:name="envelope address" w:semiHidden="1" w:unhideWhenUsed="1"/>
+    <w:lsdException w:name="envelope return" w:semiHidden="1" w:unhideWhenUsed="1"/>
+    <w:lsdException w:name="footnote reference" w:semiHidden="1" w:unhideWhenUsed="1"/>
+    <w:lsdException w:name="annotation reference" w:semiHidden="1" w:unhideWhenUsed="1"/>
+    <w:lsdException w:name="line number" w:semiHidden="1" w:unhideWhenUsed="1"/>
+    <w:lsdException w:name="page number" w:semiHidden="1" w:unhideWhenUsed="1"/>
+    <w:lsdException w:name="endnote reference" w:semiHidden="1" w:unhideWhenUsed="1"/>
+    <w:lsdException w:name="endnote text" w:semiHidden="1" w:unhideWhenUsed="1"/>
+    <w:lsdException w:name="table of authorities" w:semiHidden="1" w:unhideWhenUsed="1"/>
+    <w:lsdException w:name="macro" w:semiHidden="1" w:unhideWhenUsed="1"/>
+    <w:lsdException w:name="toa heading" w:semiHidden="1" w:unhideWhenUsed="1"/>
+    <w:lsdException w:name="List" w:semiHidden="1" w:unhideWhenUsed="1"/>
+    <w:lsdException w:name="List Bullet" w:semiHidden="1" w:unhideWhenUsed="1"/>
+    <w:lsdException w:name="List Number" w:semiHidden="1" w:unhideWhenUsed="1"/>
+    <w:lsdException w:name="List 2" w:semiHidden="1" w:unhideWhenUsed="1"/>
+    <w:lsdException w:name="List 3" w:semiHidden="1" w:unhideWhenUsed="1"/>
+    <w:lsdException w:name="List 4" w:semiHidden="1" w:unhideWhenUsed="1"/>
+    <w:lsdException w:name="List 5" w:semiHidden="1" w:unhideWhenUsed="1"/>
+    <w:lsdException w:name="List Bullet 2" w:semiHidden="1" w:unhideWhenUsed="1"/>
+    <w:lsdException w:name="List Bullet 3" w:semiHidden="1" w:unhideWhenUsed="1"/>
+    <w:lsdException w:name="List Bullet 4" w:semiHidden="1" w:unhideWhenUsed="1"/>
+    <w:lsdException w:name="List Bullet 5" w:semiHidden="1" w:unhideWhenUsed="1"/>
+    <w:lsdException w:name="List Number 2" w:semiHidden="1" w:unhideWhenUsed="1"/>
+    <w:lsdException w:name="List Number 3" w:semiHidden="1" w:unhideWhenUsed="1"/>
+    <w:lsdException w:name="List Number 4" w:semiHidden="1" w:unhideWhenUsed="1"/>
+    <w:lsdException w:name="List Number 5" w:semiHidden="1" w:unhideWhenUsed="1"/>
+    <w:lsdException w:name="Title" w:uiPriority="10" w:qFormat="1"/>
+    <w:lsdException w:name="Closing" w:semiHidden="1" w:unhideWhenUsed="1"/>
+    <w:lsdException w:name="Signature" w:semiHidden="1" w:unhideWhenUsed="1"/>
+    <w:lsdException w:name="Default Paragraph Font" w:semiHidden="1" w:uiPriority="1" w:unhideWhenUsed="1"/>
+    <w:lsdException w:name="Body Text" w:semiHidden="1" w:unhideWhenUsed="1"/>
+    <w:lsdException w:name="Body Text Indent" w:semiHidden="1" w:unhideWhenUsed="1"/>
+    <w:lsdException w:name="List Continue" w:semiHidden="1" w:unhideWhenUsed="1"/>
+    <w:lsdException w:name="List Continue 2" w:semiHidden="1" w:unhideWhenUsed="1"/>
+    <w:lsdException w:name="List Continue 3" w:semiHidden="1" w:unhideWhenUsed="1"/>
+    <w:lsdException w:name="List Continue 4" w:semiHidden="1" w:unhideWhenUsed="1"/>
+    <w:lsdException w:name="List Continue 5" w:semiHidden="1" w:unhideWhenUsed="1"/>
+    <w:lsdException w:name="Message Header" w:semiHidden="1" w:unhideWhenUsed="1"/>
+    <w:lsdException w:name="Subtitle" w:uiPriority="11" w:qFormat="1"/>
+    <w:lsdException w:name="Salutation" w:semiHidden="1" w:unhideWhenUsed="1"/>
+    <w:lsdException w:name="Date" w:semiHidden="1" w:unhideWhenUsed="1"/>
+    <w:lsdException w:name="Body Text First Indent" w:semiHidden="1" w:unhideWhenUsed="1"/>
+    <w:lsdException w:name="Body Text First Indent 2" w:semiHidden="1" w:unhideWhenUsed="1"/>
+    <w:lsdException w:name="Note Heading" w:semiHidden="1" w:unhideWhenUsed="1"/>
+    <w:lsdException w:name="Body Text 2" w:semiHidden="1" w:unhideWhenUsed="1"/>
+    <w:lsdException w:name="Body Text 3" w:semiHidden="1" w:unhideWhenUsed="1"/>
+    <w:lsdException w:name="Body Text Indent 2" w:semiHidden="1" w:unhideWhenUsed="1"/>
+    <w:lsdException w:name="Body Text Indent 3" w:semiHidden="1" w:unhideWhenUsed="1"/>
+    <w:lsdException w:name="Block Text" w:semiHidden="1" w:unhideWhenUsed="1"/>
+    <w:lsdException w:name="Hyperlink" w:semiHidden="1" w:unhideWhenUsed="1"/>
+    <w:lsdException w:name="FollowedHyperlink" w:semiHidden="1" w:unhideWhenUsed="1"/>
+    <w:lsdException w:name="Strong" w:uiPriority="22" w:qFormat="1"/>
+    <w:lsdException w:name="Emphasis" w:uiPriority="20" w:qFormat="1"/>
+    <w:lsdException w:name="Document Map" w:semiHidden="1" w:unhideWhenUsed="1"/>
+    <w:lsdException w:name="Plain Text" w:semiHidden="1" w:unhideWhenUsed="1"/>
+    <w:lsdException w:name="E-mail Signature" w:semiHidden="1" w:unhideWhenUsed="1"/>
+    <w:lsdException w:name="HTML Top of Form" w:semiHidden="1" w:unhideWhenUsed="1"/>
+    <w:lsdException w:name="HTML Bottom of Form" w:semiHidden="1" w:unhideWhenUsed="1"/>
+    <w:lsdException w:name="Normal (Web)" w:semiHidden="1" w:unhideWhenUsed="1"/>
+    <w:lsdException w:name="HTML Acronym" w:semiHidden="1" w:unhideWhenUsed="1"/>
+    <w:lsdException w:name="HTML Address" w:semiHidden="1" w:unhideWhenUsed="1"/>
+    <w:lsdException w:name="HTML Cite" w:semiHidden="1" w:unhideWhenUsed="1"/>
+    <w:lsdException w:name="HTML Code" w:semiHidden="1" w:unhideWhenUsed="1"/>
+    <w:lsdException w:name="HTML Definition" w:semiHidden="1" w:unhideWhenUsed="1"/>
+    <w:lsdException w:name="HTML Keyboard" w:semiHidden="1" w:unhideWhenUsed="1"/>
+    <w:lsdException w:name="HTML Preformatted" w:semiHidden="1" w:unhideWhenUsed="1"/>
+    <w:lsdException w:name="HTML Sample" w:semiHidden="1" w:unhideWhenUsed="1"/>
+    <w:lsdException w:name="HTML Typewriter" w:semiHidden="1" w:unhideWhenUsed="1"/>
+    <w:lsdException w:name="HTML Variable" w:semiHidden="1" w:unhideWhenUsed="1"/>
+    <w:lsdException w:name="Normal Table" w:semiHidden="1" w:unhideWhenUsed="1"/>
+    <w:lsdException w:name="annotation subject" w:semiHidden="1" w:unhideWhenUsed="1"/>
+    <w:lsdException w:name="No List" w:semiHidden="1" w:unhideWhenUsed="1"/>
+    <w:lsdException w:name="Outline List 1" w:semiHidden="1" w:unhideWhenUsed="1"/>
+    <w:lsdException w:name="Outline List 2" w:semiHidden="1" w:unhideWhenUsed="1"/>
+    <w:lsdException w:name="Outline List 3" w:semiHidden="1" w:unhideWhenUsed="1"/>
+    <w:lsdException w:name="Table Simple 1" w:semiHidden="1" w:unhideWhenUsed="1"/>
+    <w:lsdException w:name="Table Simple 2" w:semiHidden="1" w:unhideWhenUsed="1"/>
+    <w:lsdException w:name="Table Simple 3" w:semiHidden="1" w:unhideWhenUsed="1"/>
+    <w:lsdException w:name="Table Classic 1" w:semiHidden="1" w:unhideWhenUsed="1"/>
+    <w:lsdException w:name="Table Classic 2" w:semiHidden="1" w:unhideWhenUsed="1"/>
+    <w:lsdException w:name="Table Classic 3" w:semiHidden="1" w:unhideWhenUsed="1"/>
+    <w:lsdException w:name="Table Classic 4" w:semiHidden="1" w:unhideWhenUsed="1"/>
+    <w:lsdException w:name="Table Colorful 1" w:semiHidden="1" w:unhideWhenUsed="1"/>
+    <w:lsdException w:name="Table Colorful 2" w:semiHidden="1" w:unhideWhenUsed="1"/>
+    <w:lsdException w:name="Table Colorful 3" w:semiHidden="1" w:unhideWhenUsed="1"/>
+    <w:lsdException w:name="Table Columns 1" w:semiHidden="1" w:unhideWhenUsed="1"/>
+    <w:lsdException w:name="Table Columns 2" w:semiHidden="1" w:unhideWhenUsed="1"/>
+    <w:lsdException w:name="Table Columns 3" w:semiHidden="1" w:unhideWhenUsed="1"/>
+    <w:lsdException w:name="Table Columns 4" w:semiHidden="1" w:unhideWhenUsed="1"/>
+    <w:lsdException w:name="Table Columns 5" w:semiHidden="1" w:unhideWhenUsed="1"/>
+    <w:lsdException w:name="Table Grid 1" w:semiHidden="1" w:unhideWhenUsed="1"/>
+    <w:lsdException w:name="Table Grid 2" w:semiHidden="1" w:unhideWhenUsed="1"/>
+    <w:lsdException w:name="Table Grid 3" w:semiHidden="1" w:unhideWhenUsed="1"/>
+    <w:lsdException w:name="Table Grid 4" w:semiHidden="1" w:unhideWhenUsed="1"/>
+    <w:lsdException w:name="Table Grid 5" w:semiHidden="1" w:unhideWhenUsed="1"/>
+    <w:lsdException w:name="Table Grid 6" w:semiHidden="1" w:unhideWhenUsed="1"/>
+    <w:lsdException w:name="Table Grid 7" w:semiHidden="1" w:unhideWhenUsed="1"/>
+    <w:lsdException w:name="Table Grid 8" w:semiHidden="1" w:unhideWhenUsed="1"/>
+    <w:lsdException w:name="Table List 1" w:semiHidden="1" w:unhideWhenUsed="1"/>
+    <w:lsdException w:name="Table List 2" w:semiHidden="1" w:unhideWhenUsed="1"/>
+    <w:lsdException w:name="Table List 3" w:semiHidden="1" w:unhideWhenUsed="1"/>
+    <w:lsdException w:name="Table List 4" w:semiHidden="1" w:unhideWhenUsed="1"/>
+    <w:lsdException w:name="Table List 5" w:semiHidden="1" w:unhideWhenUsed="1"/>
+    <w:lsdException w:name="Table List 6" w:semiHidden="1" w:unhideWhenUsed="1"/>
+    <w:lsdException w:name="Table List 7" w:semiHidden="1" w:unhideWhenUsed="1"/>
+    <w:lsdException w:name="Table List 8" w:semiHidden="1" w:unhideWhenUsed="1"/>
+    <w:lsdException w:name="Table 3D effects 1" w:semiHidden="1" w:unhideWhenUsed="1"/>
+    <w:lsdException w:name="Table 3D effects 2" w:semiHidden="1" w:unhideWhenUsed="1"/>
+    <w:lsdException w:name="Table 3D effects 3" w:semiHidden="1" w:unhideWhenUsed="1"/>
+    <w:lsdException w:name="Table Contemporary" w:semiHidden="1" w:unhideWhenUsed="1"/>
+    <w:lsdException w:name="Table Elegant" w:semiHidden="1" w:unhideWhenUsed="1"/>
+    <w:lsdException w:name="Table Professional" w:semiHidden="1" w:unhideWhenUsed="1"/>
+    <w:lsdException w:name="Table Subtle 1" w:semiHidden="1" w:unhideWhenUsed="1"/>
+    <w:lsdException w:name="Table Subtle 2" w:semiHidden="1" w:unhideWhenUsed="1"/>
+    <w:lsdException w:name="Table Web 1" w:semiHidden="1" w:unhideWhenUsed="1"/>
+    <w:lsdException w:name="Table Web 2" w:semiHidden="1" w:unhideWhenUsed="1"/>
+    <w:lsdException w:name="Table Web 3" w:semiHidden="1" w:unhideWhenUsed="1"/>
+    <w:lsdException w:name="Balloon Text" w:semiHidden="1" w:unhideWhenUsed="1"/>
+    <w:lsdException w:name="Table Grid" w:uiPriority="59"/>
+    <w:lsdException w:name="Table Theme" w:semiHidden="1" w:unhideWhenUsed="1"/>
+    <w:lsdException w:name="Placeholder Text" w:semiHidden="1"/>
+    <w:lsdException w:name="No Spacing" w:uiPriority="1" w:qFormat="1"/>
+    <w:lsdException w:name="Light Shading" w:uiPriority="60"/>
+    <w:lsdException w:name="Light List" w:uiPriority="61"/>
+    <w:lsdException w:name="Light Grid" w:uiPriority="62"/>
+    <w:lsdException w:name="Medium Shading 1" w:uiPriority="63"/>
+    <w:lsdException w:name="Medium Shading 2" w:uiPriority="64"/>
+    <w:lsdException w:name="Medium List 1" w:uiPriority="65"/>
+    <w:lsdException w:name="Medium List 2" w:uiPriority="66"/>
+    <w:lsdException w:name="Medium Grid 1" w:uiPriority="67"/>
+    <w:lsdException w:name="Medium Grid 2" w:uiPriority="68"/>
+    <w:lsdException w:name="Medium Grid 3" w:uiPriority="69"/>
+    <w:lsdException w:name="Dark List" w:uiPriority="70"/>
+    <w:lsdException w:name="Colorful Shading" w:uiPriority="71"/>
+    <w:lsdException w:name="Colorful List" w:uiPriority="72"/>
+    <w:lsdException w:name="Colorful Grid" w:uiPriority="73"/>
+    <w:lsdException w:name="Light Shading Accent 1" w:uiPriority="60"/>
+    <w:lsdException w:name="Light List Accent 1" w:uiPriority="61"/>
+    <w:lsdException w:name="Light Grid Accent 1" w:uiPriority="62"/>
+    <w:lsdException w:name="Medium Shading 1 Accent 1" w:uiPriority="63"/>
+    <w:lsdException w:name="Medium Shading 2 Accent 1" w:uiPriority="64"/>
+    <w:lsdException w:name="Medium List 1 Accent 1" w:uiPriority="65"/>
+    <w:lsdException w:name="Revision" w:semiHidden="1"/>
+    <w:lsdException w:name="List Paragraph" w:uiPriority="34" w:qFormat="1"/>
+    <w:lsdException w:name="Quote" w:uiPriority="29" w:qFormat="1"/>
+    <w:lsdException w:name="Intense Quote" w:uiPriority="30" w:qFormat="1"/>
+    <w:lsdException w:name="Medium List 2 Accent 1" w:uiPriority="66"/>
+    <w:lsdException w:name="Medium Grid 1 Accent 1" w:uiPriority="67"/>
+    <w:lsdException w:name="Medium Grid 2 Accent 1" w:uiPriority="68"/>
+    <w:lsdException w:name="Medium Grid 3 Accent 1" w:uiPriority="69"/>
+    <w:lsdException w:name="Dark List Accent 1" w:uiPriority="70"/>
+    <w:lsdException w:name="Colorful Shading Accent 1" w:uiPriority="71"/>
+    <w:lsdException w:name="Colorful List Accent 1" w:uiPriority="72"/>
+    <w:lsdException w:name="Colorful Grid Accent 1" w:uiPriority="73"/>
+    <w:lsdException w:name="Light Shading Accent 2" w:uiPriority="60"/>
+    <w:lsdException w:name="Light List Accent 2" w:uiPriority="61"/>
+    <w:lsdException w:name="Light Grid Accent 2" w:uiPriority="62"/>
+    <w:lsdException w:name="Medium Shading 1 Accent 2" w:uiPriority="63"/>
+    <w:lsdException w:name="Medium Shading 2 Accent 2" w:uiPriority="64"/>
+    <w:lsdException w:name="Medium List 1 Accent 2" w:uiPriority="65"/>
+    <w:lsdException w:name="Medium List 2 Accent 2" w:uiPriority="66"/>
+    <w:lsdException w:name="Medium Grid 1 Accent 2" w:uiPriority="67"/>
+    <w:lsdException w:name="Medium Grid 2 Accent 2" w:uiPriority="68"/>
+    <w:lsdException w:name="Medium Grid 3 Accent 2" w:uiPriority="69"/>
+    <w:lsdException w:name="Dark List Accent 2" w:uiPriority="70"/>
+    <w:lsdException w:name="Colorful Shading Accent 2" w:uiPriority="71"/>
+    <w:lsdException w:name="Colorful List Accent 2" w:uiPriority="72"/>
+    <w:lsdException w:name="Colorful Grid Accent 2" w:uiPriority="73"/>
+    <w:lsdException w:name="Light Shading Accent 3" w:uiPriority="60"/>
+    <w:lsdException w:name="Light List Accent 3" w:uiPriority="61"/>
+    <w:lsdException w:name="Light Grid Accent 3" w:uiPriority="62"/>
+    <w:lsdException w:name="Medium Shading 1 Accent 3" w:uiPriority="63"/>
+    <w:lsdException w:name="Medium Shading 2 Accent 3" w:uiPriority="64"/>
+    <w:lsdException w:name="Medium List 1 Accent 3" w:uiPriority="65"/>
+    <w:lsdException w:name="Medium List 2 Accent 3" w:uiPriority="66"/>
+    <w:lsdException w:name="Medium Grid 1 Accent 3" w:uiPriority="67"/>
+    <w:lsdException w:name="Medium Grid 2 Accent 3" w:uiPriority="68"/>
+    <w:lsdException w:name="Medium Grid 3 Accent 3" w:uiPriority="69"/>
+    <w:lsdException w:name="Dark List Accent 3" w:uiPriority="70"/>
+    <w:lsdException w:name="Colorful Shading Accent 3" w:uiPriority="71"/>
+    <w:lsdException w:name="Colorful List Accent 3" w:uiPriority="72"/>
+    <w:lsdException w:name="Colorful Grid Accent 3" w:uiPriority="73"/>
+    <w:lsdException w:name="Light Shading Accent 4" w:uiPriority="60"/>
+    <w:lsdException w:name="Light List Accent 4" w:uiPriority="61"/>
+    <w:lsdException w:name="Light Grid Accent 4" w:uiPriority="62"/>
+    <w:lsdException w:name="Medium Shading 1 Accent 4" w:uiPriority="63"/>
+    <w:lsdException w:name="Medium Shading 2 Accent 4" w:uiPriority="64"/>
+    <w:lsdException w:name="Medium List 1 Accent 4" w:uiPriority="65"/>
+    <w:lsdException w:name="Medium List 2 Accent 4" w:uiPriority="66"/>
+    <w:lsdException w:name="Medium Grid 1 Accent 4" w:uiPriority="67"/>
+    <w:lsdException w:name="Medium Grid 2 Accent 4" w:uiPriority="68"/>
+    <w:lsdException w:name="Medium Grid 3 Accent 4" w:uiPriority="69"/>
+    <w:lsdException w:name="Dark List Accent 4" w:uiPriority="70"/>
+    <w:lsdException w:name="Colorful Shading Accent 4" w:uiPriority="71"/>
+    <w:lsdException w:name="Colorful List Accent 4" w:uiPriority="72"/>
+    <w:lsdException w:name="Colorful Grid Accent 4" w:uiPriority="73"/>
+    <w:lsdException w:name="Light Shading Accent 5" w:uiPriority="60"/>
+    <w:lsdException w:name="Light List Accent 5" w:uiPriority="61"/>
+    <w:lsdException w:name="Light Grid Accent 5" w:uiPriority="62"/>
+    <w:lsdException w:name="Medium Shading 1 Accent 5" w:uiPriority="63"/>
+    <w:lsdException w:name="Medium Shading 2 Accent 5" w:uiPriority="64"/>
+    <w:lsdException w:name="Medium List 1 Accent 5" w:uiPriority="65"/>
+    <w:lsdException w:name="Medium List 2 Accent 5" w:uiPriority="66"/>
+    <w:lsdException w:name="Medium Grid 1 Accent 5" w:uiPriority="67"/>
+    <w:lsdException w:name="Medium Grid 2 Accent 5" w:uiPriority="68"/>
+    <w:lsdException w:name="Medium Grid 3 Accent 5" w:uiPriority="69"/>
+    <w:lsdException w:name="Dark List Accent 5" w:uiPriority="70"/>
+    <w:lsdException w:name="Colorful Shading Accent 5" w:uiPriority="71"/>
+    <w:lsdException w:name="Colorful List Accent 5" w:uiPriority="72"/>
+    <w:lsdException w:name="Colorful Grid Accent 5" w:uiPriority="73"/>
+    <w:lsdException w:name="Light Shading Accent 6" w:uiPriority="60"/>
+    <w:lsdException w:name="Light List Accent 6" w:uiPriority="61"/>
+    <w:lsdException w:name="Light Grid Accent 6" w:uiPriority="62"/>
+    <w:lsdException w:name="Medium Shading 1 Accent 6" w:uiPriority="63"/>
+    <w:lsdException w:name="Medium Shading 2 Accent 6" w:uiPriority="64"/>
+    <w:lsdException w:name="Medium List 1 Accent 6" w:uiPriority="65"/>
+    <w:lsdException w:name="Medium List 2 Accent 6" w:uiPriority="66"/>
+    <w:lsdException w:name="Medium Grid 1 Accent 6" w:uiPriority="67"/>
+    <w:lsdException w:name="Medium Grid 2 Accent 6" w:uiPriority="68"/>
+    <w:lsdException w:name="Medium Grid 3 Accent 6" w:uiPriority="69"/>
+    <w:lsdException w:name="Dark List Accent 6" w:uiPriority="70"/>
+    <w:lsdException w:name="Colorful Shading Accent 6" w:uiPriority="71"/>
+    <w:lsdException w:name="Colorful List Accent 6" w:uiPriority="72"/>
+    <w:lsdException w:name="Colorful Grid Accent 6" w:uiPriority="73"/>
+    <w:lsdException w:name="Subtle Emphasis" w:uiPriority="19" w:qFormat="1"/>
+    <w:lsdException w:name="Intense Emphasis" w:uiPriority="21" w:qFormat="1"/>
+    <w:lsdException w:name="Subtle Reference" w:uiPriority="31" w:qFormat="1"/>
+    <w:lsdException w:name="Intense Reference" w:uiPriority="32" w:qFormat="1"/>
+    <w:lsdException w:name="Book Title" w:uiPriority="33" w:qFormat="1"/>
+    <w:lsdException w:name="Bibliography" w:semiHidden="1" w:uiPriority="37" w:unhideWhenUsed="1"/>
+    <w:lsdException w:name="TOC Heading" w:semiHidden="1" w:uiPriority="39" w:unhideWhenUsed="1" w:qFormat="1"/>
+    <w:lsdException w:name="Plain Table 1" w:uiPriority="41"/>
+    <w:lsdException w:name="Plain Table 2" w:uiPriority="42"/>
+    <w:lsdException w:name="Plain Table 3" w:uiPriority="43"/>
+    <w:lsdException w:name="Plain Table 4" w:uiPriority="44"/>
+    <w:lsdException w:name="Plain Table 5" w:uiPriority="45"/>
+    <w:lsdException w:name="Grid Table Light" w:uiPriority="40"/>
+    <w:lsdException w:name="Grid Table 1 Light" w:uiPriority="46"/>
+    <w:lsdException w:name="Grid Table 2" w:uiPriority="47"/>
+    <w:lsdException w:name="Grid Table 3" w:uiPriority="48"/>
+    <w:lsdException w:name="Grid Table 4" w:uiPriority="49"/>
+    <w:lsdException w:name="Grid Table 5 Dark" w:uiPriority="50"/>
+    <w:lsdException w:name="Grid Table 6 Colorful" w:uiPriority="51"/>
+    <w:lsdException w:name="Grid Table 7 Colorful" w:uiPriority="52"/>
+    <w:lsdException w:name="Grid Table 1 Light Accent 1" w:uiPriority="46"/>
+    <w:lsdException w:name="Grid Table 2 Accent 1" w:uiPriority="47"/>
+    <w:lsdException w:name="Grid Table 3 Accent 1" w:uiPriority="48"/>
+    <w:lsdException w:name="Grid Table 4 Accent 1" w:uiPriority="49"/>
+    <w:lsdException w:name="Grid Table 5 Dark Accent 1" w:uiPriority="50"/>
+    <w:lsdException w:name="Grid Table 6 Colorful Accent 1" w:uiPriority="51"/>
+    <w:lsdException w:name="Grid Table 7 Colorful Accent 1" w:uiPriority="52"/>
+    <w:lsdException w:name="Grid Table 1 Light Accent 2" w:uiPriority="46"/>
+    <w:lsdException w:name="Grid Table 2 Accent 2" w:uiPriority="47"/>
+    <w:lsdException w:name="Grid Table 3 Accent 2" w:uiPriority="48"/>
+    <w:lsdException w:name="Grid Table 4 Accent 2" w:uiPriority="49"/>
+    <w:lsdException w:name="Grid Table 5 Dark Accent 2" w:uiPriority="50"/>
+    <w:lsdException w:name="Grid Table 6 Colorful Accent 2" w:uiPriority="51"/>
+    <w:lsdException w:name="Grid Table 7 Colorful Accent 2" w:uiPriority="52"/>
+    <w:lsdException w:name="Grid Table 1 Light Accent 3" w:uiPriority="46"/>
+    <w:lsdException w:name="Grid Table 2 Accent 3" w:uiPriority="47"/>
+    <w:lsdException w:name="Grid Table 3 Accent 3" w:uiPriority="48"/>
+    <w:lsdException w:name="Grid Table 4 Accent 3" w:uiPriority="49"/>
+    <w:lsdException w:name="Grid Table 5 Dark Accent 3" w:uiPriority="50"/>
+    <w:lsdException w:name="Grid Table 6 Colorful Accent 3" w:uiPriority="51"/>
+    <w:lsdException w:name="Grid Table 7 Colorful Accent 3" w:uiPriority="52"/>
+    <w:lsdException w:name="Grid Table 1 Light Accent 4" w:uiPriority="46"/>
+    <w:lsdException w:name="Grid Table 2 Accent 4" w:uiPriority="47"/>
+    <w:lsdException w:name="Grid Table 3 Accent 4" w:uiPriority="48"/>
+    <w:lsdException w:name="Grid Table 4 Accent 4" w:uiPriority="49"/>
+    <w:lsdException w:name="Grid Table 5 Dark Accent 4" w:uiPriority="50"/>
+    <w:lsdException w:name="Grid Table 6 Colorful Accent 4" w:uiPriority="51"/>
+    <w:lsdException w:name="Grid Table 7 Colorful Accent 4" w:uiPriority="52"/>
+    <w:lsdException w:name="Grid Table 1 Light Accent 5" w:uiPriority="46"/>
+    <w:lsdException w:name="Grid Table 2 Accent 5" w:uiPriority="47"/>
+    <w:lsdException w:name="Grid Table 3 Accent 5" w:uiPriority="48"/>
+    <w:lsdException w:name="Grid Table 4 Accent 5" w:uiPriority="49"/>
+    <w:lsdException w:name="Grid Table 5 Dark Accent 5" w:uiPriority="50"/>
+    <w:lsdException w:name="Grid Table 6 Colorful Accent 5" w:uiPriority="51"/>
+    <w:lsdException w:name="Grid Table 7 Colorful Accent 5" w:uiPriority="52"/>
+    <w:lsdException w:name="Grid Table 1 Light Accent 6" w:uiPriority="46"/>
+    <w:lsdException w:name="Grid Table 2 Accent 6" w:uiPriority="47"/>
+    <w:lsdException w:name="Grid Table 3 Accent 6" w:uiPriority="48"/>
+    <w:lsdException w:name="Grid Table 4 Accent 6" w:uiPriority="49"/>
+    <w:lsdException w:name="Grid Table 5 Dark Accent 6" w:uiPriority="50"/>
+    <w:lsdException w:name="Grid Table 6 Colorful Accent 6" w:uiPriority="51"/>
+    <w:lsdException w:name="Grid Table 7 Colorful Accent 6" w:uiPriority="52"/>
+    <w:lsdException w:name="List Table 1 Light" w:uiPriority="46"/>
+    <w:lsdException w:name="List Table 2" w:uiPriority="47"/>
+    <w:lsdException w:name="List Table 3" w:uiPriority="48"/>
+    <w:lsdException w:name="List Table 4" w:uiPriority="49"/>
+    <w:lsdException w:name="List Table 5 Dark" w:uiPriority="50"/>
+    <w:lsdException w:name="List Table 6 Colorful" w:uiPriority="51"/>
+    <w:lsdException w:name="List Table 7 Colorful" w:uiPriority="52"/>
+    <w:lsdException w:name="List Table 1 Light Accent 1" w:uiPriority="46"/>
+    <w:lsdException w:name="List Table 2 Accent 1" w:uiPriority="47"/>
+    <w:lsdException w:name="List Table 3 Accent 1" w:uiPriority="48"/>
+    <w:lsdException w:name="List Table 4 Accent 1" w:uiPriority="49"/>
+    <w:lsdException w:name="List Table 5 Dark Accent 1" w:uiPriority="50"/>
+    <w:lsdException w:name="List Table 6 Colorful Accent 1" w:uiPriority="51"/>
+    <w:lsdException w:name="List Table 7 Colorful Accent 1" w:uiPriority="52"/>
+    <w:lsdException w:name="List Table 1 Light Accent 2" w:uiPriority="46"/>
+    <w:lsdException w:name="List Table 2 Accent 2" w:uiPriority="47"/>
+    <w:lsdException w:name="List Table 3 Accent 2" w:uiPriority="48"/>
+    <w:lsdException w:name="List Table 4 Accent 2" w:uiPriority="49"/>
+    <w:lsdException w:name="List Table 5 Dark Accent 2" w:uiPriority="50"/>
+    <w:lsdException w:name="List Table 6 Colorful Accent 2" w:uiPriority="51"/>
+    <w:lsdException w:name="List Table 7 Colorful Accent 2" w:uiPriority="52"/>
+    <w:lsdException w:name="List Table 1 Light Accent 3" w:uiPriority="46"/>
+    <w:lsdException w:name="List Table 2 Accent 3" w:uiPriority="47"/>
+    <w:lsdException w:name="List Table 3 Accent 3" w:uiPriority="48"/>
+    <w:lsdException w:name="List Table 4 Accent 3" w:uiPriority="49"/>
+    <w:lsdException w:name="List Table 5 Dark Accent 3" w:uiPriority="50"/>
+    <w:lsdException w:name="List Table 6 Colorful Accent 3" w:uiPriority="51"/>
+    <w:lsdException w:name="List Table 7 Colorful Accent 3" w:uiPriority="52"/>
+    <w:lsdException w:name="List Table 1 Light Accent 4" w:uiPriority="46"/>
+    <w:lsdException w:name="List Table 2 Accent 4" w:uiPriority="47"/>
+    <w:lsdException w:name="List Table 3 Accent 4" w:uiPriority="48"/>
+    <w:lsdException w:name="List Table 4 Accent 4" w:uiPriority="49"/>
+    <w:lsdException w:name="List Table 5 Dark Accent 4" w:uiPriority="50"/>
+    <w:lsdException w:name="List Table 6 Colorful Accent 4" w:uiPriority="51"/>
+    <w:lsdException w:name="List Table 7 Colorful Accent 4" w:uiPriority="52"/>
+    <w:lsdException w:name="List Table 1 Light Accent 5" w:uiPriority="46"/>
+    <w:lsdException w:name="List Table 2 Accent 5" w:uiPriority="47"/>
+    <w:lsdException w:name="List Table 3 Accent 5" w:uiPriority="48"/>
+    <w:lsdException w:name="List Table 4 Accent 5" w:uiPriority="49"/>
+    <w:lsdException w:name="List Table 5 Dark Accent 5" w:uiPriority="50"/>
+    <w:lsdException w:name="List Table 6 Colorful Accent 5" w:uiPriority="51"/>
+    <w:lsdException w:name="List Table 7 Colorful Accent 5" w:uiPriority="52"/>
+    <w:lsdException w:name="List Table 1 Light Accent 6" w:uiPriority="46"/>
+    <w:lsdException w:name="List Table 2 Accent 6" w:uiPriority="47"/>
+    <w:lsdException w:name="List Table 3 Accent 6" w:uiPriority="48"/>
+    <w:lsdException w:name="List Table 4 Accent 6" w:uiPriority="49"/>
+    <w:lsdException w:name="List Table 5 Dark Accent 6" w:uiPriority="50"/>
+    <w:lsdException w:name="List Table 6 Colorful Accent 6" w:uiPriority="51"/>
+    <w:lsdException w:name="List Table 7 Colorful Accent 6" w:uiPriority="52"/>
   </w:latentStyles>
   <w:style w:type="paragraph" w:default="1" w:styleId="Normal">
     <w:name w:val="Normal"/>
@@ -9233,7 +8988,6 @@
     <w:uiPriority w:val="99"/>
     <w:semiHidden/>
     <w:unhideWhenUsed/>
-    <w:qFormat/>
     <w:tblPr>
       <w:tblInd w:w="0" w:type="dxa"/>
       <w:tblCellMar>
@@ -9264,7 +9018,7 @@
 </file>
 
 <file path=word/glossary/webSettings.xml><?xml version="1.0" encoding="utf-8"?>
-<w:webSettings xmlns:r="http://schemas.openxmlformats.org/officeDocument/2006/relationships" xmlns:w="http://schemas.openxmlformats.org/wordprocessingml/2006/main">
+<w:webSettings xmlns:mc="http://schemas.openxmlformats.org/markup-compatibility/2006" xmlns:r="http://schemas.openxmlformats.org/officeDocument/2006/relationships" xmlns:w="http://schemas.openxmlformats.org/wordprocessingml/2006/main" xmlns:w14="http://schemas.microsoft.com/office/word/2010/wordml" xmlns:w15="http://schemas.microsoft.com/office/word/2012/wordml" mc:Ignorable="w14 w15">
   <w:optimizeForBrowser/>
 </w:webSettings>
 </file>
@@ -9557,7 +9311,7 @@
 </file>
 
 <file path=customXml/itemProps1.xml><?xml version="1.0" encoding="utf-8"?>
-<ds:datastoreItem xmlns:ds="http://schemas.openxmlformats.org/officeDocument/2006/customXml" ds:itemID="{33602F24-9848-4597-B5D9-5B72E1983272}">
+<ds:datastoreItem xmlns:ds="http://schemas.openxmlformats.org/officeDocument/2006/customXml" ds:itemID="{B10A7092-BFEF-497D-87E8-8BAE9F5E9770}">
   <ds:schemaRefs>
     <ds:schemaRef ds:uri="http://schemas.openxmlformats.org/officeDocument/2006/bibliography"/>
   </ds:schemaRefs>

</xml_diff>